<commit_message>
Extended Extended Extending Devide
</commit_message>
<xml_diff>
--- a/Extending Devide.docx
+++ b/Extending Devide.docx
@@ -14,19 +14,7 @@
         <w:rPr>
           <w:lang w:val="en-US"/>
         </w:rPr>
-        <w:t xml:space="preserve">Extending DeViDe </w:t>
-      </w:r>
-      <w:r>
-        <w:rPr>
-          <w:lang w:val="en-US"/>
-        </w:rPr>
-        <w:t>–</w:t>
-      </w:r>
-      <w:r>
-        <w:rPr>
-          <w:lang w:val="en-US"/>
-        </w:rPr>
-        <w:t xml:space="preserve"> Fourfold</w:t>
+        <w:t>Extending DeViDe – Fourfold</w:t>
       </w:r>
     </w:p>
     <w:p>
@@ -77,33 +65,33 @@
           <w:bottom w:val="single" w:sz="6" w:space="1" w:color="auto"/>
         </w:pBdr>
         <w:jc w:val="center"/>
-      </w:pPr>
-      <w:r>
+        <w:rPr>
+          <w:lang w:val="en-US"/>
+        </w:rPr>
+      </w:pPr>
+      <w:r>
+        <w:rPr>
+          <w:lang w:val="en-US"/>
+        </w:rPr>
         <w:t>J.B. van Velzen</w:t>
       </w:r>
       <w:r>
         <w:rPr>
           <w:vertAlign w:val="superscript"/>
+          <w:lang w:val="en-US"/>
         </w:rPr>
         <w:t>1</w:t>
       </w:r>
       <w:r>
-        <w:t xml:space="preserve"> </w:t>
-      </w:r>
-      <w:proofErr w:type="spellStart"/>
-      <w:r>
-        <w:t>and</w:t>
-      </w:r>
-      <w:proofErr w:type="spellEnd"/>
-      <w:r>
-        <w:t xml:space="preserve"> R. </w:t>
-      </w:r>
-      <w:r>
-        <w:t>Nieuwenhuizen</w:t>
+        <w:rPr>
+          <w:lang w:val="en-US"/>
+        </w:rPr>
+        <w:t xml:space="preserve"> and R. Nieuwenhuizen</w:t>
       </w:r>
       <w:r>
         <w:rPr>
           <w:vertAlign w:val="superscript"/>
+          <w:lang w:val="en-US"/>
         </w:rPr>
         <w:t>1</w:t>
       </w:r>
@@ -167,6 +155,7 @@
           <w:iCs/>
           <w:sz w:val="18"/>
           <w:szCs w:val="18"/>
+          <w:highlight w:val="yellow"/>
           <w:lang w:val="en-US"/>
         </w:rPr>
       </w:pPr>
@@ -195,6 +184,7 @@
           <w:iCs/>
           <w:sz w:val="18"/>
           <w:szCs w:val="18"/>
+          <w:highlight w:val="yellow"/>
           <w:lang w:val="en-US"/>
         </w:rPr>
         <w:t>The ABSTRACT is to be in fully-justified italicized text, between two horizontal lines, in one-column format, below</w:t>
@@ -205,6 +195,7 @@
           <w:i/>
           <w:sz w:val="18"/>
           <w:szCs w:val="18"/>
+          <w:highlight w:val="yellow"/>
           <w:lang w:val="en-US"/>
         </w:rPr>
         <w:t xml:space="preserve"> </w:t>
@@ -216,12 +207,16 @@
           <w:iCs/>
           <w:sz w:val="18"/>
           <w:szCs w:val="18"/>
-          <w:lang w:val="en-US"/>
-        </w:rPr>
-        <w:t xml:space="preserve">the author and affiliation information. Use the word “Abstract” as the title, in 9-point Times, boldface type, </w:t>
-      </w:r>
-      <w:proofErr w:type="spellStart"/>
-      <w:r>
+          <w:highlight w:val="yellow"/>
+          <w:lang w:val="en-US"/>
+        </w:rPr>
+        <w:t>the author and affiliation information. Use the word “Abstract” as the title, in 9-point Times, boldface type, leftaligned to the text, initially capitalized. The abstract is to be in 9-point, single-spaced type. The abstract may be up to 3 inches (7.62 cm) long.</w:t>
+      </w:r>
+    </w:p>
+    <w:p>
+      <w:pPr>
+        <w:ind w:left="567" w:right="567"/>
+        <w:jc w:val="both"/>
         <w:rPr>
           <w:rFonts w:cs="Times-Italic"/>
           <w:i/>
@@ -230,9 +225,7 @@
           <w:szCs w:val="18"/>
           <w:lang w:val="en-US"/>
         </w:rPr>
-        <w:t>leftaligned</w:t>
-      </w:r>
-      <w:proofErr w:type="spellEnd"/>
+      </w:pPr>
       <w:r>
         <w:rPr>
           <w:rFonts w:cs="Times-Italic"/>
@@ -240,36 +233,12 @@
           <w:iCs/>
           <w:sz w:val="18"/>
           <w:szCs w:val="18"/>
-          <w:lang w:val="en-US"/>
-        </w:rPr>
-        <w:t xml:space="preserve"> to the text, initially capitalized. The abstract is to be in 9-point, single-spaced type. The abstract may be up to 3 inches (7.62 cm) long.</w:t>
-      </w:r>
-    </w:p>
-    <w:p>
-      <w:pPr>
-        <w:ind w:left="567" w:right="567"/>
-        <w:jc w:val="both"/>
-        <w:rPr>
-          <w:rFonts w:cs="Times-Italic"/>
-          <w:i/>
-          <w:iCs/>
-          <w:sz w:val="18"/>
-          <w:szCs w:val="18"/>
-          <w:lang w:val="en-US"/>
-        </w:rPr>
-      </w:pPr>
-      <w:r>
-        <w:rPr>
-          <w:rFonts w:cs="Times-Italic"/>
-          <w:i/>
-          <w:iCs/>
-          <w:sz w:val="18"/>
-          <w:szCs w:val="18"/>
+          <w:highlight w:val="yellow"/>
           <w:lang w:val="en-US"/>
         </w:rPr>
         <w:t xml:space="preserve">Leave one blank line after the abstract, then add the subject categories according to the ACM Classification Index (see </w:t>
       </w:r>
-      <w:hyperlink r:id="rId7" w:history="1">
+      <w:hyperlink r:id="rId8" w:history="1">
         <w:r>
           <w:rPr>
             <w:rStyle w:val="Hyperlink"/>
@@ -278,6 +247,7 @@
             <w:iCs/>
             <w:sz w:val="18"/>
             <w:szCs w:val="18"/>
+            <w:highlight w:val="yellow"/>
             <w:lang w:val="en-US"/>
           </w:rPr>
           <w:t>http://www.acm.org/class/1998/</w:t>
@@ -290,6 +260,7 @@
           <w:iCs/>
           <w:sz w:val="18"/>
           <w:szCs w:val="18"/>
+          <w:highlight w:val="yellow"/>
           <w:lang w:val="en-US"/>
         </w:rPr>
         <w:t>).</w:t>
@@ -378,6 +349,7 @@
         <w:pBdr>
           <w:bottom w:val="single" w:sz="6" w:space="1" w:color="auto"/>
         </w:pBdr>
+        <w:spacing w:after="80"/>
         <w:rPr>
           <w:lang w:val="en-US"/>
         </w:rPr>
@@ -396,11 +368,13 @@
       <w:pPr>
         <w:spacing w:after="0"/>
         <w:rPr>
+          <w:sz w:val="18"/>
+          <w:szCs w:val="18"/>
           <w:lang w:val="en-US"/>
         </w:rPr>
         <w:sectPr>
-          <w:headerReference w:type="default" r:id="rId8"/>
-          <w:footerReference w:type="default" r:id="rId9"/>
+          <w:headerReference w:type="default" r:id="rId9"/>
+          <w:footerReference w:type="default" r:id="rId10"/>
           <w:pgSz w:w="11906" w:h="16838"/>
           <w:pgMar w:top="1417" w:right="1417" w:bottom="1417" w:left="1417" w:header="708" w:footer="708" w:gutter="0"/>
           <w:cols w:space="708"/>
@@ -441,6 +415,7 @@
           <w:rStyle w:val="Verwijzingopmerking"/>
           <w:sz w:val="18"/>
           <w:szCs w:val="18"/>
+          <w:lang w:val="en-US"/>
         </w:rPr>
         <w:commentReference w:id="0"/>
       </w:r>
@@ -460,7 +435,127 @@
           <w:szCs w:val="18"/>
           <w:lang w:val="en-US" w:eastAsia="nl-NL"/>
         </w:rPr>
-        <w:t>At the beginning of the course, we were introduced to DeViDe, or the Delft Visualization and Image processing Development Environment. This software package is also used during the practical assignments, where we got an actual taste of what was possible with DeViDe. Because of the experiences we had in the practical exercises, we decided to use DeViDe for the final project.</w:t>
+        <w:t>At the beginning of the cours</w:t>
+      </w:r>
+      <w:r>
+        <w:rPr>
+          <w:sz w:val="18"/>
+          <w:szCs w:val="18"/>
+          <w:lang w:val="en-US"/>
+        </w:rPr>
+        <w:t>e</w:t>
+      </w:r>
+      <w:r>
+        <w:rPr>
+          <w:sz w:val="18"/>
+          <w:szCs w:val="18"/>
+          <w:lang w:val="en-US"/>
+        </w:rPr>
+        <w:t xml:space="preserve"> IN4307 Medical Visualization</w:t>
+      </w:r>
+      <w:r>
+        <w:rPr>
+          <w:sz w:val="18"/>
+          <w:szCs w:val="18"/>
+          <w:lang w:val="en-US"/>
+        </w:rPr>
+        <w:t xml:space="preserve"> </w:t>
+      </w:r>
+      <w:r>
+        <w:rPr>
+          <w:sz w:val="18"/>
+          <w:szCs w:val="18"/>
+          <w:lang w:val="en-US"/>
+        </w:rPr>
+        <w:t>at the TU Delft</w:t>
+      </w:r>
+      <w:r>
+        <w:rPr>
+          <w:sz w:val="18"/>
+          <w:szCs w:val="18"/>
+          <w:lang w:val="en-US" w:eastAsia="nl-NL"/>
+        </w:rPr>
+        <w:t xml:space="preserve">, </w:t>
+      </w:r>
+      <w:r>
+        <w:rPr>
+          <w:sz w:val="18"/>
+          <w:szCs w:val="18"/>
+          <w:lang w:val="en-US" w:eastAsia="nl-NL"/>
+        </w:rPr>
+        <w:t>we were introduced to DeViDe</w:t>
+      </w:r>
+      <w:r>
+        <w:rPr>
+          <w:sz w:val="18"/>
+          <w:szCs w:val="18"/>
+          <w:lang w:val="en-US" w:eastAsia="nl-NL"/>
+        </w:rPr>
+        <w:t xml:space="preserve"> </w:t>
+      </w:r>
+      <w:r>
+        <w:rPr>
+          <w:sz w:val="18"/>
+          <w:szCs w:val="18"/>
+          <w:lang w:val="en-US" w:eastAsia="nl-NL"/>
+        </w:rPr>
+        <w:t>(</w:t>
+      </w:r>
+      <w:r>
+        <w:rPr>
+          <w:sz w:val="18"/>
+          <w:szCs w:val="18"/>
+          <w:lang w:val="en-US" w:eastAsia="nl-NL"/>
+        </w:rPr>
+        <w:t>the Delft Visualization and Image processing Development Environment</w:t>
+      </w:r>
+      <w:r>
+        <w:rPr>
+          <w:sz w:val="18"/>
+          <w:szCs w:val="18"/>
+          <w:lang w:val="en-US" w:eastAsia="nl-NL"/>
+        </w:rPr>
+        <w:t>)</w:t>
+      </w:r>
+      <w:r>
+        <w:rPr>
+          <w:sz w:val="18"/>
+          <w:szCs w:val="18"/>
+          <w:lang w:val="en-US" w:eastAsia="nl-NL"/>
+        </w:rPr>
+        <w:t xml:space="preserve">. This software package </w:t>
+      </w:r>
+      <w:r>
+        <w:rPr>
+          <w:sz w:val="18"/>
+          <w:szCs w:val="18"/>
+          <w:lang w:val="en-US" w:eastAsia="nl-NL"/>
+        </w:rPr>
+        <w:t>was</w:t>
+      </w:r>
+      <w:r>
+        <w:rPr>
+          <w:sz w:val="18"/>
+          <w:szCs w:val="18"/>
+          <w:lang w:val="en-US" w:eastAsia="nl-NL"/>
+        </w:rPr>
+        <w:t xml:space="preserve"> also used during the practical assignments</w:t>
+      </w:r>
+      <w:r>
+        <w:rPr>
+          <w:sz w:val="18"/>
+          <w:szCs w:val="18"/>
+          <w:lang w:val="en-US" w:eastAsia="nl-NL"/>
+        </w:rPr>
+        <w:t xml:space="preserve"> of this course</w:t>
+      </w:r>
+      <w:r>
+        <w:rPr>
+          <w:sz w:val="18"/>
+          <w:szCs w:val="18"/>
+          <w:lang w:val="en-US" w:eastAsia="nl-NL"/>
+        </w:rPr>
+        <w:t>, where we got an actual taste of what was possible with DeViDe. Because of the experiences we had in the practical exercises, we decided to use DeViDe for the final project.</w:t>
       </w:r>
     </w:p>
     <w:p>
@@ -496,6 +591,30 @@
           <w:lang w:val="en-US" w:eastAsia="nl-NL"/>
         </w:rPr>
         <w:t xml:space="preserve"> result from a DICOM dataset could use some improvement.</w:t>
+      </w:r>
+      <w:r>
+        <w:rPr>
+          <w:sz w:val="18"/>
+          <w:szCs w:val="18"/>
+          <w:lang w:val="en-US" w:eastAsia="nl-NL"/>
+        </w:rPr>
+        <w:t xml:space="preserve"> We therefor decided to create a intuitive approach of making selections in 3D DICOM data, and representing this in a </w:t>
+      </w:r>
+      <w:r>
+        <w:rPr>
+          <w:sz w:val="18"/>
+          <w:szCs w:val="18"/>
+          <w:lang w:val="en-US" w:eastAsia="nl-NL"/>
+        </w:rPr>
+        <w:t>user friendly</w:t>
+      </w:r>
+      <w:r>
+        <w:rPr>
+          <w:sz w:val="18"/>
+          <w:szCs w:val="18"/>
+          <w:lang w:val="en-US" w:eastAsia="nl-NL"/>
+        </w:rPr>
+        <w:t xml:space="preserve"> way.</w:t>
       </w:r>
     </w:p>
     <w:p>
@@ -530,6 +649,7 @@
           <w:rStyle w:val="Verwijzingopmerking"/>
           <w:sz w:val="18"/>
           <w:szCs w:val="18"/>
+          <w:lang w:val="en-US"/>
         </w:rPr>
         <w:commentReference w:id="1"/>
       </w:r>
@@ -549,7 +669,39 @@
           <w:szCs w:val="18"/>
           <w:lang w:val="en-US" w:eastAsia="nl-NL"/>
         </w:rPr>
-        <w:t xml:space="preserve">In DeViDe, off course there were some comparable viewers. Examples are the </w:t>
+        <w:t xml:space="preserve">In DeViDe, </w:t>
+      </w:r>
+      <w:r>
+        <w:rPr>
+          <w:sz w:val="18"/>
+          <w:szCs w:val="18"/>
+          <w:lang w:val="en-US" w:eastAsia="nl-NL"/>
+        </w:rPr>
+        <w:t>of course</w:t>
+      </w:r>
+      <w:r>
+        <w:rPr>
+          <w:sz w:val="18"/>
+          <w:szCs w:val="18"/>
+          <w:lang w:val="en-US" w:eastAsia="nl-NL"/>
+        </w:rPr>
+        <w:t xml:space="preserve"> there were some comparable viewers. </w:t>
+      </w:r>
+      <w:r>
+        <w:rPr>
+          <w:sz w:val="18"/>
+          <w:szCs w:val="18"/>
+          <w:lang w:val="en-US" w:eastAsia="nl-NL"/>
+        </w:rPr>
+        <w:t>One example is</w:t>
+      </w:r>
+      <w:r>
+        <w:rPr>
+          <w:sz w:val="18"/>
+          <w:szCs w:val="18"/>
+          <w:lang w:val="en-US" w:eastAsia="nl-NL"/>
+        </w:rPr>
+        <w:t xml:space="preserve"> the </w:t>
       </w:r>
       <w:r>
         <w:rPr>
@@ -567,43 +719,7 @@
           <w:szCs w:val="18"/>
           <w:lang w:val="en-US" w:eastAsia="nl-NL"/>
         </w:rPr>
-        <w:t xml:space="preserve"> we used a lot in the practical. Other viewers that we were pointed to by the assistants -for which we thank you- are the </w:t>
-      </w:r>
-      <w:proofErr w:type="spellStart"/>
-      <w:r>
-        <w:rPr>
-          <w:sz w:val="18"/>
-          <w:szCs w:val="18"/>
-          <w:lang w:val="en-US" w:eastAsia="nl-NL"/>
-        </w:rPr>
-        <w:t>EmphysemaViewer</w:t>
-      </w:r>
-      <w:proofErr w:type="spellEnd"/>
-      <w:r>
-        <w:rPr>
-          <w:sz w:val="18"/>
-          <w:szCs w:val="18"/>
-          <w:lang w:val="en-US" w:eastAsia="nl-NL"/>
-        </w:rPr>
-        <w:t xml:space="preserve"> and the </w:t>
-      </w:r>
-      <w:proofErr w:type="spellStart"/>
-      <w:r>
-        <w:rPr>
-          <w:sz w:val="18"/>
-          <w:szCs w:val="18"/>
-          <w:lang w:val="en-US" w:eastAsia="nl-NL"/>
-        </w:rPr>
-        <w:t>SkeletonAUIViewer</w:t>
-      </w:r>
-      <w:proofErr w:type="spellEnd"/>
-      <w:r>
-        <w:rPr>
-          <w:sz w:val="18"/>
-          <w:szCs w:val="18"/>
-          <w:lang w:val="en-US" w:eastAsia="nl-NL"/>
-        </w:rPr>
-        <w:t>. These provided a nice skeleton for us to start with.</w:t>
+        <w:t xml:space="preserve"> we used a lot in the practical. Other viewers that we were pointed to by the assistants -for which we thank you- are the EmphysemaViewer and the SkeletonAUIViewer. These provided a nice skeleton for us to start with.</w:t>
       </w:r>
     </w:p>
     <w:p>
@@ -622,7 +738,114 @@
           <w:szCs w:val="18"/>
           <w:lang w:val="en-US" w:eastAsia="nl-NL"/>
         </w:rPr>
-        <w:t>Furthermore, we looked at other software that displays data the way we would like. This inspired us to implementing some of the features described in the next paragraph.</w:t>
+        <w:t xml:space="preserve">Furthermore, we looked at other software that displays data </w:t>
+      </w:r>
+      <w:r>
+        <w:rPr>
+          <w:sz w:val="18"/>
+          <w:szCs w:val="18"/>
+          <w:lang w:val="en-US" w:eastAsia="nl-NL"/>
+        </w:rPr>
+        <w:t>in the same way we envisioned our final result would.</w:t>
+      </w:r>
+      <w:r>
+        <w:rPr>
+          <w:sz w:val="18"/>
+          <w:szCs w:val="18"/>
+          <w:lang w:val="en-US" w:eastAsia="nl-NL"/>
+        </w:rPr>
+        <w:t xml:space="preserve"> </w:t>
+      </w:r>
+      <w:r>
+        <w:rPr>
+          <w:sz w:val="18"/>
+          <w:szCs w:val="18"/>
+          <w:lang w:val="en-US" w:eastAsia="nl-NL"/>
+        </w:rPr>
+        <w:t>Two of those being MITK</w:t>
+      </w:r>
+      <w:r>
+        <w:rPr>
+          <w:rStyle w:val="Voetnootmarkering"/>
+          <w:sz w:val="18"/>
+          <w:szCs w:val="18"/>
+          <w:lang w:val="en-US" w:eastAsia="nl-NL"/>
+        </w:rPr>
+        <w:footnoteReference w:id="1"/>
+      </w:r>
+      <w:r>
+        <w:rPr>
+          <w:sz w:val="18"/>
+          <w:szCs w:val="18"/>
+          <w:lang w:val="en-US" w:eastAsia="nl-NL"/>
+        </w:rPr>
+        <w:t xml:space="preserve"> and Slicer</w:t>
+      </w:r>
+      <w:r>
+        <w:rPr>
+          <w:rStyle w:val="Voetnootmarkering"/>
+          <w:sz w:val="18"/>
+          <w:szCs w:val="18"/>
+          <w:lang w:val="en-US" w:eastAsia="nl-NL"/>
+        </w:rPr>
+        <w:footnoteReference w:id="2"/>
+      </w:r>
+      <w:r>
+        <w:rPr>
+          <w:sz w:val="18"/>
+          <w:szCs w:val="18"/>
+          <w:lang w:val="en-US" w:eastAsia="nl-NL"/>
+        </w:rPr>
+        <w:t xml:space="preserve">. </w:t>
+      </w:r>
+      <w:r>
+        <w:rPr>
+          <w:sz w:val="18"/>
+          <w:szCs w:val="18"/>
+          <w:lang w:val="en-US" w:eastAsia="nl-NL"/>
+        </w:rPr>
+        <w:t>Th</w:t>
+      </w:r>
+      <w:r>
+        <w:rPr>
+          <w:sz w:val="18"/>
+          <w:szCs w:val="18"/>
+          <w:lang w:val="en-US" w:eastAsia="nl-NL"/>
+        </w:rPr>
+        <w:t xml:space="preserve">ese </w:t>
+      </w:r>
+      <w:r>
+        <w:rPr>
+          <w:sz w:val="18"/>
+          <w:szCs w:val="18"/>
+          <w:lang w:val="en-US" w:eastAsia="nl-NL"/>
+        </w:rPr>
+        <w:t xml:space="preserve">inspired us to implementing some of the features </w:t>
+      </w:r>
+      <w:r>
+        <w:rPr>
+          <w:sz w:val="18"/>
+          <w:szCs w:val="18"/>
+          <w:lang w:val="en-US" w:eastAsia="nl-NL"/>
+        </w:rPr>
+        <w:lastRenderedPageBreak/>
+        <w:t>described in the next paragraph</w:t>
+      </w:r>
+      <w:r>
+        <w:rPr>
+          <w:sz w:val="18"/>
+          <w:szCs w:val="18"/>
+          <w:lang w:val="en-US" w:eastAsia="nl-NL"/>
+        </w:rPr>
+        <w:t>, on top of the features we already put in our project proposal</w:t>
+      </w:r>
+      <w:r>
+        <w:rPr>
+          <w:sz w:val="18"/>
+          <w:szCs w:val="18"/>
+          <w:lang w:val="en-US" w:eastAsia="nl-NL"/>
+        </w:rPr>
+        <w:t>.</w:t>
       </w:r>
     </w:p>
     <w:p>
@@ -657,6 +880,7 @@
           <w:rStyle w:val="Verwijzingopmerking"/>
           <w:sz w:val="18"/>
           <w:szCs w:val="18"/>
+          <w:lang w:val="en-US"/>
         </w:rPr>
         <w:commentReference w:id="2"/>
       </w:r>
@@ -676,59 +900,236 @@
           <w:szCs w:val="18"/>
           <w:lang w:val="en-US"/>
         </w:rPr>
-        <w:t xml:space="preserve">The purpose is to create a DeViDe module that can create a view like Figure 1. </w:t>
-      </w:r>
-      <w:r>
-        <w:rPr>
-          <w:sz w:val="18"/>
-          <w:szCs w:val="18"/>
-          <w:lang w:val="en-US"/>
-        </w:rPr>
-        <w:t>The module will contain of a frame with three two-dimensional views</w:t>
-      </w:r>
-      <w:r>
-        <w:rPr>
-          <w:sz w:val="18"/>
-          <w:szCs w:val="18"/>
-          <w:lang w:val="en-US"/>
-        </w:rPr>
-        <w:t xml:space="preserve"> displaying the CT or MRI slices, and a three-dimensional view, displaying a contour generated by these slices. The user can </w:t>
-      </w:r>
-      <w:r>
-        <w:rPr>
-          <w:sz w:val="18"/>
-          <w:szCs w:val="18"/>
-          <w:lang w:val="en-US"/>
-        </w:rPr>
-        <w:lastRenderedPageBreak/>
-        <w:t xml:space="preserve">manipulate the views using controls from a dedicated control panel. </w:t>
-      </w:r>
-      <w:r>
-        <w:rPr>
-          <w:sz w:val="18"/>
-          <w:szCs w:val="18"/>
-          <w:lang w:val="en-US"/>
-        </w:rPr>
-        <w:t>The exact specifications are listed next.</w:t>
-      </w:r>
-    </w:p>
-    <w:p>
-      <w:pPr>
-        <w:spacing w:after="0"/>
-        <w:rPr>
-          <w:sz w:val="18"/>
-          <w:szCs w:val="18"/>
-          <w:lang w:val="en-US"/>
-        </w:rPr>
-      </w:pPr>
-      <w:r>
-        <w:rPr>
-          <w:rFonts w:ascii="Arial" w:hAnsi="Arial" w:cs="Arial"/>
+        <w:t>The purpose is to create a DeViD</w:t>
+      </w:r>
+      <w:r>
+        <w:rPr>
+          <w:sz w:val="18"/>
+          <w:szCs w:val="18"/>
+          <w:lang w:val="en-US"/>
+        </w:rPr>
+        <w:t xml:space="preserve">e module that can create a Graphical User Interface as roughly </w:t>
+      </w:r>
+      <w:r>
+        <w:rPr>
+          <w:sz w:val="18"/>
+          <w:szCs w:val="18"/>
+          <w:lang w:val="en-US"/>
+        </w:rPr>
+        <w:t>designed</w:t>
+      </w:r>
+      <w:r>
+        <w:rPr>
+          <w:sz w:val="18"/>
+          <w:szCs w:val="18"/>
+          <w:lang w:val="en-US"/>
+        </w:rPr>
+        <w:t xml:space="preserve"> in</w:t>
+      </w:r>
+      <w:r>
+        <w:rPr>
+          <w:sz w:val="18"/>
+          <w:szCs w:val="18"/>
+          <w:lang w:val="en-US"/>
+        </w:rPr>
+        <w:t xml:space="preserve"> Figure 1. </w:t>
+      </w:r>
+      <w:r>
+        <w:rPr>
+          <w:sz w:val="18"/>
+          <w:szCs w:val="18"/>
+          <w:lang w:val="en-US"/>
+        </w:rPr>
+        <w:t>Th</w:t>
+      </w:r>
+      <w:r>
+        <w:rPr>
+          <w:sz w:val="18"/>
+          <w:szCs w:val="18"/>
+          <w:lang w:val="en-US"/>
+        </w:rPr>
+        <w:t>is</w:t>
+      </w:r>
+      <w:r>
+        <w:rPr>
+          <w:sz w:val="18"/>
+          <w:szCs w:val="18"/>
+          <w:lang w:val="en-US"/>
+        </w:rPr>
+        <w:t xml:space="preserve"> module will contain of a frame with three two-dimensional views</w:t>
+      </w:r>
+      <w:r>
+        <w:rPr>
+          <w:sz w:val="18"/>
+          <w:szCs w:val="18"/>
+          <w:lang w:val="en-US"/>
+        </w:rPr>
+        <w:t xml:space="preserve"> displaying the CT or MRI slices</w:t>
+      </w:r>
+      <w:r>
+        <w:rPr>
+          <w:sz w:val="18"/>
+          <w:szCs w:val="18"/>
+          <w:lang w:val="en-US"/>
+        </w:rPr>
+        <w:t xml:space="preserve"> of the DICOM data, each from a different si</w:t>
+      </w:r>
+      <w:r>
+        <w:rPr>
+          <w:sz w:val="18"/>
+          <w:szCs w:val="18"/>
+          <w:lang w:val="en-US"/>
+        </w:rPr>
+        <w:t>d</w:t>
+      </w:r>
+      <w:r>
+        <w:rPr>
+          <w:sz w:val="18"/>
+          <w:szCs w:val="18"/>
+          <w:lang w:val="en-US"/>
+        </w:rPr>
+        <w:t>e (Top/Transverse, Side/Sagittal and Front/Coronal)</w:t>
+      </w:r>
+      <w:r>
+        <w:rPr>
+          <w:sz w:val="18"/>
+          <w:szCs w:val="18"/>
+          <w:lang w:val="en-US"/>
+        </w:rPr>
+        <w:t>. The fourth view will be tree-dimensional</w:t>
+      </w:r>
+      <w:r>
+        <w:rPr>
+          <w:sz w:val="18"/>
+          <w:szCs w:val="18"/>
+          <w:lang w:val="en-US"/>
+        </w:rPr>
+        <w:t xml:space="preserve">, displaying a </w:t>
+      </w:r>
+      <w:r>
+        <w:rPr>
+          <w:sz w:val="18"/>
+          <w:szCs w:val="18"/>
+          <w:lang w:val="en-US"/>
+        </w:rPr>
+        <w:t xml:space="preserve">3d object </w:t>
+      </w:r>
+      <w:r>
+        <w:rPr>
+          <w:sz w:val="18"/>
+          <w:szCs w:val="18"/>
+          <w:lang w:val="en-US"/>
+        </w:rPr>
+        <w:t>contour of the DICOM data</w:t>
+      </w:r>
+      <w:r>
+        <w:rPr>
+          <w:sz w:val="18"/>
+          <w:szCs w:val="18"/>
+          <w:lang w:val="en-US"/>
+        </w:rPr>
+        <w:t>.</w:t>
+      </w:r>
+      <w:r>
+        <w:rPr>
+          <w:sz w:val="18"/>
+          <w:szCs w:val="18"/>
+          <w:lang w:val="en-US"/>
+        </w:rPr>
+        <w:t xml:space="preserve"> On the right of these four views is a control panel </w:t>
+      </w:r>
+      <w:r>
+        <w:rPr>
+          <w:sz w:val="18"/>
+          <w:szCs w:val="18"/>
+          <w:lang w:val="en-US"/>
+        </w:rPr>
+        <w:t>with which the user has some freedom in creating</w:t>
+      </w:r>
+      <w:r>
+        <w:rPr>
+          <w:sz w:val="18"/>
+          <w:szCs w:val="18"/>
+          <w:lang w:val="en-US"/>
+        </w:rPr>
+        <w:t>/extracting</w:t>
+      </w:r>
+      <w:r>
+        <w:rPr>
+          <w:sz w:val="18"/>
+          <w:szCs w:val="18"/>
+          <w:lang w:val="en-US"/>
+        </w:rPr>
+        <w:t xml:space="preserve"> a selection </w:t>
+      </w:r>
+      <w:r>
+        <w:rPr>
+          <w:sz w:val="18"/>
+          <w:szCs w:val="18"/>
+          <w:lang w:val="en-US"/>
+        </w:rPr>
+        <w:t xml:space="preserve">from the </w:t>
+      </w:r>
+      <w:r>
+        <w:rPr>
+          <w:sz w:val="18"/>
+          <w:szCs w:val="18"/>
+          <w:lang w:val="en-US"/>
+        </w:rPr>
+        <w:t>start points</w:t>
+      </w:r>
+      <w:r>
+        <w:rPr>
+          <w:sz w:val="18"/>
+          <w:szCs w:val="18"/>
+          <w:lang w:val="en-US"/>
+        </w:rPr>
+        <w:t xml:space="preserve"> that are selected in the 3 two-</w:t>
+      </w:r>
+      <w:r>
+        <w:rPr>
+          <w:sz w:val="18"/>
+          <w:szCs w:val="18"/>
+          <w:lang w:val="en-US"/>
+        </w:rPr>
+        <w:t>dimensional</w:t>
+      </w:r>
+      <w:r>
+        <w:rPr>
+          <w:sz w:val="18"/>
+          <w:szCs w:val="18"/>
+          <w:lang w:val="en-US"/>
+        </w:rPr>
+        <w:t xml:space="preserve"> views. </w:t>
+      </w:r>
+      <w:r>
+        <w:rPr>
+          <w:sz w:val="18"/>
+          <w:szCs w:val="18"/>
+          <w:lang w:val="en-US"/>
+        </w:rPr>
+        <w:t xml:space="preserve">These are, for example, selection thresholds and the way the unselected part of the data will be presented. </w:t>
+      </w:r>
+      <w:r>
+        <w:rPr>
+          <w:sz w:val="18"/>
+          <w:szCs w:val="18"/>
+          <w:lang w:val="en-US"/>
+        </w:rPr>
+        <w:t>The exact specifications are listed after.</w:t>
+      </w:r>
+    </w:p>
+    <w:p>
+      <w:pPr>
+        <w:pStyle w:val="Geenafstand"/>
+        <w:rPr>
+          <w:lang w:val="en-US"/>
+        </w:rPr>
+      </w:pPr>
+      <w:r>
+        <w:rPr>
           <w:noProof/>
-          <w:color w:val="000000"/>
-          <w:sz w:val="18"/>
-          <w:szCs w:val="18"/>
-          <w:lang w:eastAsia="nl-NL"/>
+          <w:lang w:val="en-US" w:eastAsia="nl-NL"/>
         </w:rPr>
         <w:drawing>
           <wp:inline distT="0" distB="0" distL="0" distR="0" wp14:anchorId="476F5CFB" wp14:editId="7934C231">
@@ -748,7 +1149,7 @@
                     </pic:cNvPicPr>
                   </pic:nvPicPr>
                   <pic:blipFill>
-                    <a:blip r:embed="rId12" cstate="print">
+                    <a:blip r:embed="rId13" cstate="print">
                       <a:extLst>
                         <a:ext uri="{28A0092B-C50C-407E-A947-70E740481C1C}">
                           <a14:useLocalDpi xmlns:a14="http://schemas.microsoft.com/office/drawing/2010/main" val="0"/>
@@ -782,7 +1183,7 @@
     </w:p>
     <w:p>
       <w:pPr>
-        <w:ind w:left="284" w:right="354"/>
+        <w:ind w:right="71"/>
         <w:jc w:val="both"/>
         <w:rPr>
           <w:i/>
@@ -808,6 +1209,26 @@
           <w:lang w:val="en-US"/>
         </w:rPr>
         <w:t xml:space="preserve"> A rough design for the desired user interface and functionality.</w:t>
+      </w:r>
+    </w:p>
+    <w:p>
+      <w:pPr>
+        <w:ind w:right="71" w:firstLine="284"/>
+        <w:jc w:val="both"/>
+        <w:rPr>
+          <w:sz w:val="18"/>
+          <w:szCs w:val="18"/>
+          <w:lang w:val="en-US"/>
+        </w:rPr>
+      </w:pPr>
+      <w:r>
+        <w:rPr>
+          <w:sz w:val="18"/>
+          <w:szCs w:val="18"/>
+          <w:lang w:val="en-US"/>
+        </w:rPr>
+        <w:lastRenderedPageBreak/>
+        <w:t>NOTE that these specifications do not 100% correspond with the original rough design, since some features are added after, and some were left out in the final product.</w:t>
       </w:r>
     </w:p>
     <w:p>
@@ -833,7 +1254,16 @@
           <w:szCs w:val="18"/>
           <w:lang w:val="en-US"/>
         </w:rPr>
-        <w:t>Specifications</w:t>
+        <w:t>Interface s</w:t>
+      </w:r>
+      <w:r>
+        <w:rPr>
+          <w:b/>
+          <w:sz w:val="18"/>
+          <w:szCs w:val="18"/>
+          <w:lang w:val="en-US"/>
+        </w:rPr>
+        <w:t>pecifications</w:t>
       </w:r>
     </w:p>
     <w:p>
@@ -841,7 +1271,7 @@
         <w:pStyle w:val="Lijstalinea"/>
         <w:numPr>
           <w:ilvl w:val="0"/>
-          <w:numId w:val="4"/>
+          <w:numId w:val="7"/>
         </w:numPr>
         <w:ind w:left="284" w:hanging="284"/>
         <w:jc w:val="both"/>
@@ -883,7 +1313,7 @@
         <w:pStyle w:val="Lijstalinea"/>
         <w:numPr>
           <w:ilvl w:val="0"/>
-          <w:numId w:val="4"/>
+          <w:numId w:val="7"/>
         </w:numPr>
         <w:ind w:left="284" w:hanging="284"/>
         <w:jc w:val="both"/>
@@ -899,7 +1329,39 @@
           <w:szCs w:val="18"/>
           <w:lang w:val="en-US" w:eastAsia="nl-NL"/>
         </w:rPr>
-        <w:t>The module should load a frame with 4 views (transverse/axial, sagittal, coronal, and 3D) and a sidebar for the user to influence the segmentation settings.</w:t>
+        <w:t xml:space="preserve">The module should load a frame with 4 views and a </w:t>
+      </w:r>
+      <w:r>
+        <w:rPr>
+          <w:sz w:val="18"/>
+          <w:szCs w:val="18"/>
+          <w:lang w:val="en-US" w:eastAsia="nl-NL"/>
+        </w:rPr>
+        <w:t>control panel on the right side</w:t>
+      </w:r>
+      <w:r>
+        <w:rPr>
+          <w:sz w:val="18"/>
+          <w:szCs w:val="18"/>
+          <w:lang w:val="en-US" w:eastAsia="nl-NL"/>
+        </w:rPr>
+        <w:t xml:space="preserve"> for the user to influence the </w:t>
+      </w:r>
+      <w:r>
+        <w:rPr>
+          <w:sz w:val="18"/>
+          <w:szCs w:val="18"/>
+          <w:lang w:val="en-US" w:eastAsia="nl-NL"/>
+        </w:rPr>
+        <w:t>selection</w:t>
+      </w:r>
+      <w:r>
+        <w:rPr>
+          <w:sz w:val="18"/>
+          <w:szCs w:val="18"/>
+          <w:lang w:val="en-US" w:eastAsia="nl-NL"/>
+        </w:rPr>
+        <w:t xml:space="preserve"> settings.</w:t>
       </w:r>
     </w:p>
     <w:p>
@@ -907,7 +1369,7 @@
         <w:pStyle w:val="Lijstalinea"/>
         <w:numPr>
           <w:ilvl w:val="0"/>
-          <w:numId w:val="4"/>
+          <w:numId w:val="7"/>
         </w:numPr>
         <w:ind w:left="284" w:hanging="284"/>
         <w:jc w:val="both"/>
@@ -917,41 +1379,221 @@
           <w:lang w:val="en-US" w:eastAsia="nl-NL"/>
         </w:rPr>
       </w:pPr>
-      <w:proofErr w:type="spellStart"/>
-      <w:r>
-        <w:rPr>
-          <w:sz w:val="18"/>
-          <w:szCs w:val="18"/>
-          <w:lang w:val="en-US" w:eastAsia="nl-NL"/>
-        </w:rPr>
-        <w:t>VTKImageData</w:t>
-      </w:r>
-      <w:proofErr w:type="spellEnd"/>
-      <w:r>
-        <w:rPr>
-          <w:sz w:val="18"/>
-          <w:szCs w:val="18"/>
-          <w:lang w:val="en-US" w:eastAsia="nl-NL"/>
-        </w:rPr>
-        <w:t xml:space="preserve"> can be loaded into the module through </w:t>
-      </w:r>
-      <w:proofErr w:type="spellStart"/>
-      <w:r>
-        <w:rPr>
-          <w:sz w:val="18"/>
-          <w:szCs w:val="18"/>
-          <w:lang w:val="en-US" w:eastAsia="nl-NL"/>
-        </w:rPr>
-        <w:t>DeViDe’s</w:t>
-      </w:r>
-      <w:proofErr w:type="spellEnd"/>
-      <w:r>
-        <w:rPr>
-          <w:sz w:val="18"/>
-          <w:szCs w:val="18"/>
-          <w:lang w:val="en-US" w:eastAsia="nl-NL"/>
-        </w:rPr>
-        <w:t xml:space="preserve"> network and its contents will be displayed in the previously mentioned views.</w:t>
+      <w:r>
+        <w:rPr>
+          <w:sz w:val="18"/>
+          <w:szCs w:val="18"/>
+          <w:lang w:val="en-US" w:eastAsia="nl-NL"/>
+        </w:rPr>
+        <w:t xml:space="preserve">The three darker view are </w:t>
+      </w:r>
+      <w:r>
+        <w:rPr>
+          <w:sz w:val="18"/>
+          <w:szCs w:val="18"/>
+          <w:lang w:val="en-US" w:eastAsia="nl-NL"/>
+        </w:rPr>
+        <w:t>2D</w:t>
+      </w:r>
+      <w:r>
+        <w:rPr>
+          <w:sz w:val="18"/>
+          <w:szCs w:val="18"/>
+          <w:lang w:val="en-US" w:eastAsia="nl-NL"/>
+        </w:rPr>
+        <w:t xml:space="preserve"> views that display a slice of the DICOM data, each from a different side (transverse/axial, sagittal and </w:t>
+      </w:r>
+      <w:r>
+        <w:rPr>
+          <w:sz w:val="18"/>
+          <w:szCs w:val="18"/>
+          <w:lang w:val="en-US" w:eastAsia="nl-NL"/>
+        </w:rPr>
+        <w:t>coronal)</w:t>
+      </w:r>
+    </w:p>
+    <w:p>
+      <w:pPr>
+        <w:pStyle w:val="Lijstalinea"/>
+        <w:numPr>
+          <w:ilvl w:val="1"/>
+          <w:numId w:val="7"/>
+        </w:numPr>
+        <w:ind w:left="567" w:hanging="283"/>
+        <w:jc w:val="both"/>
+        <w:rPr>
+          <w:sz w:val="18"/>
+          <w:szCs w:val="18"/>
+          <w:lang w:val="en-US" w:eastAsia="nl-NL"/>
+        </w:rPr>
+      </w:pPr>
+      <w:r>
+        <w:rPr>
+          <w:sz w:val="18"/>
+          <w:szCs w:val="18"/>
+          <w:lang w:val="en-US" w:eastAsia="nl-NL"/>
+        </w:rPr>
+        <w:t xml:space="preserve">The content of each of these views can be </w:t>
+      </w:r>
+      <w:r>
+        <w:rPr>
+          <w:sz w:val="18"/>
+          <w:szCs w:val="18"/>
+          <w:lang w:val="en-US" w:eastAsia="nl-NL"/>
+        </w:rPr>
+        <w:t>moved</w:t>
+      </w:r>
+      <w:r>
+        <w:rPr>
+          <w:sz w:val="18"/>
+          <w:szCs w:val="18"/>
+          <w:lang w:val="en-US" w:eastAsia="nl-NL"/>
+        </w:rPr>
+        <w:t xml:space="preserve"> by clicking and holding </w:t>
+      </w:r>
+      <w:r>
+        <w:rPr>
+          <w:sz w:val="18"/>
+          <w:szCs w:val="18"/>
+          <w:lang w:val="en-US" w:eastAsia="nl-NL"/>
+        </w:rPr>
+        <w:t>a certain</w:t>
+      </w:r>
+      <w:r>
+        <w:rPr>
+          <w:sz w:val="18"/>
+          <w:szCs w:val="18"/>
+          <w:lang w:val="en-US" w:eastAsia="nl-NL"/>
+        </w:rPr>
+        <w:t xml:space="preserve"> mouse button outside the slice data and then dragging the mouse.</w:t>
+      </w:r>
+    </w:p>
+    <w:p>
+      <w:pPr>
+        <w:pStyle w:val="Lijstalinea"/>
+        <w:numPr>
+          <w:ilvl w:val="2"/>
+          <w:numId w:val="7"/>
+        </w:numPr>
+        <w:ind w:left="851" w:hanging="284"/>
+        <w:jc w:val="both"/>
+        <w:rPr>
+          <w:sz w:val="18"/>
+          <w:szCs w:val="18"/>
+          <w:lang w:val="en-US" w:eastAsia="nl-NL"/>
+        </w:rPr>
+      </w:pPr>
+      <w:r>
+        <w:rPr>
+          <w:sz w:val="18"/>
+          <w:szCs w:val="18"/>
+          <w:lang w:val="en-US" w:eastAsia="nl-NL"/>
+        </w:rPr>
+        <w:t>Rotating: Left mouse button</w:t>
+      </w:r>
+    </w:p>
+    <w:p>
+      <w:pPr>
+        <w:pStyle w:val="Lijstalinea"/>
+        <w:numPr>
+          <w:ilvl w:val="2"/>
+          <w:numId w:val="7"/>
+        </w:numPr>
+        <w:ind w:left="851" w:hanging="284"/>
+        <w:jc w:val="both"/>
+        <w:rPr>
+          <w:sz w:val="18"/>
+          <w:szCs w:val="18"/>
+          <w:lang w:val="en-US" w:eastAsia="nl-NL"/>
+        </w:rPr>
+      </w:pPr>
+      <w:r>
+        <w:rPr>
+          <w:sz w:val="18"/>
+          <w:szCs w:val="18"/>
+          <w:lang w:val="en-US" w:eastAsia="nl-NL"/>
+        </w:rPr>
+        <w:t>Translating: Middle mouse button</w:t>
+      </w:r>
+    </w:p>
+    <w:p>
+      <w:pPr>
+        <w:pStyle w:val="Lijstalinea"/>
+        <w:numPr>
+          <w:ilvl w:val="2"/>
+          <w:numId w:val="7"/>
+        </w:numPr>
+        <w:ind w:left="851" w:hanging="284"/>
+        <w:jc w:val="both"/>
+        <w:rPr>
+          <w:sz w:val="18"/>
+          <w:szCs w:val="18"/>
+          <w:lang w:val="en-US" w:eastAsia="nl-NL"/>
+        </w:rPr>
+      </w:pPr>
+      <w:r>
+        <w:rPr>
+          <w:sz w:val="18"/>
+          <w:szCs w:val="18"/>
+          <w:lang w:val="en-US" w:eastAsia="nl-NL"/>
+        </w:rPr>
+        <w:t>Scaling: Right mouse button</w:t>
+      </w:r>
+    </w:p>
+    <w:p>
+      <w:pPr>
+        <w:pStyle w:val="Lijstalinea"/>
+        <w:numPr>
+          <w:ilvl w:val="1"/>
+          <w:numId w:val="7"/>
+        </w:numPr>
+        <w:ind w:left="567" w:hanging="283"/>
+        <w:jc w:val="both"/>
+        <w:rPr>
+          <w:sz w:val="18"/>
+          <w:szCs w:val="18"/>
+          <w:lang w:val="en-US" w:eastAsia="nl-NL"/>
+        </w:rPr>
+      </w:pPr>
+      <w:r>
+        <w:rPr>
+          <w:sz w:val="18"/>
+          <w:szCs w:val="18"/>
+          <w:lang w:val="en-US" w:eastAsia="nl-NL"/>
+        </w:rPr>
+        <w:t xml:space="preserve">Sliders on </w:t>
+      </w:r>
+      <w:r>
+        <w:rPr>
+          <w:sz w:val="18"/>
+          <w:szCs w:val="18"/>
+          <w:lang w:val="en-US" w:eastAsia="nl-NL"/>
+        </w:rPr>
+        <w:t xml:space="preserve">the right of </w:t>
+      </w:r>
+      <w:r>
+        <w:rPr>
+          <w:sz w:val="18"/>
+          <w:szCs w:val="18"/>
+          <w:lang w:val="en-US" w:eastAsia="nl-NL"/>
+        </w:rPr>
+        <w:t>all three 2D views can be used to navigate through the</w:t>
+      </w:r>
+      <w:r>
+        <w:rPr>
+          <w:sz w:val="18"/>
+          <w:szCs w:val="18"/>
+          <w:lang w:val="en-US" w:eastAsia="nl-NL"/>
+        </w:rPr>
+        <w:t xml:space="preserve"> individual</w:t>
+      </w:r>
+      <w:r>
+        <w:rPr>
+          <w:sz w:val="18"/>
+          <w:szCs w:val="18"/>
+          <w:lang w:val="en-US" w:eastAsia="nl-NL"/>
+        </w:rPr>
+        <w:t xml:space="preserve"> slices in the data. </w:t>
       </w:r>
     </w:p>
     <w:p>
@@ -959,31 +1601,143 @@
         <w:pStyle w:val="Lijstalinea"/>
         <w:numPr>
           <w:ilvl w:val="0"/>
-          <w:numId w:val="4"/>
+          <w:numId w:val="7"/>
         </w:numPr>
         <w:ind w:left="284" w:hanging="284"/>
         <w:jc w:val="both"/>
         <w:rPr>
           <w:sz w:val="18"/>
           <w:szCs w:val="18"/>
-          <w:lang w:eastAsia="nl-NL"/>
-        </w:rPr>
-      </w:pPr>
-      <w:r>
-        <w:rPr>
-          <w:sz w:val="18"/>
-          <w:szCs w:val="18"/>
-          <w:lang w:val="en-US" w:eastAsia="nl-NL"/>
-        </w:rPr>
-        <w:t xml:space="preserve">In all views, colored lines will show you the location of the other views relative to the current. </w:t>
-      </w:r>
-      <w:r>
-        <w:rPr>
-          <w:sz w:val="18"/>
-          <w:szCs w:val="18"/>
-          <w:lang w:eastAsia="nl-NL"/>
-        </w:rPr>
-        <w:t>(X in red, Y in green, Z in blue)</w:t>
+          <w:lang w:val="en-US" w:eastAsia="nl-NL"/>
+        </w:rPr>
+      </w:pPr>
+      <w:r>
+        <w:rPr>
+          <w:sz w:val="18"/>
+          <w:szCs w:val="18"/>
+          <w:lang w:val="en-US" w:eastAsia="nl-NL"/>
+        </w:rPr>
+        <w:t>The fourth, lighter, view displays in 3D the unselected data in a transparent way, and the selected part in a</w:t>
+      </w:r>
+      <w:r>
+        <w:rPr>
+          <w:sz w:val="18"/>
+          <w:szCs w:val="18"/>
+          <w:lang w:val="en-US" w:eastAsia="nl-NL"/>
+        </w:rPr>
+        <w:t>n</w:t>
+      </w:r>
+      <w:r>
+        <w:rPr>
+          <w:sz w:val="18"/>
+          <w:szCs w:val="18"/>
+          <w:lang w:val="en-US" w:eastAsia="nl-NL"/>
+        </w:rPr>
+        <w:t xml:space="preserve"> opaque color.</w:t>
+      </w:r>
+    </w:p>
+    <w:p>
+      <w:pPr>
+        <w:pStyle w:val="Lijstalinea"/>
+        <w:numPr>
+          <w:ilvl w:val="1"/>
+          <w:numId w:val="7"/>
+        </w:numPr>
+        <w:ind w:left="567" w:hanging="283"/>
+        <w:jc w:val="both"/>
+        <w:rPr>
+          <w:sz w:val="18"/>
+          <w:szCs w:val="18"/>
+          <w:lang w:val="en-US" w:eastAsia="nl-NL"/>
+        </w:rPr>
+      </w:pPr>
+      <w:r>
+        <w:rPr>
+          <w:sz w:val="18"/>
+          <w:szCs w:val="18"/>
+          <w:lang w:val="en-US" w:eastAsia="nl-NL"/>
+        </w:rPr>
+        <w:t xml:space="preserve">The content of the 3D view can be moved </w:t>
+      </w:r>
+      <w:r>
+        <w:rPr>
+          <w:sz w:val="18"/>
+          <w:szCs w:val="18"/>
+          <w:lang w:val="en-US" w:eastAsia="nl-NL"/>
+        </w:rPr>
+        <w:t>by clicking and holding a certain mouse button and then dragging the mouse.</w:t>
+      </w:r>
+    </w:p>
+    <w:p>
+      <w:pPr>
+        <w:pStyle w:val="Lijstalinea"/>
+        <w:numPr>
+          <w:ilvl w:val="2"/>
+          <w:numId w:val="7"/>
+        </w:numPr>
+        <w:ind w:left="851" w:hanging="284"/>
+        <w:jc w:val="both"/>
+        <w:rPr>
+          <w:sz w:val="18"/>
+          <w:szCs w:val="18"/>
+          <w:lang w:val="en-US" w:eastAsia="nl-NL"/>
+        </w:rPr>
+      </w:pPr>
+      <w:r>
+        <w:rPr>
+          <w:sz w:val="18"/>
+          <w:szCs w:val="18"/>
+          <w:lang w:val="en-US" w:eastAsia="nl-NL"/>
+        </w:rPr>
+        <w:t>Rotating: Left mouse button</w:t>
+      </w:r>
+    </w:p>
+    <w:p>
+      <w:pPr>
+        <w:pStyle w:val="Lijstalinea"/>
+        <w:numPr>
+          <w:ilvl w:val="2"/>
+          <w:numId w:val="7"/>
+        </w:numPr>
+        <w:ind w:left="851" w:hanging="284"/>
+        <w:jc w:val="both"/>
+        <w:rPr>
+          <w:sz w:val="18"/>
+          <w:szCs w:val="18"/>
+          <w:lang w:val="en-US" w:eastAsia="nl-NL"/>
+        </w:rPr>
+      </w:pPr>
+      <w:r>
+        <w:rPr>
+          <w:sz w:val="18"/>
+          <w:szCs w:val="18"/>
+          <w:lang w:val="en-US" w:eastAsia="nl-NL"/>
+        </w:rPr>
+        <w:t>Translating: Middle mouse button</w:t>
+      </w:r>
+    </w:p>
+    <w:p>
+      <w:pPr>
+        <w:pStyle w:val="Lijstalinea"/>
+        <w:numPr>
+          <w:ilvl w:val="2"/>
+          <w:numId w:val="7"/>
+        </w:numPr>
+        <w:ind w:left="851" w:hanging="284"/>
+        <w:jc w:val="both"/>
+        <w:rPr>
+          <w:sz w:val="18"/>
+          <w:szCs w:val="18"/>
+          <w:lang w:val="en-US" w:eastAsia="nl-NL"/>
+        </w:rPr>
+      </w:pPr>
+      <w:r>
+        <w:rPr>
+          <w:sz w:val="18"/>
+          <w:szCs w:val="18"/>
+          <w:lang w:val="en-US" w:eastAsia="nl-NL"/>
+        </w:rPr>
+        <w:t>Scaling: Right mouse button</w:t>
       </w:r>
     </w:p>
     <w:p>
@@ -991,7 +1745,7 @@
         <w:pStyle w:val="Lijstalinea"/>
         <w:numPr>
           <w:ilvl w:val="0"/>
-          <w:numId w:val="4"/>
+          <w:numId w:val="7"/>
         </w:numPr>
         <w:ind w:left="284" w:hanging="284"/>
         <w:jc w:val="both"/>
@@ -1007,7 +1761,7 @@
           <w:szCs w:val="18"/>
           <w:lang w:val="en-US" w:eastAsia="nl-NL"/>
         </w:rPr>
-        <w:t>Sliders on all three 2D views can be used to navigate through the slices in the data. Locations of the colored lines in the other 2 2D views will be updated live accordingly.</w:t>
+        <w:t>All four views have a button on the bottom allowing the user to reset the camera.</w:t>
       </w:r>
     </w:p>
     <w:p>
@@ -1015,7 +1769,7 @@
         <w:pStyle w:val="Lijstalinea"/>
         <w:numPr>
           <w:ilvl w:val="0"/>
-          <w:numId w:val="4"/>
+          <w:numId w:val="7"/>
         </w:numPr>
         <w:ind w:left="284" w:hanging="284"/>
         <w:jc w:val="both"/>
@@ -1031,8 +1785,7 @@
           <w:szCs w:val="18"/>
           <w:lang w:val="en-US" w:eastAsia="nl-NL"/>
         </w:rPr>
-        <w:lastRenderedPageBreak/>
-        <w:t>By clicking on a region in one of the 2D views, that entire region should be selected and highlighted all 4 views (2D and 3D). This region will be determined by a region-growing algorithm, and the selected settings in the sidebar.</w:t>
+        <w:t>The fourth, 3d, view also has a button allowing the user to take a snapshot of the current shown 3d render in that view.</w:t>
       </w:r>
     </w:p>
     <w:p>
@@ -1040,77 +1793,421 @@
         <w:pStyle w:val="Lijstalinea"/>
         <w:numPr>
           <w:ilvl w:val="0"/>
-          <w:numId w:val="4"/>
+          <w:numId w:val="7"/>
         </w:numPr>
         <w:ind w:left="284" w:hanging="284"/>
         <w:jc w:val="both"/>
         <w:rPr>
           <w:sz w:val="18"/>
           <w:szCs w:val="18"/>
-          <w:lang w:eastAsia="nl-NL"/>
-        </w:rPr>
-      </w:pPr>
-      <w:r>
-        <w:rPr>
-          <w:sz w:val="18"/>
-          <w:szCs w:val="18"/>
-          <w:lang w:eastAsia="nl-NL"/>
-        </w:rPr>
-        <w:t xml:space="preserve">These </w:t>
-      </w:r>
-      <w:proofErr w:type="spellStart"/>
-      <w:r>
-        <w:rPr>
-          <w:sz w:val="18"/>
-          <w:szCs w:val="18"/>
-          <w:lang w:eastAsia="nl-NL"/>
-        </w:rPr>
-        <w:t>sidebar</w:t>
-      </w:r>
-      <w:proofErr w:type="spellEnd"/>
-      <w:r>
-        <w:rPr>
-          <w:sz w:val="18"/>
-          <w:szCs w:val="18"/>
-          <w:lang w:eastAsia="nl-NL"/>
+          <w:lang w:val="en-US" w:eastAsia="nl-NL"/>
+        </w:rPr>
+      </w:pPr>
+      <w:r>
+        <w:rPr>
+          <w:sz w:val="18"/>
+          <w:szCs w:val="18"/>
+          <w:lang w:val="en-US" w:eastAsia="nl-NL"/>
+        </w:rPr>
+        <w:t xml:space="preserve">The control panel </w:t>
+      </w:r>
+      <w:r>
+        <w:rPr>
+          <w:sz w:val="18"/>
+          <w:szCs w:val="18"/>
+          <w:lang w:val="en-US" w:eastAsia="nl-NL"/>
+        </w:rPr>
+        <w:t>settings include:</w:t>
+      </w:r>
+    </w:p>
+    <w:p>
+      <w:pPr>
+        <w:pStyle w:val="Lijstalinea"/>
+        <w:numPr>
+          <w:ilvl w:val="1"/>
+          <w:numId w:val="7"/>
+        </w:numPr>
+        <w:ind w:left="567" w:hanging="283"/>
+        <w:jc w:val="both"/>
+        <w:rPr>
+          <w:sz w:val="18"/>
+          <w:szCs w:val="18"/>
+          <w:lang w:val="en-US" w:eastAsia="nl-NL"/>
+        </w:rPr>
+      </w:pPr>
+      <w:r>
+        <w:rPr>
+          <w:sz w:val="18"/>
+          <w:szCs w:val="18"/>
+          <w:lang w:val="en-US" w:eastAsia="nl-NL"/>
+        </w:rPr>
+        <w:t>A file-selection-button</w:t>
+      </w:r>
+    </w:p>
+    <w:p>
+      <w:pPr>
+        <w:pStyle w:val="Lijstalinea"/>
+        <w:numPr>
+          <w:ilvl w:val="1"/>
+          <w:numId w:val="7"/>
+        </w:numPr>
+        <w:ind w:left="567" w:hanging="283"/>
+        <w:jc w:val="both"/>
+        <w:rPr>
+          <w:sz w:val="18"/>
+          <w:szCs w:val="18"/>
+          <w:lang w:val="en-US" w:eastAsia="nl-NL"/>
+        </w:rPr>
+      </w:pPr>
+      <w:r>
+        <w:rPr>
+          <w:sz w:val="18"/>
+          <w:szCs w:val="18"/>
+          <w:lang w:val="en-US" w:eastAsia="nl-NL"/>
+        </w:rPr>
+        <w:t>Se</w:t>
+      </w:r>
+      <w:r>
+        <w:rPr>
+          <w:sz w:val="18"/>
+          <w:szCs w:val="18"/>
+          <w:lang w:val="en-US" w:eastAsia="nl-NL"/>
+        </w:rPr>
+        <w:t>ttings for obtaining a selection:</w:t>
+      </w:r>
+    </w:p>
+    <w:p>
+      <w:pPr>
+        <w:pStyle w:val="Lijstalinea"/>
+        <w:numPr>
+          <w:ilvl w:val="2"/>
+          <w:numId w:val="7"/>
+        </w:numPr>
+        <w:ind w:left="851" w:hanging="284"/>
+        <w:jc w:val="both"/>
+        <w:rPr>
+          <w:sz w:val="18"/>
+          <w:szCs w:val="18"/>
+          <w:lang w:val="en-US" w:eastAsia="nl-NL"/>
+        </w:rPr>
+      </w:pPr>
+      <w:r>
+        <w:rPr>
+          <w:sz w:val="18"/>
+          <w:szCs w:val="18"/>
+          <w:lang w:val="en-US" w:eastAsia="nl-NL"/>
+        </w:rPr>
+        <w:t xml:space="preserve">The </w:t>
+      </w:r>
+      <w:r>
+        <w:rPr>
+          <w:sz w:val="18"/>
+          <w:szCs w:val="18"/>
+          <w:lang w:val="en-US" w:eastAsia="nl-NL"/>
+        </w:rPr>
+        <w:t>selection c</w:t>
+      </w:r>
+      <w:r>
+        <w:rPr>
+          <w:sz w:val="18"/>
+          <w:szCs w:val="18"/>
+          <w:lang w:val="en-US" w:eastAsia="nl-NL"/>
+        </w:rPr>
+        <w:t xml:space="preserve">olor, </w:t>
+      </w:r>
+    </w:p>
+    <w:p>
+      <w:pPr>
+        <w:pStyle w:val="Lijstalinea"/>
+        <w:numPr>
+          <w:ilvl w:val="2"/>
+          <w:numId w:val="7"/>
+        </w:numPr>
+        <w:ind w:left="851" w:hanging="284"/>
+        <w:jc w:val="both"/>
+        <w:rPr>
+          <w:sz w:val="18"/>
+          <w:szCs w:val="18"/>
+          <w:lang w:val="en-US" w:eastAsia="nl-NL"/>
+        </w:rPr>
+      </w:pPr>
+      <w:r>
+        <w:rPr>
+          <w:sz w:val="18"/>
+          <w:szCs w:val="18"/>
+          <w:lang w:val="en-US" w:eastAsia="nl-NL"/>
+        </w:rPr>
+        <w:t>The selection t</w:t>
+      </w:r>
+      <w:r>
+        <w:rPr>
+          <w:sz w:val="18"/>
+          <w:szCs w:val="18"/>
+          <w:lang w:val="en-US" w:eastAsia="nl-NL"/>
+        </w:rPr>
+        <w:t>olerance</w:t>
+      </w:r>
+      <w:r>
+        <w:rPr>
+          <w:sz w:val="18"/>
+          <w:szCs w:val="18"/>
+          <w:lang w:val="en-US" w:eastAsia="nl-NL"/>
+        </w:rPr>
+        <w:t xml:space="preserve"> (upper and lower)</w:t>
+      </w:r>
+      <w:r>
+        <w:rPr>
+          <w:sz w:val="18"/>
+          <w:szCs w:val="18"/>
+          <w:lang w:val="en-US" w:eastAsia="nl-NL"/>
+        </w:rPr>
+        <w:t>,</w:t>
+      </w:r>
+    </w:p>
+    <w:p>
+      <w:pPr>
+        <w:pStyle w:val="Lijstalinea"/>
+        <w:numPr>
+          <w:ilvl w:val="2"/>
+          <w:numId w:val="7"/>
+        </w:numPr>
+        <w:ind w:left="851" w:hanging="284"/>
+        <w:jc w:val="both"/>
+        <w:rPr>
+          <w:sz w:val="18"/>
+          <w:szCs w:val="18"/>
+          <w:lang w:val="en-US" w:eastAsia="nl-NL"/>
+        </w:rPr>
+      </w:pPr>
+      <w:r>
+        <w:rPr>
+          <w:sz w:val="18"/>
+          <w:szCs w:val="18"/>
+          <w:lang w:val="en-US" w:eastAsia="nl-NL"/>
+        </w:rPr>
+        <w:t xml:space="preserve">The </w:t>
+      </w:r>
+      <w:r>
+        <w:rPr>
+          <w:sz w:val="18"/>
+          <w:szCs w:val="18"/>
+          <w:lang w:val="en-US" w:eastAsia="nl-NL"/>
+        </w:rPr>
+        <w:t>connectivity of the selection</w:t>
+      </w:r>
+      <w:r>
+        <w:rPr>
+          <w:sz w:val="18"/>
+          <w:szCs w:val="18"/>
+          <w:lang w:val="en-US" w:eastAsia="nl-NL"/>
+        </w:rPr>
+        <w:t>,</w:t>
+      </w:r>
+    </w:p>
+    <w:p>
+      <w:pPr>
+        <w:pStyle w:val="Lijstalinea"/>
+        <w:numPr>
+          <w:ilvl w:val="2"/>
+          <w:numId w:val="7"/>
+        </w:numPr>
+        <w:ind w:left="851" w:hanging="284"/>
+        <w:jc w:val="both"/>
+        <w:rPr>
+          <w:sz w:val="18"/>
+          <w:szCs w:val="18"/>
+          <w:lang w:val="en-US" w:eastAsia="nl-NL"/>
+        </w:rPr>
+      </w:pPr>
+      <w:r>
+        <w:rPr>
+          <w:sz w:val="18"/>
+          <w:szCs w:val="18"/>
+          <w:lang w:val="en-US" w:eastAsia="nl-NL"/>
+        </w:rPr>
+        <w:t>A list showing all currently selected points</w:t>
+      </w:r>
+      <w:r>
+        <w:rPr>
+          <w:sz w:val="18"/>
+          <w:szCs w:val="18"/>
+          <w:lang w:val="en-US" w:eastAsia="nl-NL"/>
+        </w:rPr>
+        <w:t xml:space="preserve"> and</w:t>
+      </w:r>
+    </w:p>
+    <w:p>
+      <w:pPr>
+        <w:pStyle w:val="Lijstalinea"/>
+        <w:numPr>
+          <w:ilvl w:val="2"/>
+          <w:numId w:val="7"/>
+        </w:numPr>
+        <w:ind w:left="851" w:hanging="284"/>
+        <w:jc w:val="both"/>
+        <w:rPr>
+          <w:sz w:val="18"/>
+          <w:szCs w:val="18"/>
+          <w:lang w:val="en-US" w:eastAsia="nl-NL"/>
+        </w:rPr>
+      </w:pPr>
+      <w:r>
+        <w:rPr>
+          <w:sz w:val="18"/>
+          <w:szCs w:val="18"/>
+          <w:lang w:val="en-US" w:eastAsia="nl-NL"/>
+        </w:rPr>
+        <w:t>A button to delete selecte</w:t>
+      </w:r>
+      <w:r>
+        <w:rPr>
+          <w:sz w:val="18"/>
+          <w:szCs w:val="18"/>
+          <w:lang w:val="en-US" w:eastAsia="nl-NL"/>
+        </w:rPr>
+        <w:t>d</w:t>
+      </w:r>
+      <w:r>
+        <w:rPr>
+          <w:sz w:val="18"/>
+          <w:szCs w:val="18"/>
+          <w:lang w:val="en-US" w:eastAsia="nl-NL"/>
+        </w:rPr>
+        <w:t xml:space="preserve"> points from the previously mentioned list</w:t>
+      </w:r>
+      <w:r>
+        <w:rPr>
+          <w:sz w:val="18"/>
+          <w:szCs w:val="18"/>
+          <w:lang w:val="en-US" w:eastAsia="nl-NL"/>
+        </w:rPr>
+        <w:t>.</w:t>
+      </w:r>
+      <w:r>
+        <w:rPr>
+          <w:sz w:val="18"/>
+          <w:szCs w:val="18"/>
+          <w:lang w:val="en-US" w:eastAsia="nl-NL"/>
         </w:rPr>
         <w:t xml:space="preserve"> </w:t>
       </w:r>
-      <w:proofErr w:type="spellStart"/>
-      <w:r>
-        <w:rPr>
-          <w:sz w:val="18"/>
-          <w:szCs w:val="18"/>
-          <w:lang w:eastAsia="nl-NL"/>
-        </w:rPr>
-        <w:t>settings</w:t>
-      </w:r>
-      <w:proofErr w:type="spellEnd"/>
-      <w:r>
-        <w:rPr>
-          <w:sz w:val="18"/>
-          <w:szCs w:val="18"/>
-          <w:lang w:eastAsia="nl-NL"/>
-        </w:rPr>
-        <w:t xml:space="preserve"> </w:t>
-      </w:r>
-      <w:proofErr w:type="spellStart"/>
-      <w:r>
-        <w:rPr>
-          <w:sz w:val="18"/>
-          <w:szCs w:val="18"/>
-          <w:lang w:eastAsia="nl-NL"/>
-        </w:rPr>
-        <w:t>include</w:t>
-      </w:r>
-      <w:proofErr w:type="spellEnd"/>
-      <w:r>
-        <w:rPr>
-          <w:sz w:val="18"/>
-          <w:szCs w:val="18"/>
-          <w:lang w:eastAsia="nl-NL"/>
-        </w:rPr>
-        <w:t>:</w:t>
+    </w:p>
+    <w:p>
+      <w:pPr>
+        <w:pStyle w:val="Lijstalinea"/>
+        <w:numPr>
+          <w:ilvl w:val="1"/>
+          <w:numId w:val="7"/>
+        </w:numPr>
+        <w:ind w:left="567" w:hanging="283"/>
+        <w:jc w:val="both"/>
+        <w:rPr>
+          <w:sz w:val="18"/>
+          <w:szCs w:val="18"/>
+          <w:lang w:val="en-US" w:eastAsia="nl-NL"/>
+        </w:rPr>
+      </w:pPr>
+      <w:r>
+        <w:rPr>
+          <w:sz w:val="18"/>
+          <w:szCs w:val="18"/>
+          <w:lang w:val="en-US" w:eastAsia="nl-NL"/>
+        </w:rPr>
+        <w:t>Settings for the unselected data:</w:t>
+      </w:r>
+    </w:p>
+    <w:p>
+      <w:pPr>
+        <w:pStyle w:val="Lijstalinea"/>
+        <w:numPr>
+          <w:ilvl w:val="2"/>
+          <w:numId w:val="7"/>
+        </w:numPr>
+        <w:ind w:left="851" w:hanging="284"/>
+        <w:jc w:val="both"/>
+        <w:rPr>
+          <w:sz w:val="18"/>
+          <w:szCs w:val="18"/>
+          <w:lang w:val="en-US" w:eastAsia="nl-NL"/>
+        </w:rPr>
+      </w:pPr>
+      <w:r>
+        <w:rPr>
+          <w:sz w:val="18"/>
+          <w:szCs w:val="18"/>
+          <w:lang w:val="en-US" w:eastAsia="nl-NL"/>
+        </w:rPr>
+        <w:t>The t</w:t>
+      </w:r>
+      <w:r>
+        <w:rPr>
+          <w:sz w:val="18"/>
+          <w:szCs w:val="18"/>
+          <w:lang w:val="en-US" w:eastAsia="nl-NL"/>
+        </w:rPr>
+        <w:t>ransparency.</w:t>
+      </w:r>
+    </w:p>
+    <w:p>
+      <w:pPr>
+        <w:pStyle w:val="Lijstalinea"/>
+        <w:numPr>
+          <w:ilvl w:val="1"/>
+          <w:numId w:val="7"/>
+        </w:numPr>
+        <w:spacing w:after="0"/>
+        <w:ind w:left="567" w:hanging="283"/>
+        <w:jc w:val="both"/>
+        <w:rPr>
+          <w:sz w:val="18"/>
+          <w:szCs w:val="18"/>
+          <w:lang w:val="en-US" w:eastAsia="nl-NL"/>
+        </w:rPr>
+      </w:pPr>
+      <w:r>
+        <w:rPr>
+          <w:sz w:val="18"/>
+          <w:szCs w:val="18"/>
+          <w:lang w:val="en-US" w:eastAsia="nl-NL"/>
+        </w:rPr>
+        <w:t>A button to reset all settings</w:t>
+      </w:r>
+    </w:p>
+    <w:p>
+      <w:pPr>
+        <w:spacing w:after="0"/>
+        <w:jc w:val="both"/>
+        <w:rPr>
+          <w:sz w:val="18"/>
+          <w:szCs w:val="18"/>
+          <w:lang w:val="en-US" w:eastAsia="nl-NL"/>
+        </w:rPr>
+      </w:pPr>
+    </w:p>
+    <w:p>
+      <w:pPr>
+        <w:pStyle w:val="Lijstalinea"/>
+        <w:numPr>
+          <w:ilvl w:val="1"/>
+          <w:numId w:val="1"/>
+        </w:numPr>
+        <w:ind w:left="426" w:hanging="437"/>
+        <w:jc w:val="both"/>
+        <w:rPr>
+          <w:b/>
+          <w:sz w:val="18"/>
+          <w:szCs w:val="18"/>
+          <w:lang w:val="en-US" w:eastAsia="nl-NL"/>
+        </w:rPr>
+      </w:pPr>
+      <w:r>
+        <w:rPr>
+          <w:b/>
+          <w:sz w:val="18"/>
+          <w:szCs w:val="18"/>
+          <w:lang w:val="en-US" w:eastAsia="nl-NL"/>
+        </w:rPr>
+        <w:t>Usability specifications</w:t>
       </w:r>
     </w:p>
     <w:p>
@@ -1118,41 +2215,23 @@
         <w:pStyle w:val="Lijstalinea"/>
         <w:numPr>
           <w:ilvl w:val="0"/>
-          <w:numId w:val="4"/>
+          <w:numId w:val="6"/>
         </w:numPr>
         <w:ind w:left="284" w:hanging="284"/>
         <w:jc w:val="both"/>
         <w:rPr>
           <w:sz w:val="18"/>
           <w:szCs w:val="18"/>
-          <w:lang w:eastAsia="nl-NL"/>
-        </w:rPr>
-      </w:pPr>
-      <w:r>
-        <w:rPr>
-          <w:sz w:val="18"/>
-          <w:szCs w:val="18"/>
-          <w:lang w:eastAsia="nl-NL"/>
-        </w:rPr>
-        <w:t xml:space="preserve">For the </w:t>
-      </w:r>
-      <w:proofErr w:type="spellStart"/>
-      <w:r>
-        <w:rPr>
-          <w:sz w:val="18"/>
-          <w:szCs w:val="18"/>
-          <w:lang w:eastAsia="nl-NL"/>
-        </w:rPr>
-        <w:t>selected</w:t>
-      </w:r>
-      <w:proofErr w:type="spellEnd"/>
-      <w:r>
-        <w:rPr>
-          <w:sz w:val="18"/>
-          <w:szCs w:val="18"/>
-          <w:lang w:eastAsia="nl-NL"/>
-        </w:rPr>
-        <w:t xml:space="preserve"> area:</w:t>
+          <w:lang w:val="en-US" w:eastAsia="nl-NL"/>
+        </w:rPr>
+      </w:pPr>
+      <w:r>
+        <w:rPr>
+          <w:sz w:val="18"/>
+          <w:szCs w:val="18"/>
+          <w:lang w:val="en-US" w:eastAsia="nl-NL"/>
+        </w:rPr>
+        <w:t>VTKImageData can be loaded into the module through DeViDe’s network and its contents will be displayed in the previously mentioned views.</w:t>
       </w:r>
     </w:p>
     <w:p>
@@ -1160,59 +2239,23 @@
         <w:pStyle w:val="Lijstalinea"/>
         <w:numPr>
           <w:ilvl w:val="0"/>
-          <w:numId w:val="4"/>
+          <w:numId w:val="6"/>
         </w:numPr>
         <w:ind w:left="284" w:hanging="284"/>
         <w:jc w:val="both"/>
         <w:rPr>
           <w:sz w:val="18"/>
           <w:szCs w:val="18"/>
-          <w:lang w:eastAsia="nl-NL"/>
-        </w:rPr>
-      </w:pPr>
-      <w:r>
-        <w:rPr>
-          <w:sz w:val="18"/>
-          <w:szCs w:val="18"/>
-          <w:lang w:eastAsia="nl-NL"/>
-        </w:rPr>
-        <w:t xml:space="preserve">The </w:t>
-      </w:r>
-      <w:proofErr w:type="spellStart"/>
-      <w:r>
-        <w:rPr>
-          <w:sz w:val="18"/>
-          <w:szCs w:val="18"/>
-          <w:lang w:eastAsia="nl-NL"/>
-        </w:rPr>
-        <w:t>Selection</w:t>
-      </w:r>
-      <w:proofErr w:type="spellEnd"/>
-      <w:r>
-        <w:rPr>
-          <w:sz w:val="18"/>
-          <w:szCs w:val="18"/>
-          <w:lang w:eastAsia="nl-NL"/>
-        </w:rPr>
-        <w:t xml:space="preserve"> </w:t>
-      </w:r>
-      <w:proofErr w:type="spellStart"/>
-      <w:r>
-        <w:rPr>
-          <w:sz w:val="18"/>
-          <w:szCs w:val="18"/>
-          <w:lang w:eastAsia="nl-NL"/>
-        </w:rPr>
-        <w:t>Color</w:t>
-      </w:r>
-      <w:proofErr w:type="spellEnd"/>
-      <w:r>
-        <w:rPr>
-          <w:sz w:val="18"/>
-          <w:szCs w:val="18"/>
-          <w:lang w:eastAsia="nl-NL"/>
-        </w:rPr>
-        <w:t xml:space="preserve">, </w:t>
+          <w:lang w:val="en-US" w:eastAsia="nl-NL"/>
+        </w:rPr>
+      </w:pPr>
+      <w:r>
+        <w:rPr>
+          <w:sz w:val="18"/>
+          <w:szCs w:val="18"/>
+          <w:lang w:val="en-US" w:eastAsia="nl-NL"/>
+        </w:rPr>
+        <w:t>VTKImageData can also be loaded by pressing a button in the top part of the control panel and then selecting a .vti-file in the file explorer.</w:t>
       </w:r>
     </w:p>
     <w:p>
@@ -1220,59 +2263,120 @@
         <w:pStyle w:val="Lijstalinea"/>
         <w:numPr>
           <w:ilvl w:val="0"/>
-          <w:numId w:val="4"/>
+          <w:numId w:val="6"/>
         </w:numPr>
         <w:ind w:left="284" w:hanging="284"/>
         <w:jc w:val="both"/>
         <w:rPr>
           <w:sz w:val="18"/>
           <w:szCs w:val="18"/>
-          <w:lang w:eastAsia="nl-NL"/>
-        </w:rPr>
-      </w:pPr>
-      <w:r>
-        <w:rPr>
-          <w:sz w:val="18"/>
-          <w:szCs w:val="18"/>
-          <w:lang w:eastAsia="nl-NL"/>
-        </w:rPr>
-        <w:t xml:space="preserve">The </w:t>
-      </w:r>
-      <w:proofErr w:type="spellStart"/>
-      <w:r>
-        <w:rPr>
-          <w:sz w:val="18"/>
-          <w:szCs w:val="18"/>
-          <w:lang w:eastAsia="nl-NL"/>
-        </w:rPr>
-        <w:t>Selection</w:t>
-      </w:r>
-      <w:proofErr w:type="spellEnd"/>
-      <w:r>
-        <w:rPr>
-          <w:sz w:val="18"/>
-          <w:szCs w:val="18"/>
-          <w:lang w:eastAsia="nl-NL"/>
-        </w:rPr>
-        <w:t xml:space="preserve"> </w:t>
-      </w:r>
-      <w:proofErr w:type="spellStart"/>
-      <w:r>
-        <w:rPr>
-          <w:sz w:val="18"/>
-          <w:szCs w:val="18"/>
-          <w:lang w:eastAsia="nl-NL"/>
-        </w:rPr>
-        <w:t>Tolerance</w:t>
-      </w:r>
-      <w:proofErr w:type="spellEnd"/>
-      <w:r>
-        <w:rPr>
-          <w:sz w:val="18"/>
-          <w:szCs w:val="18"/>
-          <w:lang w:eastAsia="nl-NL"/>
-        </w:rPr>
-        <w:t>,</w:t>
+          <w:lang w:val="en-US" w:eastAsia="nl-NL"/>
+        </w:rPr>
+      </w:pPr>
+      <w:r>
+        <w:rPr>
+          <w:sz w:val="18"/>
+          <w:szCs w:val="18"/>
+          <w:lang w:val="en-US" w:eastAsia="nl-NL"/>
+        </w:rPr>
+        <w:lastRenderedPageBreak/>
+        <w:t>When a user clicks in a 2d view, the selected point will be added to the list of seedpoints and a new selection will be calculated.</w:t>
+      </w:r>
+    </w:p>
+    <w:p>
+      <w:pPr>
+        <w:pStyle w:val="Lijstalinea"/>
+        <w:numPr>
+          <w:ilvl w:val="1"/>
+          <w:numId w:val="6"/>
+        </w:numPr>
+        <w:ind w:left="567" w:hanging="283"/>
+        <w:jc w:val="both"/>
+        <w:rPr>
+          <w:sz w:val="18"/>
+          <w:szCs w:val="18"/>
+          <w:lang w:val="en-US" w:eastAsia="nl-NL"/>
+        </w:rPr>
+      </w:pPr>
+      <w:r>
+        <w:rPr>
+          <w:sz w:val="18"/>
+          <w:szCs w:val="18"/>
+          <w:lang w:val="en-US" w:eastAsia="nl-NL"/>
+        </w:rPr>
+        <w:t xml:space="preserve">If an ‘only-connected’ selection is required, the selection will be calculated by taking all the </w:t>
+      </w:r>
+      <w:r>
+        <w:rPr>
+          <w:sz w:val="18"/>
+          <w:szCs w:val="18"/>
+          <w:lang w:val="en-US" w:eastAsia="nl-NL"/>
+        </w:rPr>
+        <w:t>seed points</w:t>
+      </w:r>
+      <w:r>
+        <w:rPr>
+          <w:sz w:val="18"/>
+          <w:szCs w:val="18"/>
+          <w:lang w:val="en-US" w:eastAsia="nl-NL"/>
+        </w:rPr>
+        <w:t xml:space="preserve"> and their values and </w:t>
+      </w:r>
+      <w:r>
+        <w:rPr>
+          <w:sz w:val="18"/>
+          <w:szCs w:val="18"/>
+          <w:lang w:val="en-US" w:eastAsia="nl-NL"/>
+        </w:rPr>
+        <w:t>use them in a region-</w:t>
+      </w:r>
+      <w:r>
+        <w:rPr>
+          <w:sz w:val="18"/>
+          <w:szCs w:val="18"/>
+          <w:lang w:val="en-US" w:eastAsia="nl-NL"/>
+        </w:rPr>
+        <w:t>growing algorithm, using the threshold bounds to get the final result.</w:t>
+      </w:r>
+    </w:p>
+    <w:p>
+      <w:pPr>
+        <w:pStyle w:val="Lijstalinea"/>
+        <w:numPr>
+          <w:ilvl w:val="1"/>
+          <w:numId w:val="6"/>
+        </w:numPr>
+        <w:ind w:left="567" w:hanging="283"/>
+        <w:jc w:val="both"/>
+        <w:rPr>
+          <w:sz w:val="18"/>
+          <w:szCs w:val="18"/>
+          <w:lang w:val="en-US" w:eastAsia="nl-NL"/>
+        </w:rPr>
+      </w:pPr>
+      <w:r>
+        <w:rPr>
+          <w:sz w:val="18"/>
+          <w:szCs w:val="18"/>
+          <w:lang w:val="en-US" w:eastAsia="nl-NL"/>
+        </w:rPr>
+        <w:t xml:space="preserve">If an ‘only-connected’ result is not required, the selection will be calculated by simply thresholding the DICOM data for each </w:t>
+      </w:r>
+      <w:r>
+        <w:rPr>
+          <w:sz w:val="18"/>
+          <w:szCs w:val="18"/>
+          <w:lang w:val="en-US" w:eastAsia="nl-NL"/>
+        </w:rPr>
+        <w:t>seed point</w:t>
+      </w:r>
+      <w:r>
+        <w:rPr>
+          <w:sz w:val="18"/>
+          <w:szCs w:val="18"/>
+          <w:lang w:val="en-US" w:eastAsia="nl-NL"/>
+        </w:rPr>
+        <w:t xml:space="preserve"> and adding results to get the final result.</w:t>
       </w:r>
     </w:p>
     <w:p>
@@ -1280,188 +2384,208 @@
         <w:pStyle w:val="Lijstalinea"/>
         <w:numPr>
           <w:ilvl w:val="0"/>
-          <w:numId w:val="4"/>
+          <w:numId w:val="6"/>
         </w:numPr>
-        <w:ind w:left="284" w:hanging="284"/>
-        <w:jc w:val="both"/>
-        <w:rPr>
-          <w:sz w:val="18"/>
-          <w:szCs w:val="18"/>
-          <w:lang w:eastAsia="nl-NL"/>
-        </w:rPr>
-      </w:pPr>
-      <w:r>
-        <w:rPr>
-          <w:sz w:val="18"/>
-          <w:szCs w:val="18"/>
-          <w:lang w:eastAsia="nl-NL"/>
-        </w:rPr>
-        <w:t xml:space="preserve">The </w:t>
-      </w:r>
-      <w:proofErr w:type="spellStart"/>
-      <w:r>
-        <w:rPr>
-          <w:sz w:val="18"/>
-          <w:szCs w:val="18"/>
-          <w:lang w:eastAsia="nl-NL"/>
-        </w:rPr>
-        <w:t>Region-Growing</w:t>
-      </w:r>
-      <w:proofErr w:type="spellEnd"/>
-      <w:r>
-        <w:rPr>
-          <w:sz w:val="18"/>
-          <w:szCs w:val="18"/>
-          <w:lang w:eastAsia="nl-NL"/>
-        </w:rPr>
-        <w:t xml:space="preserve"> Method </w:t>
-      </w:r>
-      <w:proofErr w:type="spellStart"/>
-      <w:r>
-        <w:rPr>
-          <w:sz w:val="18"/>
-          <w:szCs w:val="18"/>
-          <w:lang w:eastAsia="nl-NL"/>
-        </w:rPr>
-        <w:t>and</w:t>
-      </w:r>
-      <w:proofErr w:type="spellEnd"/>
+        <w:spacing w:after="0"/>
+        <w:ind w:left="284" w:hanging="295"/>
+        <w:jc w:val="both"/>
+        <w:rPr>
+          <w:sz w:val="18"/>
+          <w:szCs w:val="18"/>
+          <w:lang w:val="en-US" w:eastAsia="nl-NL"/>
+        </w:rPr>
+      </w:pPr>
+      <w:r>
+        <w:rPr>
+          <w:sz w:val="18"/>
+          <w:szCs w:val="18"/>
+          <w:lang w:val="en-US" w:eastAsia="nl-NL"/>
+        </w:rPr>
+        <w:t>After a new selection is calculated, the 2d views will show the current selection in the current slice. The 3d view will show a 3d selection, in combination with the unselected data. The unselected data has a transparency that is defined in the control panel.</w:t>
+      </w:r>
+    </w:p>
+    <w:p>
+      <w:pPr>
+        <w:spacing w:after="0"/>
+        <w:ind w:left="-11"/>
+        <w:jc w:val="both"/>
+        <w:rPr>
+          <w:sz w:val="18"/>
+          <w:szCs w:val="18"/>
+          <w:lang w:val="en-US" w:eastAsia="nl-NL"/>
+        </w:rPr>
+      </w:pPr>
     </w:p>
     <w:p>
       <w:pPr>
         <w:pStyle w:val="Lijstalinea"/>
         <w:numPr>
-          <w:ilvl w:val="0"/>
-          <w:numId w:val="4"/>
+          <w:ilvl w:val="1"/>
+          <w:numId w:val="1"/>
         </w:numPr>
-        <w:ind w:left="284" w:hanging="284"/>
-        <w:jc w:val="both"/>
-        <w:rPr>
-          <w:sz w:val="18"/>
-          <w:szCs w:val="18"/>
-          <w:lang w:val="en-US" w:eastAsia="nl-NL"/>
-        </w:rPr>
-      </w:pPr>
-      <w:r>
-        <w:rPr>
-          <w:sz w:val="18"/>
-          <w:szCs w:val="18"/>
-          <w:lang w:val="en-US" w:eastAsia="nl-NL"/>
-        </w:rPr>
-        <w:t>The Continuity of the Selection.</w:t>
-      </w:r>
-    </w:p>
-    <w:p>
-      <w:pPr>
-        <w:pStyle w:val="Lijstalinea"/>
-        <w:numPr>
-          <w:ilvl w:val="0"/>
-          <w:numId w:val="4"/>
-        </w:numPr>
-        <w:ind w:left="284" w:hanging="284"/>
-        <w:jc w:val="both"/>
-        <w:rPr>
-          <w:sz w:val="18"/>
-          <w:szCs w:val="18"/>
-          <w:lang w:eastAsia="nl-NL"/>
-        </w:rPr>
-      </w:pPr>
-      <w:r>
-        <w:rPr>
-          <w:sz w:val="18"/>
-          <w:szCs w:val="18"/>
-          <w:lang w:eastAsia="nl-NL"/>
-        </w:rPr>
-        <w:t xml:space="preserve">For the </w:t>
-      </w:r>
-      <w:proofErr w:type="spellStart"/>
-      <w:r>
-        <w:rPr>
-          <w:sz w:val="18"/>
-          <w:szCs w:val="18"/>
-          <w:lang w:eastAsia="nl-NL"/>
-        </w:rPr>
-        <w:t>unselected</w:t>
-      </w:r>
-      <w:proofErr w:type="spellEnd"/>
-      <w:r>
-        <w:rPr>
-          <w:sz w:val="18"/>
-          <w:szCs w:val="18"/>
-          <w:lang w:eastAsia="nl-NL"/>
-        </w:rPr>
-        <w:t xml:space="preserve"> area:</w:t>
-      </w:r>
-    </w:p>
-    <w:p>
-      <w:pPr>
-        <w:pStyle w:val="Lijstalinea"/>
-        <w:numPr>
-          <w:ilvl w:val="0"/>
-          <w:numId w:val="4"/>
-        </w:numPr>
-        <w:ind w:left="284" w:hanging="284"/>
-        <w:jc w:val="both"/>
-        <w:rPr>
-          <w:sz w:val="18"/>
-          <w:szCs w:val="18"/>
-          <w:lang w:eastAsia="nl-NL"/>
-        </w:rPr>
-      </w:pPr>
-      <w:r>
-        <w:rPr>
-          <w:sz w:val="18"/>
-          <w:szCs w:val="18"/>
-          <w:lang w:eastAsia="nl-NL"/>
-        </w:rPr>
-        <w:t xml:space="preserve">The </w:t>
-      </w:r>
-      <w:proofErr w:type="spellStart"/>
-      <w:r>
-        <w:rPr>
-          <w:sz w:val="18"/>
-          <w:szCs w:val="18"/>
-          <w:lang w:eastAsia="nl-NL"/>
-        </w:rPr>
-        <w:t>Transparency</w:t>
-      </w:r>
-      <w:proofErr w:type="spellEnd"/>
-      <w:r>
-        <w:rPr>
-          <w:sz w:val="18"/>
-          <w:szCs w:val="18"/>
-          <w:lang w:eastAsia="nl-NL"/>
-        </w:rPr>
-        <w:t>,</w:t>
-      </w:r>
-    </w:p>
-    <w:p>
-      <w:pPr>
-        <w:pStyle w:val="Lijstalinea"/>
-        <w:numPr>
-          <w:ilvl w:val="0"/>
-          <w:numId w:val="4"/>
-        </w:numPr>
-        <w:ind w:left="284" w:hanging="284"/>
-        <w:jc w:val="both"/>
-        <w:rPr>
-          <w:sz w:val="18"/>
-          <w:szCs w:val="18"/>
-          <w:lang w:val="en-US" w:eastAsia="nl-NL"/>
-        </w:rPr>
-      </w:pPr>
-      <w:r>
-        <w:rPr>
-          <w:sz w:val="18"/>
-          <w:szCs w:val="18"/>
-          <w:lang w:val="en-US" w:eastAsia="nl-NL"/>
-        </w:rPr>
-        <w:t>The Option to make the unselected area more transparent when it is further away from the selected area.</w:t>
-      </w:r>
-    </w:p>
-    <w:p>
-      <w:pPr>
-        <w:pStyle w:val="Lijstalinea"/>
+        <w:spacing w:after="0"/>
+        <w:ind w:left="426" w:hanging="426"/>
+        <w:jc w:val="both"/>
+        <w:rPr>
+          <w:b/>
+          <w:sz w:val="18"/>
+          <w:szCs w:val="18"/>
+          <w:lang w:val="en-US" w:eastAsia="nl-NL"/>
+        </w:rPr>
+      </w:pPr>
+      <w:r>
+        <w:rPr>
+          <w:b/>
+          <w:sz w:val="18"/>
+          <w:szCs w:val="18"/>
+          <w:lang w:val="en-US" w:eastAsia="nl-NL"/>
+        </w:rPr>
+        <w:t>Implementation</w:t>
+      </w:r>
+    </w:p>
+    <w:p>
+      <w:pPr>
+        <w:spacing w:after="0"/>
+        <w:jc w:val="both"/>
+        <w:rPr>
+          <w:sz w:val="18"/>
+          <w:szCs w:val="18"/>
+          <w:lang w:val="en-US" w:eastAsia="nl-NL"/>
+        </w:rPr>
+      </w:pPr>
+      <w:r>
+        <w:rPr>
+          <w:sz w:val="18"/>
+          <w:szCs w:val="18"/>
+          <w:lang w:val="en-US" w:eastAsia="nl-NL"/>
+        </w:rPr>
+        <w:t xml:space="preserve">Since the base of this project is using </w:t>
+      </w:r>
+      <w:r>
+        <w:rPr>
+          <w:sz w:val="18"/>
+          <w:szCs w:val="18"/>
+          <w:lang w:val="en-US" w:eastAsia="nl-NL"/>
+        </w:rPr>
+        <w:t>existing</w:t>
+      </w:r>
+      <w:r>
+        <w:rPr>
+          <w:sz w:val="18"/>
+          <w:szCs w:val="18"/>
+          <w:lang w:val="en-US" w:eastAsia="nl-NL"/>
+        </w:rPr>
+        <w:t xml:space="preserve"> </w:t>
+      </w:r>
+      <w:r>
+        <w:rPr>
+          <w:sz w:val="18"/>
+          <w:szCs w:val="18"/>
+          <w:lang w:val="en-US" w:eastAsia="nl-NL"/>
+        </w:rPr>
+        <w:t xml:space="preserve">algorithms and combining them into user-friendly interface, we did not implement any of the </w:t>
+      </w:r>
+      <w:r>
+        <w:rPr>
+          <w:sz w:val="18"/>
+          <w:szCs w:val="18"/>
+          <w:lang w:val="en-US" w:eastAsia="nl-NL"/>
+        </w:rPr>
+        <w:t>actual</w:t>
+      </w:r>
+      <w:r>
+        <w:rPr>
+          <w:sz w:val="18"/>
+          <w:szCs w:val="18"/>
+          <w:lang w:val="en-US" w:eastAsia="nl-NL"/>
+        </w:rPr>
+        <w:t xml:space="preserve"> </w:t>
+      </w:r>
+      <w:r>
+        <w:rPr>
+          <w:sz w:val="18"/>
+          <w:szCs w:val="18"/>
+          <w:lang w:val="en-US" w:eastAsia="nl-NL"/>
+        </w:rPr>
+        <w:t>thresholding and contouring</w:t>
+      </w:r>
+      <w:r>
+        <w:rPr>
+          <w:sz w:val="18"/>
+          <w:szCs w:val="18"/>
+          <w:lang w:val="en-US" w:eastAsia="nl-NL"/>
+        </w:rPr>
+        <w:t xml:space="preserve"> algorithms</w:t>
+      </w:r>
+      <w:r>
+        <w:rPr>
+          <w:sz w:val="18"/>
+          <w:szCs w:val="18"/>
+          <w:lang w:val="en-US" w:eastAsia="nl-NL"/>
+        </w:rPr>
+        <w:t xml:space="preserve"> that we used to </w:t>
+      </w:r>
+      <w:r>
+        <w:rPr>
+          <w:sz w:val="18"/>
+          <w:szCs w:val="18"/>
+          <w:lang w:val="en-US" w:eastAsia="nl-NL"/>
+        </w:rPr>
+        <w:t>create</w:t>
+      </w:r>
+      <w:r>
+        <w:rPr>
+          <w:sz w:val="18"/>
+          <w:szCs w:val="18"/>
+          <w:lang w:val="en-US" w:eastAsia="nl-NL"/>
+        </w:rPr>
+        <w:t xml:space="preserve"> our final product</w:t>
+      </w:r>
+      <w:r>
+        <w:rPr>
+          <w:sz w:val="18"/>
+          <w:szCs w:val="18"/>
+          <w:lang w:val="en-US" w:eastAsia="nl-NL"/>
+        </w:rPr>
+        <w:t>. The entire implementation we did was on the part of the Graphical User Interface and stringing</w:t>
+      </w:r>
+      <w:r>
+        <w:rPr>
+          <w:sz w:val="18"/>
+          <w:szCs w:val="18"/>
+          <w:lang w:val="en-US" w:eastAsia="nl-NL"/>
+        </w:rPr>
+        <w:t xml:space="preserve"> together</w:t>
+      </w:r>
+      <w:r>
+        <w:rPr>
+          <w:sz w:val="18"/>
+          <w:szCs w:val="18"/>
+          <w:lang w:val="en-US" w:eastAsia="nl-NL"/>
+        </w:rPr>
+        <w:t xml:space="preserve"> already </w:t>
+      </w:r>
+      <w:r>
+        <w:rPr>
+          <w:sz w:val="18"/>
+          <w:szCs w:val="18"/>
+          <w:lang w:val="en-US" w:eastAsia="nl-NL"/>
+        </w:rPr>
+        <w:t>available</w:t>
+      </w:r>
+      <w:r>
+        <w:rPr>
+          <w:sz w:val="18"/>
+          <w:szCs w:val="18"/>
+          <w:lang w:val="en-US" w:eastAsia="nl-NL"/>
+        </w:rPr>
+        <w:t xml:space="preserve"> VTK algorithms.</w:t>
+      </w:r>
+    </w:p>
+    <w:p>
+      <w:pPr>
+        <w:spacing w:after="0"/>
+        <w:ind w:left="-11"/>
         <w:jc w:val="both"/>
         <w:rPr>
           <w:sz w:val="18"/>
@@ -1477,7 +2601,7 @@
           <w:ilvl w:val="0"/>
           <w:numId w:val="1"/>
         </w:numPr>
-        <w:spacing w:before="180" w:after="0"/>
+        <w:spacing w:after="0"/>
         <w:ind w:left="284" w:hanging="284"/>
         <w:rPr>
           <w:b/>
@@ -1488,6 +2612,7 @@
       </w:pPr>
       <w:commentRangeStart w:id="3"/>
       <w:commentRangeStart w:id="4"/>
+      <w:commentRangeStart w:id="5"/>
       <w:r>
         <w:rPr>
           <w:b/>
@@ -1503,6 +2628,7 @@
           <w:rStyle w:val="Verwijzingopmerking"/>
           <w:sz w:val="18"/>
           <w:szCs w:val="18"/>
+          <w:lang w:val="en-US"/>
         </w:rPr>
         <w:commentReference w:id="3"/>
       </w:r>
@@ -1510,108 +2636,66 @@
       <w:r>
         <w:rPr>
           <w:rStyle w:val="Verwijzingopmerking"/>
+          <w:lang w:val="en-US"/>
         </w:rPr>
         <w:commentReference w:id="4"/>
       </w:r>
+      <w:commentRangeEnd w:id="5"/>
+      <w:r>
+        <w:rPr>
+          <w:rStyle w:val="Verwijzingopmerking"/>
+          <w:lang w:val="en-US"/>
+        </w:rPr>
+        <w:commentReference w:id="5"/>
+      </w:r>
+    </w:p>
+    <w:p>
+      <w:pPr>
+        <w:spacing w:after="0"/>
+        <w:jc w:val="both"/>
+        <w:rPr>
+          <w:sz w:val="18"/>
+          <w:szCs w:val="18"/>
+          <w:lang w:val="en-US"/>
+        </w:rPr>
+      </w:pPr>
+      <w:r>
+        <w:rPr>
+          <w:sz w:val="18"/>
+          <w:szCs w:val="18"/>
+          <w:lang w:val="en-US"/>
+        </w:rPr>
+        <w:t>Comparing the original design with the final product,</w:t>
+      </w:r>
+      <w:r>
+        <w:rPr>
+          <w:sz w:val="18"/>
+          <w:szCs w:val="18"/>
+          <w:lang w:val="en-US"/>
+        </w:rPr>
+        <w:t xml:space="preserve"> as seen in Figure 2, we can see they there are very similar.</w:t>
+      </w:r>
+      <w:bookmarkStart w:id="6" w:name="_GoBack"/>
+      <w:bookmarkEnd w:id="6"/>
     </w:p>
     <w:p>
       <w:pPr>
         <w:spacing w:before="180" w:after="0"/>
-        <w:jc w:val="both"/>
-        <w:rPr>
-          <w:sz w:val="18"/>
-          <w:szCs w:val="18"/>
-          <w:lang w:val="en-US"/>
-        </w:rPr>
-      </w:pPr>
-      <w:r>
-        <w:rPr>
-          <w:sz w:val="18"/>
-          <w:szCs w:val="18"/>
-          <w:lang w:val="en-US"/>
-        </w:rPr>
-        <w:t xml:space="preserve">The result of this project is quite alike the original plan. Some </w:t>
-      </w:r>
-      <w:r>
-        <w:rPr>
-          <w:sz w:val="18"/>
-          <w:szCs w:val="18"/>
-          <w:lang w:val="en-US"/>
-        </w:rPr>
-        <w:t>of the ideas were left out due to new findings, those will be described later in this section. For now, we will start at the beginning.</w:t>
-      </w:r>
-    </w:p>
-    <w:p>
-      <w:pPr>
-        <w:spacing w:before="180" w:after="0"/>
-        <w:jc w:val="both"/>
-        <w:rPr>
-          <w:sz w:val="18"/>
-          <w:szCs w:val="18"/>
-          <w:lang w:val="en-US"/>
-        </w:rPr>
-      </w:pPr>
-      <w:r>
-        <w:rPr>
-          <w:sz w:val="18"/>
-          <w:szCs w:val="18"/>
-          <w:lang w:val="en-US"/>
-        </w:rPr>
-        <w:t xml:space="preserve">When starting up </w:t>
-      </w:r>
-      <w:proofErr w:type="spellStart"/>
-      <w:r>
-        <w:rPr>
-          <w:sz w:val="18"/>
-          <w:szCs w:val="18"/>
-          <w:lang w:val="en-US"/>
-        </w:rPr>
-        <w:t>DeVIDE</w:t>
-      </w:r>
-      <w:proofErr w:type="spellEnd"/>
-      <w:r>
-        <w:rPr>
-          <w:sz w:val="18"/>
-          <w:szCs w:val="18"/>
-          <w:lang w:val="en-US"/>
-        </w:rPr>
-        <w:t xml:space="preserve"> with the new module included. (using %</w:t>
-      </w:r>
-      <w:proofErr w:type="spellStart"/>
-      <w:r>
-        <w:rPr>
-          <w:sz w:val="18"/>
-          <w:szCs w:val="18"/>
-          <w:lang w:val="en-US"/>
-        </w:rPr>
-        <w:t>PATH_TO_DeVIDE</w:t>
-      </w:r>
-      <w:proofErr w:type="spellEnd"/>
-      <w:r>
-        <w:rPr>
-          <w:sz w:val="18"/>
-          <w:szCs w:val="18"/>
-          <w:lang w:val="en-US"/>
-        </w:rPr>
-        <w:t xml:space="preserve">-RE%/dre.cmd </w:t>
-      </w:r>
-      <w:proofErr w:type="spellStart"/>
-      <w:r>
-        <w:rPr>
-          <w:sz w:val="18"/>
-          <w:szCs w:val="18"/>
-          <w:lang w:val="en-US"/>
-        </w:rPr>
-        <w:t>devide</w:t>
-      </w:r>
-      <w:proofErr w:type="spellEnd"/>
-      <w:r>
-        <w:rPr>
-          <w:sz w:val="18"/>
-          <w:szCs w:val="18"/>
-          <w:lang w:val="en-US"/>
-        </w:rPr>
-        <w:t xml:space="preserve"> –extra-module-paths %PATH_TO_MODULE%), you will be able to locate the </w:t>
+        <w:ind w:firstLine="284"/>
+        <w:jc w:val="both"/>
+        <w:rPr>
+          <w:sz w:val="18"/>
+          <w:szCs w:val="18"/>
+          <w:lang w:val="en-US"/>
+        </w:rPr>
+      </w:pPr>
+      <w:r>
+        <w:rPr>
+          <w:sz w:val="18"/>
+          <w:szCs w:val="18"/>
+          <w:lang w:val="en-US"/>
+        </w:rPr>
+        <w:t xml:space="preserve">When starting up DeVIDE with the new module included. (using %PATH_TO_DeVIDE-RE%/dre.cmd devide –extra-module-paths %PATH_TO_MODULE%), you will be able to locate the </w:t>
       </w:r>
       <w:r>
         <w:rPr>
@@ -1621,25 +2705,15 @@
           <w:szCs w:val="18"/>
           <w:lang w:val="en-US" w:eastAsia="nl-NL"/>
         </w:rPr>
-        <w:t>multiDirectiona</w:t>
-      </w:r>
-      <w:r>
-        <w:rPr>
-          <w:i/>
+        <w:t>multiDirectionalSlicedViewSegmentation3dVieWeR</w:t>
+      </w:r>
+      <w:r>
+        <w:rPr>
           <w:iCs/>
           <w:sz w:val="18"/>
           <w:szCs w:val="18"/>
           <w:lang w:val="en-US" w:eastAsia="nl-NL"/>
         </w:rPr>
-        <w:t>lSlicedViewSegmentation3dVieWeR</w:t>
-      </w:r>
-      <w:r>
-        <w:rPr>
-          <w:iCs/>
-          <w:sz w:val="18"/>
-          <w:szCs w:val="18"/>
-          <w:lang w:val="en-US" w:eastAsia="nl-NL"/>
-        </w:rPr>
         <w:t xml:space="preserve"> in the module list. Load one into your network, and you will see the frame like in figure 2.</w:t>
       </w:r>
     </w:p>
@@ -1656,7 +2730,7 @@
       <w:r>
         <w:rPr>
           <w:noProof/>
-          <w:lang w:eastAsia="nl-NL"/>
+          <w:lang w:val="en-US" w:eastAsia="nl-NL"/>
         </w:rPr>
         <w:drawing>
           <wp:inline distT="0" distB="0" distL="0" distR="0" wp14:anchorId="26225A64" wp14:editId="35AFE1FD">
@@ -1676,7 +2750,7 @@
                     </pic:cNvPicPr>
                   </pic:nvPicPr>
                   <pic:blipFill>
-                    <a:blip r:embed="rId13" cstate="print">
+                    <a:blip r:embed="rId14" cstate="print">
                       <a:extLst>
                         <a:ext uri="{28A0092B-C50C-407E-A947-70E740481C1C}">
                           <a14:useLocalDpi xmlns:a14="http://schemas.microsoft.com/office/drawing/2010/main" val="0"/>
@@ -1710,7 +2784,7 @@
     </w:p>
     <w:p>
       <w:pPr>
-        <w:ind w:left="284" w:right="354"/>
+        <w:ind w:right="-71"/>
         <w:rPr>
           <w:i/>
           <w:sz w:val="18"/>
@@ -1725,16 +2799,7 @@
           <w:szCs w:val="18"/>
           <w:lang w:val="en-US"/>
         </w:rPr>
-        <w:t>Figure 2</w:t>
-      </w:r>
-      <w:r>
-        <w:rPr>
-          <w:b/>
-          <w:sz w:val="18"/>
-          <w:szCs w:val="18"/>
-          <w:lang w:val="en-US"/>
-        </w:rPr>
-        <w:t>:</w:t>
+        <w:t>Figure 2:</w:t>
       </w:r>
       <w:r>
         <w:rPr>
@@ -1743,67 +2808,52 @@
           <w:szCs w:val="18"/>
           <w:lang w:val="en-US"/>
         </w:rPr>
-        <w:t xml:space="preserve"> </w:t>
-      </w:r>
-      <w:r>
+        <w:t xml:space="preserve"> The default multiDirectionalSlicedViewSegmatation3dVieWeR view.</w:t>
+      </w:r>
+    </w:p>
+    <w:p>
+      <w:pPr>
+        <w:spacing w:before="180" w:after="0"/>
+        <w:ind w:firstLine="284"/>
+        <w:rPr>
+          <w:sz w:val="18"/>
+          <w:szCs w:val="18"/>
+          <w:lang w:val="en-US"/>
+        </w:rPr>
+      </w:pPr>
+      <w:r>
+        <w:rPr>
+          <w:sz w:val="18"/>
+          <w:szCs w:val="18"/>
+          <w:lang w:val="en-US"/>
+        </w:rPr>
+        <w:t xml:space="preserve">At this point, you can choose either to load up a vtiRDR in your network as well, and then execute the </w:t>
+      </w:r>
+      <w:r>
+        <w:rPr>
+          <w:sz w:val="18"/>
+          <w:szCs w:val="18"/>
+          <w:lang w:val="en-US"/>
+        </w:rPr>
+        <w:lastRenderedPageBreak/>
+        <w:t>network, or you can directly choose a file from your file system.</w:t>
+      </w:r>
+    </w:p>
+    <w:p>
+      <w:pPr>
+        <w:spacing w:after="0"/>
+        <w:rPr>
+          <w:sz w:val="18"/>
+          <w:szCs w:val="18"/>
+          <w:lang w:val="en-US"/>
+        </w:rPr>
+      </w:pPr>
+    </w:p>
+    <w:p>
+      <w:pPr>
+        <w:ind w:right="-71"/>
         <w:rPr>
           <w:i/>
-          <w:sz w:val="18"/>
-          <w:szCs w:val="18"/>
-          <w:lang w:val="en-US"/>
-        </w:rPr>
-        <w:t>The default multiDirectionalSlicedViewSegmatation3dVieWeR view</w:t>
-      </w:r>
-      <w:r>
-        <w:rPr>
-          <w:i/>
-          <w:sz w:val="18"/>
-          <w:szCs w:val="18"/>
-          <w:lang w:val="en-US"/>
-        </w:rPr>
-        <w:t>.</w:t>
-      </w:r>
-    </w:p>
-    <w:p>
-      <w:pPr>
-        <w:spacing w:before="180" w:after="0"/>
-        <w:rPr>
-          <w:sz w:val="18"/>
-          <w:szCs w:val="18"/>
-          <w:lang w:val="en-US"/>
-        </w:rPr>
-      </w:pPr>
-      <w:r>
-        <w:rPr>
-          <w:sz w:val="18"/>
-          <w:szCs w:val="18"/>
-          <w:lang w:val="en-US"/>
-        </w:rPr>
-        <w:t xml:space="preserve">At this point, you can choose either to load up a </w:t>
-      </w:r>
-      <w:proofErr w:type="spellStart"/>
-      <w:r>
-        <w:rPr>
-          <w:sz w:val="18"/>
-          <w:szCs w:val="18"/>
-          <w:lang w:val="en-US"/>
-        </w:rPr>
-        <w:t>vtiRDR</w:t>
-      </w:r>
-      <w:proofErr w:type="spellEnd"/>
-      <w:r>
-        <w:rPr>
-          <w:sz w:val="18"/>
-          <w:szCs w:val="18"/>
-          <w:lang w:val="en-US"/>
-        </w:rPr>
-        <w:t xml:space="preserve"> in your network as well, and then execute the network, or you can directly choose a file from your file system.</w:t>
-      </w:r>
-    </w:p>
-    <w:p>
-      <w:pPr>
-        <w:spacing w:after="0"/>
-        <w:rPr>
           <w:sz w:val="18"/>
           <w:szCs w:val="18"/>
           <w:lang w:val="en-US"/>
@@ -1816,77 +2866,7 @@
           <w:color w:val="000000"/>
           <w:sz w:val="18"/>
           <w:szCs w:val="18"/>
-          <w:lang w:eastAsia="nl-NL"/>
-        </w:rPr>
-        <w:lastRenderedPageBreak/>
-        <w:drawing>
-          <wp:inline distT="0" distB="0" distL="0" distR="0" wp14:anchorId="7859799B" wp14:editId="4C8E1C93">
-            <wp:extent cx="2655570" cy="1466037"/>
-            <wp:effectExtent l="0" t="0" r="0" b="1270"/>
-            <wp:docPr id="2" name="Afbeelding 2" descr="https://lh5.googleusercontent.com/RK-HOYSn3ktPX0Aw0vI3LV7tj4PYBkfhwFf4jXdgW0uytHFhY0zR2BUpC_UDfB69qeigjdUsw1klxcTd-SY4pt3BsRZ0ATFK3FZh20SoeDHMZkp3voAhaNVzUvp-t7urdA"/>
-            <wp:cNvGraphicFramePr>
-              <a:graphicFrameLocks xmlns:a="http://schemas.openxmlformats.org/drawingml/2006/main" noChangeAspect="1"/>
-            </wp:cNvGraphicFramePr>
-            <a:graphic xmlns:a="http://schemas.openxmlformats.org/drawingml/2006/main">
-              <a:graphicData uri="http://schemas.openxmlformats.org/drawingml/2006/picture">
-                <pic:pic xmlns:pic="http://schemas.openxmlformats.org/drawingml/2006/picture">
-                  <pic:nvPicPr>
-                    <pic:cNvPr id="0" name="Picture 3" descr="https://lh5.googleusercontent.com/RK-HOYSn3ktPX0Aw0vI3LV7tj4PYBkfhwFf4jXdgW0uytHFhY0zR2BUpC_UDfB69qeigjdUsw1klxcTd-SY4pt3BsRZ0ATFK3FZh20SoeDHMZkp3voAhaNVzUvp-t7urdA"/>
-                    <pic:cNvPicPr>
-                      <a:picLocks noChangeAspect="1" noChangeArrowheads="1"/>
-                    </pic:cNvPicPr>
-                  </pic:nvPicPr>
-                  <pic:blipFill>
-                    <a:blip r:embed="rId14" cstate="print">
-                      <a:extLst>
-                        <a:ext uri="{28A0092B-C50C-407E-A947-70E740481C1C}">
-                          <a14:useLocalDpi xmlns:a14="http://schemas.microsoft.com/office/drawing/2010/main" val="0"/>
-                        </a:ext>
-                      </a:extLst>
-                    </a:blip>
-                    <a:srcRect/>
-                    <a:stretch>
-                      <a:fillRect/>
-                    </a:stretch>
-                  </pic:blipFill>
-                  <pic:spPr bwMode="auto">
-                    <a:xfrm>
-                      <a:off x="0" y="0"/>
-                      <a:ext cx="2655570" cy="1466037"/>
-                    </a:xfrm>
-                    <a:prstGeom prst="rect">
-                      <a:avLst/>
-                    </a:prstGeom>
-                    <a:noFill/>
-                    <a:ln>
-                      <a:noFill/>
-                    </a:ln>
-                  </pic:spPr>
-                </pic:pic>
-              </a:graphicData>
-            </a:graphic>
-          </wp:inline>
-        </w:drawing>
-      </w:r>
-    </w:p>
-    <w:p>
-      <w:pPr>
-        <w:spacing w:after="0"/>
-        <w:rPr>
-          <w:b/>
-          <w:sz w:val="18"/>
-          <w:szCs w:val="18"/>
-          <w:lang w:val="en-US"/>
-        </w:rPr>
-      </w:pPr>
-      <w:r>
-        <w:rPr>
-          <w:rFonts w:ascii="Arial" w:hAnsi="Arial" w:cs="Arial"/>
-          <w:noProof/>
-          <w:color w:val="000000"/>
-          <w:sz w:val="18"/>
-          <w:szCs w:val="18"/>
-          <w:lang w:eastAsia="nl-NL"/>
+          <w:lang w:val="en-US" w:eastAsia="nl-NL"/>
         </w:rPr>
         <w:drawing>
           <wp:inline distT="0" distB="0" distL="0" distR="0" wp14:anchorId="28E24B29" wp14:editId="7AEE1D11">
@@ -1937,8 +2917,210 @@
           </wp:inline>
         </w:drawing>
       </w:r>
-      <w:bookmarkStart w:id="5" w:name="_GoBack"/>
-      <w:bookmarkEnd w:id="5"/>
+      <w:r>
+        <w:rPr>
+          <w:b/>
+          <w:sz w:val="18"/>
+          <w:szCs w:val="18"/>
+          <w:lang w:val="en-US"/>
+        </w:rPr>
+        <w:t xml:space="preserve"> </w:t>
+      </w:r>
+      <w:r>
+        <w:rPr>
+          <w:b/>
+          <w:sz w:val="18"/>
+          <w:szCs w:val="18"/>
+          <w:lang w:val="en-US"/>
+        </w:rPr>
+        <w:t xml:space="preserve">Figure </w:t>
+      </w:r>
+      <w:r>
+        <w:rPr>
+          <w:b/>
+          <w:sz w:val="18"/>
+          <w:szCs w:val="18"/>
+          <w:lang w:val="en-US"/>
+        </w:rPr>
+        <w:t>3</w:t>
+      </w:r>
+      <w:r>
+        <w:rPr>
+          <w:b/>
+          <w:sz w:val="18"/>
+          <w:szCs w:val="18"/>
+          <w:lang w:val="en-US"/>
+        </w:rPr>
+        <w:t>:</w:t>
+      </w:r>
+      <w:r>
+        <w:rPr>
+          <w:i/>
+          <w:sz w:val="18"/>
+          <w:szCs w:val="18"/>
+          <w:lang w:val="en-US"/>
+        </w:rPr>
+        <w:t xml:space="preserve"> </w:t>
+      </w:r>
+      <w:r>
+        <w:rPr>
+          <w:i/>
+          <w:sz w:val="18"/>
+          <w:szCs w:val="18"/>
+          <w:lang w:val="en-US"/>
+        </w:rPr>
+        <w:t xml:space="preserve">An active </w:t>
+      </w:r>
+      <w:r>
+        <w:rPr>
+          <w:i/>
+          <w:sz w:val="18"/>
+          <w:szCs w:val="18"/>
+          <w:lang w:val="en-US"/>
+        </w:rPr>
+        <w:t>multiDirectionalSlicedViewSegmatation3dVieWeR view.</w:t>
+      </w:r>
+    </w:p>
+    <w:p>
+      <w:pPr>
+        <w:pStyle w:val="Geenafstand"/>
+        <w:rPr>
+          <w:lang w:val="en-US"/>
+        </w:rPr>
+      </w:pPr>
+      <w:r>
+        <w:rPr>
+          <w:noProof/>
+          <w:lang w:val="en-US" w:eastAsia="nl-NL"/>
+        </w:rPr>
+        <w:drawing>
+          <wp:inline distT="0" distB="0" distL="0" distR="0" wp14:anchorId="1A6D45BC" wp14:editId="358F3FF3">
+            <wp:extent cx="2655570" cy="1465580"/>
+            <wp:effectExtent l="0" t="0" r="0" b="1270"/>
+            <wp:docPr id="2" name="Afbeelding 2" descr="https://lh5.googleusercontent.com/RK-HOYSn3ktPX0Aw0vI3LV7tj4PYBkfhwFf4jXdgW0uytHFhY0zR2BUpC_UDfB69qeigjdUsw1klxcTd-SY4pt3BsRZ0ATFK3FZh20SoeDHMZkp3voAhaNVzUvp-t7urdA"/>
+            <wp:cNvGraphicFramePr>
+              <a:graphicFrameLocks xmlns:a="http://schemas.openxmlformats.org/drawingml/2006/main" noChangeAspect="1"/>
+            </wp:cNvGraphicFramePr>
+            <a:graphic xmlns:a="http://schemas.openxmlformats.org/drawingml/2006/main">
+              <a:graphicData uri="http://schemas.openxmlformats.org/drawingml/2006/picture">
+                <pic:pic xmlns:pic="http://schemas.openxmlformats.org/drawingml/2006/picture">
+                  <pic:nvPicPr>
+                    <pic:cNvPr id="0" name="Picture 3" descr="https://lh5.googleusercontent.com/RK-HOYSn3ktPX0Aw0vI3LV7tj4PYBkfhwFf4jXdgW0uytHFhY0zR2BUpC_UDfB69qeigjdUsw1klxcTd-SY4pt3BsRZ0ATFK3FZh20SoeDHMZkp3voAhaNVzUvp-t7urdA"/>
+                    <pic:cNvPicPr>
+                      <a:picLocks noChangeAspect="1" noChangeArrowheads="1"/>
+                    </pic:cNvPicPr>
+                  </pic:nvPicPr>
+                  <pic:blipFill>
+                    <a:blip r:embed="rId16" cstate="print">
+                      <a:extLst>
+                        <a:ext uri="{28A0092B-C50C-407E-A947-70E740481C1C}">
+                          <a14:useLocalDpi xmlns:a14="http://schemas.microsoft.com/office/drawing/2010/main" val="0"/>
+                        </a:ext>
+                      </a:extLst>
+                    </a:blip>
+                    <a:srcRect/>
+                    <a:stretch>
+                      <a:fillRect/>
+                    </a:stretch>
+                  </pic:blipFill>
+                  <pic:spPr bwMode="auto">
+                    <a:xfrm>
+                      <a:off x="0" y="0"/>
+                      <a:ext cx="2655570" cy="1465580"/>
+                    </a:xfrm>
+                    <a:prstGeom prst="rect">
+                      <a:avLst/>
+                    </a:prstGeom>
+                    <a:noFill/>
+                    <a:ln>
+                      <a:noFill/>
+                    </a:ln>
+                  </pic:spPr>
+                </pic:pic>
+              </a:graphicData>
+            </a:graphic>
+          </wp:inline>
+        </w:drawing>
+      </w:r>
+    </w:p>
+    <w:p>
+      <w:pPr>
+        <w:ind w:right="-71"/>
+        <w:jc w:val="center"/>
+        <w:rPr>
+          <w:i/>
+          <w:sz w:val="18"/>
+          <w:szCs w:val="18"/>
+          <w:lang w:val="en-US"/>
+        </w:rPr>
+      </w:pPr>
+      <w:r>
+        <w:rPr>
+          <w:b/>
+          <w:sz w:val="18"/>
+          <w:szCs w:val="18"/>
+          <w:lang w:val="en-US"/>
+        </w:rPr>
+        <w:t xml:space="preserve">Figure </w:t>
+      </w:r>
+      <w:r>
+        <w:rPr>
+          <w:b/>
+          <w:sz w:val="18"/>
+          <w:szCs w:val="18"/>
+          <w:lang w:val="en-US"/>
+        </w:rPr>
+        <w:t>4</w:t>
+      </w:r>
+      <w:r>
+        <w:rPr>
+          <w:b/>
+          <w:sz w:val="18"/>
+          <w:szCs w:val="18"/>
+          <w:lang w:val="en-US"/>
+        </w:rPr>
+        <w:t>:</w:t>
+      </w:r>
+      <w:r>
+        <w:rPr>
+          <w:i/>
+          <w:sz w:val="18"/>
+          <w:szCs w:val="18"/>
+          <w:lang w:val="en-US"/>
+        </w:rPr>
+        <w:t xml:space="preserve"> </w:t>
+      </w:r>
+      <w:r>
+        <w:rPr>
+          <w:i/>
+          <w:sz w:val="18"/>
+          <w:szCs w:val="18"/>
+          <w:lang w:val="en-US"/>
+        </w:rPr>
+        <w:t>An example snapshot</w:t>
+      </w:r>
+    </w:p>
+    <w:p>
+      <w:pPr>
+        <w:spacing w:after="0"/>
+        <w:rPr>
+          <w:b/>
+          <w:sz w:val="18"/>
+          <w:szCs w:val="18"/>
+          <w:lang w:val="en-US"/>
+        </w:rPr>
+      </w:pPr>
+    </w:p>
+    <w:p>
+      <w:pPr>
+        <w:spacing w:after="0"/>
+        <w:rPr>
+          <w:b/>
+          <w:sz w:val="18"/>
+          <w:szCs w:val="18"/>
+          <w:lang w:val="en-US"/>
+        </w:rPr>
+      </w:pPr>
     </w:p>
     <w:p>
       <w:pPr>
@@ -1956,7 +3138,7 @@
           <w:lang w:val="en-US"/>
         </w:rPr>
       </w:pPr>
-      <w:commentRangeStart w:id="6"/>
+      <w:commentRangeStart w:id="7"/>
       <w:r>
         <w:rPr>
           <w:b/>
@@ -1966,14 +3148,15 @@
         </w:rPr>
         <w:t>Conclusion</w:t>
       </w:r>
-      <w:commentRangeEnd w:id="6"/>
+      <w:commentRangeEnd w:id="7"/>
       <w:r>
         <w:rPr>
           <w:rStyle w:val="Verwijzingopmerking"/>
           <w:sz w:val="18"/>
           <w:szCs w:val="18"/>
-        </w:rPr>
-        <w:commentReference w:id="6"/>
+          <w:lang w:val="en-US"/>
+        </w:rPr>
+        <w:commentReference w:id="7"/>
       </w:r>
     </w:p>
     <w:p>
@@ -1990,9 +3173,96 @@
         <w:rPr>
           <w:sz w:val="18"/>
           <w:szCs w:val="18"/>
+          <w:highlight w:val="yellow"/>
           <w:lang w:val="en-US"/>
         </w:rPr>
         <w:t>DeViDe was in need of help and we came to the rescue ?</w:t>
+      </w:r>
+    </w:p>
+    <w:p>
+      <w:pPr>
+        <w:spacing w:after="0"/>
+        <w:jc w:val="both"/>
+        <w:rPr>
+          <w:sz w:val="18"/>
+          <w:szCs w:val="18"/>
+          <w:lang w:val="en-US"/>
+        </w:rPr>
+      </w:pPr>
+      <w:r>
+        <w:rPr>
+          <w:sz w:val="18"/>
+          <w:szCs w:val="18"/>
+          <w:lang w:val="en-US"/>
+        </w:rPr>
+        <w:t>WAS KUT, want geen documentatie</w:t>
+      </w:r>
+    </w:p>
+    <w:p>
+      <w:pPr>
+        <w:spacing w:after="0"/>
+        <w:jc w:val="both"/>
+        <w:rPr>
+          <w:sz w:val="18"/>
+          <w:szCs w:val="18"/>
+          <w:lang w:val="en-US"/>
+        </w:rPr>
+      </w:pPr>
+      <w:r>
+        <w:rPr>
+          <w:sz w:val="18"/>
+          <w:szCs w:val="18"/>
+          <w:lang w:val="en-US"/>
+        </w:rPr>
+        <w:t>//Did not end up in here:</w:t>
+      </w:r>
+    </w:p>
+    <w:p>
+      <w:pPr>
+        <w:pStyle w:val="Lijstalinea"/>
+        <w:numPr>
+          <w:ilvl w:val="0"/>
+          <w:numId w:val="6"/>
+        </w:numPr>
+        <w:spacing w:after="0"/>
+        <w:jc w:val="both"/>
+        <w:rPr>
+          <w:sz w:val="18"/>
+          <w:szCs w:val="18"/>
+          <w:lang w:val="en-US"/>
+        </w:rPr>
+      </w:pPr>
+      <w:r>
+        <w:rPr>
+          <w:sz w:val="18"/>
+          <w:szCs w:val="18"/>
+          <w:lang w:val="en-US"/>
+        </w:rPr>
+        <w:t>Indicators</w:t>
+      </w:r>
+    </w:p>
+    <w:p>
+      <w:pPr>
+        <w:pStyle w:val="Lijstalinea"/>
+        <w:numPr>
+          <w:ilvl w:val="0"/>
+          <w:numId w:val="6"/>
+        </w:numPr>
+        <w:spacing w:after="0"/>
+        <w:jc w:val="both"/>
+        <w:rPr>
+          <w:sz w:val="18"/>
+          <w:szCs w:val="18"/>
+          <w:lang w:val="en-US"/>
+        </w:rPr>
+      </w:pPr>
+      <w:r>
+        <w:rPr>
+          <w:sz w:val="18"/>
+          <w:szCs w:val="18"/>
+          <w:lang w:val="en-US"/>
+        </w:rPr>
+        <w:t xml:space="preserve">On </w:t>
       </w:r>
     </w:p>
     <w:p>
@@ -2011,7 +3281,7 @@
           <w:lang w:val="en-US"/>
         </w:rPr>
       </w:pPr>
-      <w:commentRangeStart w:id="7"/>
+      <w:commentRangeStart w:id="8"/>
       <w:r>
         <w:rPr>
           <w:b/>
@@ -2021,18 +3291,20 @@
         </w:rPr>
         <w:t>Future work</w:t>
       </w:r>
-      <w:commentRangeEnd w:id="7"/>
+      <w:commentRangeEnd w:id="8"/>
       <w:r>
         <w:rPr>
           <w:rStyle w:val="Verwijzingopmerking"/>
           <w:sz w:val="18"/>
           <w:szCs w:val="18"/>
-        </w:rPr>
-        <w:commentReference w:id="7"/>
-      </w:r>
-    </w:p>
-    <w:p>
-      <w:pPr>
+          <w:lang w:val="en-US"/>
+        </w:rPr>
+        <w:commentReference w:id="8"/>
+      </w:r>
+    </w:p>
+    <w:p>
+      <w:pPr>
+        <w:jc w:val="both"/>
         <w:rPr>
           <w:sz w:val="18"/>
           <w:szCs w:val="18"/>
@@ -2050,42 +3322,76 @@
     </w:p>
     <w:p>
       <w:pPr>
-        <w:rPr>
-          <w:sz w:val="18"/>
-          <w:szCs w:val="18"/>
-          <w:lang w:val="en-US"/>
-        </w:rPr>
-      </w:pPr>
-      <w:r>
-        <w:rPr>
-          <w:sz w:val="18"/>
-          <w:szCs w:val="18"/>
-          <w:lang w:val="en-US"/>
-        </w:rPr>
-        <w:t xml:space="preserve">For further improvements the colored indicators from the original specifications could be added. It might be difficult to create them as an overlay in the </w:t>
-      </w:r>
-      <w:proofErr w:type="spellStart"/>
-      <w:r>
-        <w:rPr>
-          <w:sz w:val="18"/>
-          <w:szCs w:val="18"/>
-          <w:lang w:val="en-US"/>
-        </w:rPr>
-        <w:t>vtk</w:t>
-      </w:r>
-      <w:proofErr w:type="spellEnd"/>
-      <w:r>
-        <w:rPr>
-          <w:sz w:val="18"/>
-          <w:szCs w:val="18"/>
-          <w:lang w:val="en-US"/>
-        </w:rPr>
-        <w:t xml:space="preserve"> framework, but it would be nice to see how the other views are zoomed, compared to a specific 2d view.</w:t>
-      </w:r>
-    </w:p>
-    <w:p>
-      <w:pPr>
-        <w:spacing w:after="0"/>
+        <w:ind w:firstLine="284"/>
+        <w:jc w:val="both"/>
+        <w:rPr>
+          <w:sz w:val="18"/>
+          <w:szCs w:val="18"/>
+          <w:lang w:val="en-US"/>
+        </w:rPr>
+      </w:pPr>
+      <w:r>
+        <w:rPr>
+          <w:sz w:val="18"/>
+          <w:szCs w:val="18"/>
+          <w:lang w:val="en-US"/>
+        </w:rPr>
+        <w:t>For further improvements the colored indicators from the original specifications could be added. It might be difficult to create them as an overlay in the vtk framework, but it would be nice to see how the other views are zoomed, compared to a specific 2d view.</w:t>
+      </w:r>
+    </w:p>
+    <w:p>
+      <w:pPr>
+        <w:ind w:firstLine="284"/>
+        <w:jc w:val="both"/>
+        <w:rPr>
+          <w:sz w:val="18"/>
+          <w:szCs w:val="18"/>
+          <w:lang w:val="en-US"/>
+        </w:rPr>
+      </w:pPr>
+      <w:r>
+        <w:rPr>
+          <w:sz w:val="18"/>
+          <w:szCs w:val="18"/>
+          <w:highlight w:val="yellow"/>
+          <w:lang w:val="en-US"/>
+        </w:rPr>
+        <w:t>Transparency by distance</w:t>
+      </w:r>
+    </w:p>
+    <w:p>
+      <w:pPr>
+        <w:ind w:firstLine="284"/>
+        <w:jc w:val="both"/>
+        <w:rPr>
+          <w:sz w:val="18"/>
+          <w:szCs w:val="18"/>
+          <w:lang w:val="en-US"/>
+        </w:rPr>
+      </w:pPr>
+      <w:r>
+        <w:rPr>
+          <w:sz w:val="18"/>
+          <w:szCs w:val="18"/>
+          <w:highlight w:val="yellow"/>
+          <w:lang w:val="en-US"/>
+        </w:rPr>
+        <w:t>2d views fullscreen.</w:t>
+      </w:r>
+    </w:p>
+    <w:p>
+      <w:pPr>
+        <w:ind w:firstLine="284"/>
+        <w:jc w:val="both"/>
+        <w:rPr>
+          <w:sz w:val="18"/>
+          <w:szCs w:val="18"/>
+          <w:lang w:val="en-US"/>
+        </w:rPr>
+      </w:pPr>
+    </w:p>
+    <w:p>
+      <w:pPr>
         <w:rPr>
           <w:b/>
           <w:lang w:val="en-US"/>
@@ -2200,14 +3506,6 @@
         </w:rPr>
         <w:t xml:space="preserve">your project. Separate theory (method) of what you did from the exact </w:t>
       </w:r>
-    </w:p>
-    <w:p>
-      <w:pPr>
-        <w:spacing w:after="0"/>
-        <w:rPr>
-          <w:lang w:val="en-US"/>
-        </w:rPr>
-      </w:pPr>
       <w:r>
         <w:rPr>
           <w:lang w:val="en-US"/>
@@ -2260,61 +3558,79 @@
       </w:r>
     </w:p>
   </w:comment>
-  <w:comment w:id="6" w:author="Jan-Willem van Velzen" w:date="2014-06-22T16:24:00Z" w:initials="JvV">
-    <w:p>
-      <w:pPr>
-        <w:spacing w:after="0"/>
-        <w:rPr>
-          <w:lang w:val="en-US"/>
-        </w:rPr>
-      </w:pPr>
-      <w:r>
-        <w:rPr>
-          <w:rStyle w:val="Verwijzingopmerking"/>
-        </w:rPr>
-        <w:annotationRef/>
-      </w:r>
-      <w:r>
-        <w:rPr>
-          <w:lang w:val="en-US"/>
-        </w:rPr>
-        <w:t xml:space="preserve">Given what you presented did you achieve your original goals (answered your </w:t>
-      </w:r>
-      <w:r>
-        <w:rPr>
-          <w:lang w:val="en-US"/>
-        </w:rPr>
-        <w:t xml:space="preserve"> </w:t>
-      </w:r>
-      <w:r>
-        <w:rPr>
-          <w:lang w:val="en-US"/>
-        </w:rPr>
-        <w:t>question)?</w:t>
-      </w:r>
-    </w:p>
-    <w:p>
-      <w:pPr>
-        <w:spacing w:after="0"/>
-        <w:rPr>
-          <w:lang w:val="en-US"/>
-        </w:rPr>
-      </w:pPr>
-      <w:r>
-        <w:rPr>
-          <w:lang w:val="en-US"/>
-        </w:rPr>
-        <w:t>You should not add new information about your ap</w:t>
-      </w:r>
-      <w:r>
-        <w:rPr>
-          <w:lang w:val="en-US"/>
-        </w:rPr>
-        <w:t xml:space="preserve">proach here but just conclude. </w:t>
+  <w:comment w:id="5" w:author="Jan-Willem van Velzen" w:date="2014-06-22T23:22:00Z" w:initials="JvV">
+    <w:p>
+      <w:pPr>
+        <w:pStyle w:val="Tekstopmerking"/>
+      </w:pPr>
+      <w:r>
+        <w:t>Ik stel voor in 3.2 de hoe het intern werkt qua algoritmen,  en dan in 3.3 de workflow met files selecteren, selecteren. Eigenlijk moeten ook alle nieuwe features en verwijderde features in de specifications verwerkt worden.</w:t>
+      </w:r>
+    </w:p>
+    <w:p>
+      <w:pPr>
+        <w:pStyle w:val="Tekstopmerking"/>
+      </w:pPr>
+      <w:r>
+        <w:t xml:space="preserve"> Proposed Method is vooral voor de lezer om te zien wat er in het eindproduct zit.</w:t>
       </w:r>
     </w:p>
   </w:comment>
   <w:comment w:id="7" w:author="Jan-Willem van Velzen" w:date="2014-06-22T16:24:00Z" w:initials="JvV">
+    <w:p>
+      <w:pPr>
+        <w:spacing w:after="0"/>
+        <w:rPr>
+          <w:lang w:val="en-US"/>
+        </w:rPr>
+      </w:pPr>
+      <w:r>
+        <w:rPr>
+          <w:rStyle w:val="Verwijzingopmerking"/>
+        </w:rPr>
+        <w:annotationRef/>
+      </w:r>
+      <w:r>
+        <w:rPr>
+          <w:lang w:val="en-US"/>
+        </w:rPr>
+        <w:t xml:space="preserve">Given what you presented did you achieve your original goals (answered your </w:t>
+      </w:r>
+      <w:r>
+        <w:rPr>
+          <w:lang w:val="en-US"/>
+        </w:rPr>
+        <w:t xml:space="preserve"> </w:t>
+      </w:r>
+      <w:r>
+        <w:rPr>
+          <w:lang w:val="en-US"/>
+        </w:rPr>
+        <w:t>question)?</w:t>
+      </w:r>
+    </w:p>
+    <w:p>
+      <w:pPr>
+        <w:spacing w:after="0"/>
+        <w:rPr>
+          <w:lang w:val="en-US"/>
+        </w:rPr>
+      </w:pPr>
+      <w:r>
+        <w:rPr>
+          <w:lang w:val="en-US"/>
+        </w:rPr>
+        <w:t>You should not add new information about your ap</w:t>
+      </w:r>
+      <w:r>
+        <w:rPr>
+          <w:lang w:val="en-US"/>
+        </w:rPr>
+        <w:t xml:space="preserve">proach here but just conclude. </w:t>
+      </w:r>
+    </w:p>
+  </w:comment>
+  <w:comment w:id="8" w:author="Jan-Willem van Velzen" w:date="2014-06-22T16:24:00Z" w:initials="JvV">
     <w:p>
       <w:pPr>
         <w:spacing w:after="0"/>
@@ -2346,6 +3662,7 @@
   <w15:commentEx w15:paraId="1493371F" w15:done="0"/>
   <w15:commentEx w15:paraId="11241D9D" w15:done="0"/>
   <w15:commentEx w15:paraId="6E903EA6" w15:paraIdParent="11241D9D" w15:done="0"/>
+  <w15:commentEx w15:paraId="112E595D" w15:paraIdParent="11241D9D" w15:done="0"/>
   <w15:commentEx w15:paraId="25F47B2D" w15:done="0"/>
   <w15:commentEx w15:paraId="451A7747" w15:done="0"/>
 </w15:commentsEx>
@@ -2391,17 +3708,8 @@
         <w:sz w:val="18"/>
         <w:szCs w:val="18"/>
       </w:rPr>
-      <w:t xml:space="preserve">©2014 The </w:t>
+      <w:t>©2014 The Authors</w:t>
     </w:r>
-    <w:proofErr w:type="spellStart"/>
-    <w:r>
-      <w:rPr>
-        <w:sz w:val="18"/>
-        <w:szCs w:val="18"/>
-      </w:rPr>
-      <w:t>Authors</w:t>
-    </w:r>
-    <w:proofErr w:type="spellEnd"/>
   </w:p>
 </w:ftr>
 </file>
@@ -2426,6 +3734,87 @@
       <w:r>
         <w:continuationSeparator/>
       </w:r>
+    </w:p>
+  </w:footnote>
+  <w:footnote w:id="1">
+    <w:p>
+      <w:pPr>
+        <w:pStyle w:val="Voetnoottekst"/>
+        <w:rPr>
+          <w:sz w:val="16"/>
+          <w:szCs w:val="16"/>
+        </w:rPr>
+      </w:pPr>
+      <w:r>
+        <w:rPr>
+          <w:rStyle w:val="Voetnootmarkering"/>
+          <w:sz w:val="16"/>
+          <w:szCs w:val="16"/>
+        </w:rPr>
+        <w:footnoteRef/>
+      </w:r>
+      <w:r>
+        <w:rPr>
+          <w:sz w:val="16"/>
+          <w:szCs w:val="16"/>
+        </w:rPr>
+        <w:t xml:space="preserve"> </w:t>
+      </w:r>
+      <w:hyperlink r:id="rId1" w:history="1">
+        <w:r>
+          <w:rPr>
+            <w:rStyle w:val="Hyperlink"/>
+            <w:sz w:val="16"/>
+            <w:szCs w:val="16"/>
+          </w:rPr>
+          <w:t>http://www.mitk.org</w:t>
+        </w:r>
+      </w:hyperlink>
+    </w:p>
+  </w:footnote>
+  <w:footnote w:id="2">
+    <w:p>
+      <w:pPr>
+        <w:pStyle w:val="Voetnoottekst"/>
+        <w:rPr>
+          <w:sz w:val="16"/>
+          <w:szCs w:val="16"/>
+        </w:rPr>
+      </w:pPr>
+      <w:r>
+        <w:rPr>
+          <w:rStyle w:val="Voetnootmarkering"/>
+          <w:sz w:val="16"/>
+          <w:szCs w:val="16"/>
+        </w:rPr>
+        <w:footnoteRef/>
+      </w:r>
+      <w:r>
+        <w:rPr>
+          <w:sz w:val="16"/>
+          <w:szCs w:val="16"/>
+        </w:rPr>
+        <w:t xml:space="preserve"> </w:t>
+      </w:r>
+      <w:hyperlink r:id="rId2" w:history="1">
+        <w:r>
+          <w:rPr>
+            <w:rStyle w:val="Hyperlink"/>
+            <w:sz w:val="16"/>
+            <w:szCs w:val="16"/>
+          </w:rPr>
+          <w:t>http://www.slicer.org</w:t>
+        </w:r>
+      </w:hyperlink>
+    </w:p>
+    <w:p>
+      <w:pPr>
+        <w:pStyle w:val="Voetnoottekst"/>
+        <w:rPr>
+          <w:sz w:val="16"/>
+          <w:szCs w:val="16"/>
+        </w:rPr>
+      </w:pPr>
     </w:p>
   </w:footnote>
 </w:footnotes>
@@ -2720,6 +4109,342 @@
     </w:lvl>
   </w:abstractNum>
   <w:abstractNum w:abstractNumId="2">
+    <w:nsid w:val="34C11091"/>
+    <w:multiLevelType w:val="hybridMultilevel"/>
+    <w:tmpl w:val="900E1548"/>
+    <w:lvl w:ilvl="0" w:tplc="3ED6F11E">
+      <w:numFmt w:val="bullet"/>
+      <w:lvlText w:val="-"/>
+      <w:lvlJc w:val="left"/>
+      <w:pPr>
+        <w:ind w:left="720" w:hanging="360"/>
+      </w:pPr>
+      <w:rPr>
+        <w:rFonts w:ascii="Calibri" w:eastAsiaTheme="minorHAnsi" w:hAnsi="Calibri" w:cstheme="minorBidi" w:hint="default"/>
+      </w:rPr>
+    </w:lvl>
+    <w:lvl w:ilvl="1" w:tplc="04130003">
+      <w:start w:val="1"/>
+      <w:numFmt w:val="bullet"/>
+      <w:lvlText w:val="o"/>
+      <w:lvlJc w:val="left"/>
+      <w:pPr>
+        <w:ind w:left="1440" w:hanging="360"/>
+      </w:pPr>
+      <w:rPr>
+        <w:rFonts w:ascii="Courier New" w:hAnsi="Courier New" w:cs="Courier New" w:hint="default"/>
+      </w:rPr>
+    </w:lvl>
+    <w:lvl w:ilvl="2" w:tplc="04130005" w:tentative="1">
+      <w:start w:val="1"/>
+      <w:numFmt w:val="bullet"/>
+      <w:lvlText w:val=""/>
+      <w:lvlJc w:val="left"/>
+      <w:pPr>
+        <w:ind w:left="2160" w:hanging="360"/>
+      </w:pPr>
+      <w:rPr>
+        <w:rFonts w:ascii="Wingdings" w:hAnsi="Wingdings" w:hint="default"/>
+      </w:rPr>
+    </w:lvl>
+    <w:lvl w:ilvl="3" w:tplc="04130001" w:tentative="1">
+      <w:start w:val="1"/>
+      <w:numFmt w:val="bullet"/>
+      <w:lvlText w:val=""/>
+      <w:lvlJc w:val="left"/>
+      <w:pPr>
+        <w:ind w:left="2880" w:hanging="360"/>
+      </w:pPr>
+      <w:rPr>
+        <w:rFonts w:ascii="Symbol" w:hAnsi="Symbol" w:hint="default"/>
+      </w:rPr>
+    </w:lvl>
+    <w:lvl w:ilvl="4" w:tplc="04130003" w:tentative="1">
+      <w:start w:val="1"/>
+      <w:numFmt w:val="bullet"/>
+      <w:lvlText w:val="o"/>
+      <w:lvlJc w:val="left"/>
+      <w:pPr>
+        <w:ind w:left="3600" w:hanging="360"/>
+      </w:pPr>
+      <w:rPr>
+        <w:rFonts w:ascii="Courier New" w:hAnsi="Courier New" w:cs="Courier New" w:hint="default"/>
+      </w:rPr>
+    </w:lvl>
+    <w:lvl w:ilvl="5" w:tplc="04130005" w:tentative="1">
+      <w:start w:val="1"/>
+      <w:numFmt w:val="bullet"/>
+      <w:lvlText w:val=""/>
+      <w:lvlJc w:val="left"/>
+      <w:pPr>
+        <w:ind w:left="4320" w:hanging="360"/>
+      </w:pPr>
+      <w:rPr>
+        <w:rFonts w:ascii="Wingdings" w:hAnsi="Wingdings" w:hint="default"/>
+      </w:rPr>
+    </w:lvl>
+    <w:lvl w:ilvl="6" w:tplc="04130001" w:tentative="1">
+      <w:start w:val="1"/>
+      <w:numFmt w:val="bullet"/>
+      <w:lvlText w:val=""/>
+      <w:lvlJc w:val="left"/>
+      <w:pPr>
+        <w:ind w:left="5040" w:hanging="360"/>
+      </w:pPr>
+      <w:rPr>
+        <w:rFonts w:ascii="Symbol" w:hAnsi="Symbol" w:hint="default"/>
+      </w:rPr>
+    </w:lvl>
+    <w:lvl w:ilvl="7" w:tplc="04130003" w:tentative="1">
+      <w:start w:val="1"/>
+      <w:numFmt w:val="bullet"/>
+      <w:lvlText w:val="o"/>
+      <w:lvlJc w:val="left"/>
+      <w:pPr>
+        <w:ind w:left="5760" w:hanging="360"/>
+      </w:pPr>
+      <w:rPr>
+        <w:rFonts w:ascii="Courier New" w:hAnsi="Courier New" w:cs="Courier New" w:hint="default"/>
+      </w:rPr>
+    </w:lvl>
+    <w:lvl w:ilvl="8" w:tplc="04130005" w:tentative="1">
+      <w:start w:val="1"/>
+      <w:numFmt w:val="bullet"/>
+      <w:lvlText w:val=""/>
+      <w:lvlJc w:val="left"/>
+      <w:pPr>
+        <w:ind w:left="6480" w:hanging="360"/>
+      </w:pPr>
+      <w:rPr>
+        <w:rFonts w:ascii="Wingdings" w:hAnsi="Wingdings" w:hint="default"/>
+      </w:rPr>
+    </w:lvl>
+  </w:abstractNum>
+  <w:abstractNum w:abstractNumId="3">
+    <w:nsid w:val="3D065961"/>
+    <w:multiLevelType w:val="hybridMultilevel"/>
+    <w:tmpl w:val="9DF43380"/>
+    <w:lvl w:ilvl="0" w:tplc="3ED6F11E">
+      <w:numFmt w:val="bullet"/>
+      <w:lvlText w:val="-"/>
+      <w:lvlJc w:val="left"/>
+      <w:pPr>
+        <w:ind w:left="720" w:hanging="360"/>
+      </w:pPr>
+      <w:rPr>
+        <w:rFonts w:ascii="Calibri" w:eastAsiaTheme="minorHAnsi" w:hAnsi="Calibri" w:cstheme="minorBidi" w:hint="default"/>
+      </w:rPr>
+    </w:lvl>
+    <w:lvl w:ilvl="1" w:tplc="04130003" w:tentative="1">
+      <w:start w:val="1"/>
+      <w:numFmt w:val="bullet"/>
+      <w:lvlText w:val="o"/>
+      <w:lvlJc w:val="left"/>
+      <w:pPr>
+        <w:ind w:left="1440" w:hanging="360"/>
+      </w:pPr>
+      <w:rPr>
+        <w:rFonts w:ascii="Courier New" w:hAnsi="Courier New" w:cs="Courier New" w:hint="default"/>
+      </w:rPr>
+    </w:lvl>
+    <w:lvl w:ilvl="2" w:tplc="04130005" w:tentative="1">
+      <w:start w:val="1"/>
+      <w:numFmt w:val="bullet"/>
+      <w:lvlText w:val=""/>
+      <w:lvlJc w:val="left"/>
+      <w:pPr>
+        <w:ind w:left="2160" w:hanging="360"/>
+      </w:pPr>
+      <w:rPr>
+        <w:rFonts w:ascii="Wingdings" w:hAnsi="Wingdings" w:hint="default"/>
+      </w:rPr>
+    </w:lvl>
+    <w:lvl w:ilvl="3" w:tplc="04130001" w:tentative="1">
+      <w:start w:val="1"/>
+      <w:numFmt w:val="bullet"/>
+      <w:lvlText w:val=""/>
+      <w:lvlJc w:val="left"/>
+      <w:pPr>
+        <w:ind w:left="2880" w:hanging="360"/>
+      </w:pPr>
+      <w:rPr>
+        <w:rFonts w:ascii="Symbol" w:hAnsi="Symbol" w:hint="default"/>
+      </w:rPr>
+    </w:lvl>
+    <w:lvl w:ilvl="4" w:tplc="04130003" w:tentative="1">
+      <w:start w:val="1"/>
+      <w:numFmt w:val="bullet"/>
+      <w:lvlText w:val="o"/>
+      <w:lvlJc w:val="left"/>
+      <w:pPr>
+        <w:ind w:left="3600" w:hanging="360"/>
+      </w:pPr>
+      <w:rPr>
+        <w:rFonts w:ascii="Courier New" w:hAnsi="Courier New" w:cs="Courier New" w:hint="default"/>
+      </w:rPr>
+    </w:lvl>
+    <w:lvl w:ilvl="5" w:tplc="04130005" w:tentative="1">
+      <w:start w:val="1"/>
+      <w:numFmt w:val="bullet"/>
+      <w:lvlText w:val=""/>
+      <w:lvlJc w:val="left"/>
+      <w:pPr>
+        <w:ind w:left="4320" w:hanging="360"/>
+      </w:pPr>
+      <w:rPr>
+        <w:rFonts w:ascii="Wingdings" w:hAnsi="Wingdings" w:hint="default"/>
+      </w:rPr>
+    </w:lvl>
+    <w:lvl w:ilvl="6" w:tplc="04130001" w:tentative="1">
+      <w:start w:val="1"/>
+      <w:numFmt w:val="bullet"/>
+      <w:lvlText w:val=""/>
+      <w:lvlJc w:val="left"/>
+      <w:pPr>
+        <w:ind w:left="5040" w:hanging="360"/>
+      </w:pPr>
+      <w:rPr>
+        <w:rFonts w:ascii="Symbol" w:hAnsi="Symbol" w:hint="default"/>
+      </w:rPr>
+    </w:lvl>
+    <w:lvl w:ilvl="7" w:tplc="04130003" w:tentative="1">
+      <w:start w:val="1"/>
+      <w:numFmt w:val="bullet"/>
+      <w:lvlText w:val="o"/>
+      <w:lvlJc w:val="left"/>
+      <w:pPr>
+        <w:ind w:left="5760" w:hanging="360"/>
+      </w:pPr>
+      <w:rPr>
+        <w:rFonts w:ascii="Courier New" w:hAnsi="Courier New" w:cs="Courier New" w:hint="default"/>
+      </w:rPr>
+    </w:lvl>
+    <w:lvl w:ilvl="8" w:tplc="04130005" w:tentative="1">
+      <w:start w:val="1"/>
+      <w:numFmt w:val="bullet"/>
+      <w:lvlText w:val=""/>
+      <w:lvlJc w:val="left"/>
+      <w:pPr>
+        <w:ind w:left="6480" w:hanging="360"/>
+      </w:pPr>
+      <w:rPr>
+        <w:rFonts w:ascii="Wingdings" w:hAnsi="Wingdings" w:hint="default"/>
+      </w:rPr>
+    </w:lvl>
+  </w:abstractNum>
+  <w:abstractNum w:abstractNumId="4">
+    <w:nsid w:val="48337DA0"/>
+    <w:multiLevelType w:val="hybridMultilevel"/>
+    <w:tmpl w:val="730AA6F2"/>
+    <w:lvl w:ilvl="0" w:tplc="3ED6F11E">
+      <w:numFmt w:val="bullet"/>
+      <w:lvlText w:val="-"/>
+      <w:lvlJc w:val="left"/>
+      <w:pPr>
+        <w:ind w:left="720" w:hanging="360"/>
+      </w:pPr>
+      <w:rPr>
+        <w:rFonts w:ascii="Calibri" w:eastAsiaTheme="minorHAnsi" w:hAnsi="Calibri" w:cstheme="minorBidi" w:hint="default"/>
+      </w:rPr>
+    </w:lvl>
+    <w:lvl w:ilvl="1" w:tplc="04130003">
+      <w:start w:val="1"/>
+      <w:numFmt w:val="bullet"/>
+      <w:lvlText w:val="o"/>
+      <w:lvlJc w:val="left"/>
+      <w:pPr>
+        <w:ind w:left="1440" w:hanging="360"/>
+      </w:pPr>
+      <w:rPr>
+        <w:rFonts w:ascii="Courier New" w:hAnsi="Courier New" w:cs="Courier New" w:hint="default"/>
+      </w:rPr>
+    </w:lvl>
+    <w:lvl w:ilvl="2" w:tplc="04130005">
+      <w:start w:val="1"/>
+      <w:numFmt w:val="bullet"/>
+      <w:lvlText w:val=""/>
+      <w:lvlJc w:val="left"/>
+      <w:pPr>
+        <w:ind w:left="2160" w:hanging="360"/>
+      </w:pPr>
+      <w:rPr>
+        <w:rFonts w:ascii="Wingdings" w:hAnsi="Wingdings" w:hint="default"/>
+      </w:rPr>
+    </w:lvl>
+    <w:lvl w:ilvl="3" w:tplc="04130001" w:tentative="1">
+      <w:start w:val="1"/>
+      <w:numFmt w:val="bullet"/>
+      <w:lvlText w:val=""/>
+      <w:lvlJc w:val="left"/>
+      <w:pPr>
+        <w:ind w:left="2880" w:hanging="360"/>
+      </w:pPr>
+      <w:rPr>
+        <w:rFonts w:ascii="Symbol" w:hAnsi="Symbol" w:hint="default"/>
+      </w:rPr>
+    </w:lvl>
+    <w:lvl w:ilvl="4" w:tplc="04130003" w:tentative="1">
+      <w:start w:val="1"/>
+      <w:numFmt w:val="bullet"/>
+      <w:lvlText w:val="o"/>
+      <w:lvlJc w:val="left"/>
+      <w:pPr>
+        <w:ind w:left="3600" w:hanging="360"/>
+      </w:pPr>
+      <w:rPr>
+        <w:rFonts w:ascii="Courier New" w:hAnsi="Courier New" w:cs="Courier New" w:hint="default"/>
+      </w:rPr>
+    </w:lvl>
+    <w:lvl w:ilvl="5" w:tplc="04130005" w:tentative="1">
+      <w:start w:val="1"/>
+      <w:numFmt w:val="bullet"/>
+      <w:lvlText w:val=""/>
+      <w:lvlJc w:val="left"/>
+      <w:pPr>
+        <w:ind w:left="4320" w:hanging="360"/>
+      </w:pPr>
+      <w:rPr>
+        <w:rFonts w:ascii="Wingdings" w:hAnsi="Wingdings" w:hint="default"/>
+      </w:rPr>
+    </w:lvl>
+    <w:lvl w:ilvl="6" w:tplc="04130001" w:tentative="1">
+      <w:start w:val="1"/>
+      <w:numFmt w:val="bullet"/>
+      <w:lvlText w:val=""/>
+      <w:lvlJc w:val="left"/>
+      <w:pPr>
+        <w:ind w:left="5040" w:hanging="360"/>
+      </w:pPr>
+      <w:rPr>
+        <w:rFonts w:ascii="Symbol" w:hAnsi="Symbol" w:hint="default"/>
+      </w:rPr>
+    </w:lvl>
+    <w:lvl w:ilvl="7" w:tplc="04130003" w:tentative="1">
+      <w:start w:val="1"/>
+      <w:numFmt w:val="bullet"/>
+      <w:lvlText w:val="o"/>
+      <w:lvlJc w:val="left"/>
+      <w:pPr>
+        <w:ind w:left="5760" w:hanging="360"/>
+      </w:pPr>
+      <w:rPr>
+        <w:rFonts w:ascii="Courier New" w:hAnsi="Courier New" w:cs="Courier New" w:hint="default"/>
+      </w:rPr>
+    </w:lvl>
+    <w:lvl w:ilvl="8" w:tplc="04130005" w:tentative="1">
+      <w:start w:val="1"/>
+      <w:numFmt w:val="bullet"/>
+      <w:lvlText w:val=""/>
+      <w:lvlJc w:val="left"/>
+      <w:pPr>
+        <w:ind w:left="6480" w:hanging="360"/>
+      </w:pPr>
+      <w:rPr>
+        <w:rFonts w:ascii="Wingdings" w:hAnsi="Wingdings" w:hint="default"/>
+      </w:rPr>
+    </w:lvl>
+  </w:abstractNum>
+  <w:abstractNum w:abstractNumId="5">
     <w:nsid w:val="53C31FE0"/>
     <w:multiLevelType w:val="hybridMultilevel"/>
     <w:tmpl w:val="FE464AA4"/>
@@ -2735,7 +4460,7 @@
         <w:rFonts w:ascii="Symbol" w:hAnsi="Symbol" w:hint="default"/>
       </w:rPr>
     </w:lvl>
-    <w:lvl w:ilvl="1" w:tplc="04130003" w:tentative="1">
+    <w:lvl w:ilvl="1" w:tplc="04130003">
       <w:start w:val="1"/>
       <w:numFmt w:val="bullet"/>
       <w:lvlText w:val="o"/>
@@ -2747,7 +4472,7 @@
         <w:rFonts w:ascii="Courier New" w:hAnsi="Courier New" w:cs="Courier New" w:hint="default"/>
       </w:rPr>
     </w:lvl>
-    <w:lvl w:ilvl="2" w:tplc="04130005" w:tentative="1">
+    <w:lvl w:ilvl="2" w:tplc="04130005">
       <w:start w:val="1"/>
       <w:numFmt w:val="bullet"/>
       <w:lvlText w:val=""/>
@@ -2832,7 +4557,7 @@
       </w:rPr>
     </w:lvl>
   </w:abstractNum>
-  <w:abstractNum w:abstractNumId="3">
+  <w:abstractNum w:abstractNumId="6">
     <w:nsid w:val="783F4D86"/>
     <w:multiLevelType w:val="hybridMultilevel"/>
     <w:tmpl w:val="8DB619D6"/>
@@ -2952,10 +4677,19 @@
     <w:abstractNumId w:val="1"/>
   </w:num>
   <w:num w:numId="3">
+    <w:abstractNumId w:val="6"/>
+  </w:num>
+  <w:num w:numId="4">
+    <w:abstractNumId w:val="5"/>
+  </w:num>
+  <w:num w:numId="5">
     <w:abstractNumId w:val="3"/>
   </w:num>
-  <w:num w:numId="4">
+  <w:num w:numId="6">
     <w:abstractNumId w:val="2"/>
+  </w:num>
+  <w:num w:numId="7">
+    <w:abstractNumId w:val="4"/>
   </w:num>
 </w:numbering>
 </file>
@@ -3545,7 +5279,6 @@
     <w:basedOn w:val="Standaard"/>
     <w:link w:val="TekstopmerkingChar"/>
     <w:uiPriority w:val="99"/>
-    <w:semiHidden/>
     <w:unhideWhenUsed/>
     <w:rsid w:val="00170372"/>
     <w:pPr>
@@ -3561,7 +5294,6 @@
     <w:basedOn w:val="Standaardalinea-lettertype"/>
     <w:link w:val="Tekstopmerking"/>
     <w:uiPriority w:val="99"/>
-    <w:semiHidden/>
     <w:rsid w:val="00170372"/>
     <w:rPr>
       <w:sz w:val="20"/>
@@ -3640,6 +5372,54 @@
       <w:szCs w:val="36"/>
       <w:lang w:eastAsia="nl-NL"/>
     </w:rPr>
+  </w:style>
+  <w:style w:type="paragraph" w:styleId="Voetnoottekst">
+    <w:name w:val="footnote text"/>
+    <w:basedOn w:val="Standaard"/>
+    <w:link w:val="VoetnoottekstChar"/>
+    <w:uiPriority w:val="99"/>
+    <w:semiHidden/>
+    <w:unhideWhenUsed/>
+    <w:rsid w:val="008F79E6"/>
+    <w:pPr>
+      <w:spacing w:after="0" w:line="240" w:lineRule="auto"/>
+    </w:pPr>
+    <w:rPr>
+      <w:sz w:val="20"/>
+      <w:szCs w:val="20"/>
+    </w:rPr>
+  </w:style>
+  <w:style w:type="character" w:customStyle="1" w:styleId="VoetnoottekstChar">
+    <w:name w:val="Voetnoottekst Char"/>
+    <w:basedOn w:val="Standaardalinea-lettertype"/>
+    <w:link w:val="Voetnoottekst"/>
+    <w:uiPriority w:val="99"/>
+    <w:semiHidden/>
+    <w:rsid w:val="008F79E6"/>
+    <w:rPr>
+      <w:sz w:val="20"/>
+      <w:szCs w:val="20"/>
+    </w:rPr>
+  </w:style>
+  <w:style w:type="character" w:styleId="Voetnootmarkering">
+    <w:name w:val="footnote reference"/>
+    <w:basedOn w:val="Standaardalinea-lettertype"/>
+    <w:uiPriority w:val="99"/>
+    <w:semiHidden/>
+    <w:unhideWhenUsed/>
+    <w:rsid w:val="008F79E6"/>
+    <w:rPr>
+      <w:vertAlign w:val="superscript"/>
+    </w:rPr>
+  </w:style>
+  <w:style w:type="paragraph" w:styleId="Geenafstand">
+    <w:name w:val="No Spacing"/>
+    <w:uiPriority w:val="1"/>
+    <w:qFormat/>
+    <w:rsid w:val="00EA29C6"/>
+    <w:pPr>
+      <w:spacing w:after="0" w:line="240" w:lineRule="auto"/>
+    </w:pPr>
   </w:style>
 </w:styles>
 </file>
@@ -3903,4 +5683,16 @@
     </a:ext>
   </a:extLst>
 </a:theme>
+</file>
+
+<file path=customXml/item1.xml><?xml version="1.0" encoding="utf-8"?>
+<b:Sources xmlns:b="http://schemas.openxmlformats.org/officeDocument/2006/bibliography" xmlns="http://schemas.openxmlformats.org/officeDocument/2006/bibliography" SelectedStyle="\APASixthEditionOfficeOnline.xsl" StyleName="APA" Version="6"/>
+</file>
+
+<file path=customXml/itemProps1.xml><?xml version="1.0" encoding="utf-8"?>
+<ds:datastoreItem xmlns:ds="http://schemas.openxmlformats.org/officeDocument/2006/customXml" ds:itemID="{3933FDA8-FDC2-4BBD-8275-582643361A18}">
+  <ds:schemaRefs>
+    <ds:schemaRef ds:uri="http://schemas.openxmlformats.org/officeDocument/2006/bibliography"/>
+  </ds:schemaRefs>
+</ds:datastoreItem>
 </file>
</xml_diff>

<commit_message>
added screenshot and changed something
</commit_message>
<xml_diff>
--- a/Extending Devide.docx
+++ b/Extending Devide.docx
@@ -65,33 +65,30 @@
           <w:bottom w:val="single" w:sz="6" w:space="1" w:color="auto"/>
         </w:pBdr>
         <w:jc w:val="center"/>
-        <w:rPr>
-          <w:lang w:val="en-US"/>
-        </w:rPr>
-      </w:pPr>
-      <w:r>
-        <w:rPr>
-          <w:lang w:val="en-US"/>
-        </w:rPr>
+      </w:pPr>
+      <w:r>
         <w:t>J.B. van Velzen</w:t>
       </w:r>
       <w:r>
         <w:rPr>
           <w:vertAlign w:val="superscript"/>
-          <w:lang w:val="en-US"/>
         </w:rPr>
         <w:t>1</w:t>
       </w:r>
       <w:r>
-        <w:rPr>
-          <w:lang w:val="en-US"/>
-        </w:rPr>
-        <w:t xml:space="preserve"> and R. Nieuwenhuizen</w:t>
+        <w:t xml:space="preserve"> </w:t>
+      </w:r>
+      <w:proofErr w:type="spellStart"/>
+      <w:r>
+        <w:t>and</w:t>
+      </w:r>
+      <w:proofErr w:type="spellEnd"/>
+      <w:r>
+        <w:t xml:space="preserve"> R. Nieuwenhuizen</w:t>
       </w:r>
       <w:r>
         <w:rPr>
           <w:vertAlign w:val="superscript"/>
-          <w:lang w:val="en-US"/>
         </w:rPr>
         <w:t>1</w:t>
       </w:r>
@@ -210,7 +207,33 @@
           <w:highlight w:val="yellow"/>
           <w:lang w:val="en-US"/>
         </w:rPr>
-        <w:t>the author and affiliation information. Use the word “Abstract” as the title, in 9-point Times, boldface type, leftaligned to the text, initially capitalized. The abstract is to be in 9-point, single-spaced type. The abstract may be up to 3 inches (7.62 cm) long.</w:t>
+        <w:t xml:space="preserve">the author and affiliation information. Use the word “Abstract” as the title, in 9-point Times, boldface type, </w:t>
+      </w:r>
+      <w:proofErr w:type="spellStart"/>
+      <w:r>
+        <w:rPr>
+          <w:rFonts w:cs="Times-Italic"/>
+          <w:i/>
+          <w:iCs/>
+          <w:sz w:val="18"/>
+          <w:szCs w:val="18"/>
+          <w:highlight w:val="yellow"/>
+          <w:lang w:val="en-US"/>
+        </w:rPr>
+        <w:t>leftaligned</w:t>
+      </w:r>
+      <w:proofErr w:type="spellEnd"/>
+      <w:r>
+        <w:rPr>
+          <w:rFonts w:cs="Times-Italic"/>
+          <w:i/>
+          <w:iCs/>
+          <w:sz w:val="18"/>
+          <w:szCs w:val="18"/>
+          <w:highlight w:val="yellow"/>
+          <w:lang w:val="en-US"/>
+        </w:rPr>
+        <w:t xml:space="preserve"> to the text, initially capitalized. The abstract is to be in 9-point, single-spaced type. The abstract may be up to 3 inches (7.62 cm) long.</w:t>
       </w:r>
     </w:p>
     <w:p>
@@ -598,23 +621,25 @@
           <w:szCs w:val="18"/>
           <w:lang w:val="en-US" w:eastAsia="nl-NL"/>
         </w:rPr>
-        <w:t xml:space="preserve"> We therefor decided to create a intuitive approach of making selections in 3D DICOM data, and representing this in a </w:t>
-      </w:r>
-      <w:r>
-        <w:rPr>
-          <w:sz w:val="18"/>
-          <w:szCs w:val="18"/>
-          <w:lang w:val="en-US" w:eastAsia="nl-NL"/>
-        </w:rPr>
-        <w:t>user friendly</w:t>
-      </w:r>
-      <w:r>
-        <w:rPr>
-          <w:sz w:val="18"/>
-          <w:szCs w:val="18"/>
-          <w:lang w:val="en-US" w:eastAsia="nl-NL"/>
-        </w:rPr>
-        <w:t xml:space="preserve"> way.</w:t>
+        <w:t xml:space="preserve"> We therefor decided to create </w:t>
+      </w:r>
+      <w:proofErr w:type="spellStart"/>
+      <w:r>
+        <w:rPr>
+          <w:sz w:val="18"/>
+          <w:szCs w:val="18"/>
+          <w:lang w:val="en-US" w:eastAsia="nl-NL"/>
+        </w:rPr>
+        <w:t>a</w:t>
+      </w:r>
+      <w:proofErr w:type="spellEnd"/>
+      <w:r>
+        <w:rPr>
+          <w:sz w:val="18"/>
+          <w:szCs w:val="18"/>
+          <w:lang w:val="en-US" w:eastAsia="nl-NL"/>
+        </w:rPr>
+        <w:t xml:space="preserve"> intuitive approach of making selections in 3D DICOM data, and representing this in a user friendly way.</w:t>
       </w:r>
     </w:p>
     <w:p>
@@ -719,7 +744,43 @@
           <w:szCs w:val="18"/>
           <w:lang w:val="en-US" w:eastAsia="nl-NL"/>
         </w:rPr>
-        <w:t xml:space="preserve"> we used a lot in the practical. Other viewers that we were pointed to by the assistants -for which we thank you- are the EmphysemaViewer and the SkeletonAUIViewer. These provided a nice skeleton for us to start with.</w:t>
+        <w:t xml:space="preserve"> we used a lot in the practical. Other viewers that we were pointed to by the assistants -for which we thank you- are the </w:t>
+      </w:r>
+      <w:proofErr w:type="spellStart"/>
+      <w:r>
+        <w:rPr>
+          <w:sz w:val="18"/>
+          <w:szCs w:val="18"/>
+          <w:lang w:val="en-US" w:eastAsia="nl-NL"/>
+        </w:rPr>
+        <w:t>EmphysemaViewer</w:t>
+      </w:r>
+      <w:proofErr w:type="spellEnd"/>
+      <w:r>
+        <w:rPr>
+          <w:sz w:val="18"/>
+          <w:szCs w:val="18"/>
+          <w:lang w:val="en-US" w:eastAsia="nl-NL"/>
+        </w:rPr>
+        <w:t xml:space="preserve"> and the </w:t>
+      </w:r>
+      <w:proofErr w:type="spellStart"/>
+      <w:r>
+        <w:rPr>
+          <w:sz w:val="18"/>
+          <w:szCs w:val="18"/>
+          <w:lang w:val="en-US" w:eastAsia="nl-NL"/>
+        </w:rPr>
+        <w:t>SkeletonAUIViewer</w:t>
+      </w:r>
+      <w:proofErr w:type="spellEnd"/>
+      <w:r>
+        <w:rPr>
+          <w:sz w:val="18"/>
+          <w:szCs w:val="18"/>
+          <w:lang w:val="en-US" w:eastAsia="nl-NL"/>
+        </w:rPr>
+        <w:t>. These provided a nice skeleton for us to start with.</w:t>
       </w:r>
     </w:p>
     <w:p>
@@ -1129,7 +1190,7 @@
       <w:r>
         <w:rPr>
           <w:noProof/>
-          <w:lang w:val="en-US" w:eastAsia="nl-NL"/>
+          <w:lang w:eastAsia="nl-NL"/>
         </w:rPr>
         <w:drawing>
           <wp:inline distT="0" distB="0" distL="0" distR="0" wp14:anchorId="476F5CFB" wp14:editId="7934C231">
@@ -1401,15 +1462,7 @@
           <w:szCs w:val="18"/>
           <w:lang w:val="en-US" w:eastAsia="nl-NL"/>
         </w:rPr>
-        <w:t xml:space="preserve"> views that display a slice of the DICOM data, each from a different side (transverse/axial, sagittal and </w:t>
-      </w:r>
-      <w:r>
-        <w:rPr>
-          <w:sz w:val="18"/>
-          <w:szCs w:val="18"/>
-          <w:lang w:val="en-US" w:eastAsia="nl-NL"/>
-        </w:rPr>
-        <w:t>coronal)</w:t>
+        <w:t xml:space="preserve"> views that display a slice of the DICOM data, each from a different side (transverse/axial, sagittal and coronal)</w:t>
       </w:r>
     </w:p>
     <w:p>
@@ -2225,13 +2278,41 @@
           <w:lang w:val="en-US" w:eastAsia="nl-NL"/>
         </w:rPr>
       </w:pPr>
-      <w:r>
-        <w:rPr>
-          <w:sz w:val="18"/>
-          <w:szCs w:val="18"/>
-          <w:lang w:val="en-US" w:eastAsia="nl-NL"/>
-        </w:rPr>
-        <w:t>VTKImageData can be loaded into the module through DeViDe’s network and its contents will be displayed in the previously mentioned views.</w:t>
+      <w:proofErr w:type="spellStart"/>
+      <w:r>
+        <w:rPr>
+          <w:sz w:val="18"/>
+          <w:szCs w:val="18"/>
+          <w:lang w:val="en-US" w:eastAsia="nl-NL"/>
+        </w:rPr>
+        <w:t>VTKImageData</w:t>
+      </w:r>
+      <w:proofErr w:type="spellEnd"/>
+      <w:r>
+        <w:rPr>
+          <w:sz w:val="18"/>
+          <w:szCs w:val="18"/>
+          <w:lang w:val="en-US" w:eastAsia="nl-NL"/>
+        </w:rPr>
+        <w:t xml:space="preserve"> can be loaded into the module through </w:t>
+      </w:r>
+      <w:proofErr w:type="spellStart"/>
+      <w:r>
+        <w:rPr>
+          <w:sz w:val="18"/>
+          <w:szCs w:val="18"/>
+          <w:lang w:val="en-US" w:eastAsia="nl-NL"/>
+        </w:rPr>
+        <w:t>DeViDe’s</w:t>
+      </w:r>
+      <w:proofErr w:type="spellEnd"/>
+      <w:r>
+        <w:rPr>
+          <w:sz w:val="18"/>
+          <w:szCs w:val="18"/>
+          <w:lang w:val="en-US" w:eastAsia="nl-NL"/>
+        </w:rPr>
+        <w:t xml:space="preserve"> network and its contents will be displayed in the previously mentioned views.</w:t>
       </w:r>
     </w:p>
     <w:p>
@@ -2249,13 +2330,41 @@
           <w:lang w:val="en-US" w:eastAsia="nl-NL"/>
         </w:rPr>
       </w:pPr>
-      <w:r>
-        <w:rPr>
-          <w:sz w:val="18"/>
-          <w:szCs w:val="18"/>
-          <w:lang w:val="en-US" w:eastAsia="nl-NL"/>
-        </w:rPr>
-        <w:t>VTKImageData can also be loaded by pressing a button in the top part of the control panel and then selecting a .vti-file in the file explorer.</w:t>
+      <w:proofErr w:type="spellStart"/>
+      <w:r>
+        <w:rPr>
+          <w:sz w:val="18"/>
+          <w:szCs w:val="18"/>
+          <w:lang w:val="en-US" w:eastAsia="nl-NL"/>
+        </w:rPr>
+        <w:t>VTKImageData</w:t>
+      </w:r>
+      <w:proofErr w:type="spellEnd"/>
+      <w:r>
+        <w:rPr>
+          <w:sz w:val="18"/>
+          <w:szCs w:val="18"/>
+          <w:lang w:val="en-US" w:eastAsia="nl-NL"/>
+        </w:rPr>
+        <w:t xml:space="preserve"> can also be loaded by pressing a button in the top part of the control panel and then selecting a .</w:t>
+      </w:r>
+      <w:proofErr w:type="spellStart"/>
+      <w:r>
+        <w:rPr>
+          <w:sz w:val="18"/>
+          <w:szCs w:val="18"/>
+          <w:lang w:val="en-US" w:eastAsia="nl-NL"/>
+        </w:rPr>
+        <w:t>vti</w:t>
+      </w:r>
+      <w:proofErr w:type="spellEnd"/>
+      <w:r>
+        <w:rPr>
+          <w:sz w:val="18"/>
+          <w:szCs w:val="18"/>
+          <w:lang w:val="en-US" w:eastAsia="nl-NL"/>
+        </w:rPr>
+        <w:t>-file in the file explorer.</w:t>
       </w:r>
     </w:p>
     <w:p>
@@ -2280,7 +2389,25 @@
           <w:lang w:val="en-US" w:eastAsia="nl-NL"/>
         </w:rPr>
         <w:lastRenderedPageBreak/>
-        <w:t>When a user clicks in a 2d view, the selected point will be added to the list of seedpoints and a new selection will be calculated.</w:t>
+        <w:t xml:space="preserve">When a user clicks in a 2d view, the selected point will be added to the list of </w:t>
+      </w:r>
+      <w:proofErr w:type="spellStart"/>
+      <w:r>
+        <w:rPr>
+          <w:sz w:val="18"/>
+          <w:szCs w:val="18"/>
+          <w:lang w:val="en-US" w:eastAsia="nl-NL"/>
+        </w:rPr>
+        <w:t>seedpoints</w:t>
+      </w:r>
+      <w:proofErr w:type="spellEnd"/>
+      <w:r>
+        <w:rPr>
+          <w:sz w:val="18"/>
+          <w:szCs w:val="18"/>
+          <w:lang w:val="en-US" w:eastAsia="nl-NL"/>
+        </w:rPr>
+        <w:t xml:space="preserve"> and a new selection will be calculated.</w:t>
       </w:r>
     </w:p>
     <w:p>
@@ -2360,7 +2487,25 @@
           <w:szCs w:val="18"/>
           <w:lang w:val="en-US" w:eastAsia="nl-NL"/>
         </w:rPr>
-        <w:t xml:space="preserve">If an ‘only-connected’ result is not required, the selection will be calculated by simply thresholding the DICOM data for each </w:t>
+        <w:t xml:space="preserve">If an ‘only-connected’ result is not required, the selection will be calculated by simply </w:t>
+      </w:r>
+      <w:proofErr w:type="spellStart"/>
+      <w:r>
+        <w:rPr>
+          <w:sz w:val="18"/>
+          <w:szCs w:val="18"/>
+          <w:lang w:val="en-US" w:eastAsia="nl-NL"/>
+        </w:rPr>
+        <w:t>thresholding</w:t>
+      </w:r>
+      <w:proofErr w:type="spellEnd"/>
+      <w:r>
+        <w:rPr>
+          <w:sz w:val="18"/>
+          <w:szCs w:val="18"/>
+          <w:lang w:val="en-US" w:eastAsia="nl-NL"/>
+        </w:rPr>
+        <w:t xml:space="preserve"> the DICOM data for each </w:t>
       </w:r>
       <w:r>
         <w:rPr>
@@ -2501,13 +2646,23 @@
         </w:rPr>
         <w:t xml:space="preserve"> </w:t>
       </w:r>
-      <w:r>
-        <w:rPr>
-          <w:sz w:val="18"/>
-          <w:szCs w:val="18"/>
-          <w:lang w:val="en-US" w:eastAsia="nl-NL"/>
-        </w:rPr>
-        <w:t>thresholding and contouring</w:t>
+      <w:proofErr w:type="spellStart"/>
+      <w:r>
+        <w:rPr>
+          <w:sz w:val="18"/>
+          <w:szCs w:val="18"/>
+          <w:lang w:val="en-US" w:eastAsia="nl-NL"/>
+        </w:rPr>
+        <w:t>thresholding</w:t>
+      </w:r>
+      <w:proofErr w:type="spellEnd"/>
+      <w:r>
+        <w:rPr>
+          <w:sz w:val="18"/>
+          <w:szCs w:val="18"/>
+          <w:lang w:val="en-US" w:eastAsia="nl-NL"/>
+        </w:rPr>
+        <w:t xml:space="preserve"> and contouring</w:t>
       </w:r>
       <w:r>
         <w:rPr>
@@ -2675,8 +2830,6 @@
         </w:rPr>
         <w:t xml:space="preserve"> as seen in Figure 2, we can see they there are very similar.</w:t>
       </w:r>
-      <w:bookmarkStart w:id="6" w:name="_GoBack"/>
-      <w:bookmarkEnd w:id="6"/>
     </w:p>
     <w:p>
       <w:pPr>
@@ -2695,7 +2848,61 @@
           <w:szCs w:val="18"/>
           <w:lang w:val="en-US"/>
         </w:rPr>
-        <w:t xml:space="preserve">When starting up DeVIDE with the new module included. (using %PATH_TO_DeVIDE-RE%/dre.cmd devide –extra-module-paths %PATH_TO_MODULE%), you will be able to locate the </w:t>
+        <w:t xml:space="preserve">When starting up </w:t>
+      </w:r>
+      <w:proofErr w:type="spellStart"/>
+      <w:r>
+        <w:rPr>
+          <w:sz w:val="18"/>
+          <w:szCs w:val="18"/>
+          <w:lang w:val="en-US"/>
+        </w:rPr>
+        <w:t>DeVIDE</w:t>
+      </w:r>
+      <w:proofErr w:type="spellEnd"/>
+      <w:r>
+        <w:rPr>
+          <w:sz w:val="18"/>
+          <w:szCs w:val="18"/>
+          <w:lang w:val="en-US"/>
+        </w:rPr>
+        <w:t xml:space="preserve"> with the new module included. (using %</w:t>
+      </w:r>
+      <w:proofErr w:type="spellStart"/>
+      <w:r>
+        <w:rPr>
+          <w:sz w:val="18"/>
+          <w:szCs w:val="18"/>
+          <w:lang w:val="en-US"/>
+        </w:rPr>
+        <w:t>PATH_TO_DeVIDE</w:t>
+      </w:r>
+      <w:proofErr w:type="spellEnd"/>
+      <w:r>
+        <w:rPr>
+          <w:sz w:val="18"/>
+          <w:szCs w:val="18"/>
+          <w:lang w:val="en-US"/>
+        </w:rPr>
+        <w:t xml:space="preserve">-RE%/dre.cmd </w:t>
+      </w:r>
+      <w:proofErr w:type="spellStart"/>
+      <w:r>
+        <w:rPr>
+          <w:sz w:val="18"/>
+          <w:szCs w:val="18"/>
+          <w:lang w:val="en-US"/>
+        </w:rPr>
+        <w:t>devide</w:t>
+      </w:r>
+      <w:proofErr w:type="spellEnd"/>
+      <w:r>
+        <w:rPr>
+          <w:sz w:val="18"/>
+          <w:szCs w:val="18"/>
+          <w:lang w:val="en-US"/>
+        </w:rPr>
+        <w:t xml:space="preserve"> –extra-module-paths %PATH_TO_MODULE%), you will be able to locate the </w:t>
       </w:r>
       <w:r>
         <w:rPr>
@@ -2730,7 +2937,7 @@
       <w:r>
         <w:rPr>
           <w:noProof/>
-          <w:lang w:val="en-US" w:eastAsia="nl-NL"/>
+          <w:lang w:eastAsia="nl-NL"/>
         </w:rPr>
         <w:drawing>
           <wp:inline distT="0" distB="0" distL="0" distR="0" wp14:anchorId="26225A64" wp14:editId="35AFE1FD">
@@ -2813,66 +3020,28 @@
     </w:p>
     <w:p>
       <w:pPr>
-        <w:spacing w:before="180" w:after="0"/>
-        <w:ind w:firstLine="284"/>
-        <w:rPr>
-          <w:sz w:val="18"/>
-          <w:szCs w:val="18"/>
-          <w:lang w:val="en-US"/>
-        </w:rPr>
-      </w:pPr>
-      <w:r>
-        <w:rPr>
-          <w:sz w:val="18"/>
-          <w:szCs w:val="18"/>
-          <w:lang w:val="en-US"/>
-        </w:rPr>
-        <w:t xml:space="preserve">At this point, you can choose either to load up a vtiRDR in your network as well, and then execute the </w:t>
-      </w:r>
-      <w:r>
-        <w:rPr>
-          <w:sz w:val="18"/>
-          <w:szCs w:val="18"/>
-          <w:lang w:val="en-US"/>
+        <w:ind w:right="-71"/>
+        <w:rPr>
+          <w:i/>
+          <w:sz w:val="18"/>
+          <w:szCs w:val="18"/>
+          <w:lang w:val="en-US"/>
+        </w:rPr>
+      </w:pPr>
+      <w:r>
+        <w:rPr>
+          <w:b/>
+          <w:noProof/>
+          <w:sz w:val="18"/>
+          <w:szCs w:val="18"/>
+          <w:lang w:eastAsia="nl-NL"/>
         </w:rPr>
         <w:lastRenderedPageBreak/>
-        <w:t>network, or you can directly choose a file from your file system.</w:t>
-      </w:r>
-    </w:p>
-    <w:p>
-      <w:pPr>
-        <w:spacing w:after="0"/>
-        <w:rPr>
-          <w:sz w:val="18"/>
-          <w:szCs w:val="18"/>
-          <w:lang w:val="en-US"/>
-        </w:rPr>
-      </w:pPr>
-    </w:p>
-    <w:p>
-      <w:pPr>
-        <w:ind w:right="-71"/>
-        <w:rPr>
-          <w:i/>
-          <w:sz w:val="18"/>
-          <w:szCs w:val="18"/>
-          <w:lang w:val="en-US"/>
-        </w:rPr>
-      </w:pPr>
-      <w:r>
-        <w:rPr>
-          <w:rFonts w:ascii="Arial" w:hAnsi="Arial" w:cs="Arial"/>
-          <w:noProof/>
-          <w:color w:val="000000"/>
-          <w:sz w:val="18"/>
-          <w:szCs w:val="18"/>
-          <w:lang w:val="en-US" w:eastAsia="nl-NL"/>
-        </w:rPr>
         <w:drawing>
-          <wp:inline distT="0" distB="0" distL="0" distR="0" wp14:anchorId="28E24B29" wp14:editId="7AEE1D11">
-            <wp:extent cx="2655570" cy="2315906"/>
-            <wp:effectExtent l="0" t="0" r="0" b="8255"/>
-            <wp:docPr id="3" name="Afbeelding 3" descr="https://lh6.googleusercontent.com/qnBhJUZ69465mgUVRMuu7Gi-73QUffH3Sd4R6RgEsOmW5Ekj9Wisor_83PVLPVMI5QEcxuqeYzCL4xym0P9yazpofIq640shtF8DyUFVIPrYVydvPiOa8ym_Rfx45BX9YA"/>
+          <wp:inline distT="0" distB="0" distL="0" distR="0" wp14:anchorId="706A1181" wp14:editId="7E85F5D9">
+            <wp:extent cx="2647950" cy="2314575"/>
+            <wp:effectExtent l="0" t="0" r="0" b="9525"/>
+            <wp:docPr id="5" name="Afbeelding 5"/>
             <wp:cNvGraphicFramePr>
               <a:graphicFrameLocks xmlns:a="http://schemas.openxmlformats.org/drawingml/2006/main" noChangeAspect="1"/>
             </wp:cNvGraphicFramePr>
@@ -2880,7 +3049,7 @@
               <a:graphicData uri="http://schemas.openxmlformats.org/drawingml/2006/picture">
                 <pic:pic xmlns:pic="http://schemas.openxmlformats.org/drawingml/2006/picture">
                   <pic:nvPicPr>
-                    <pic:cNvPr id="0" name="Picture 5" descr="https://lh6.googleusercontent.com/qnBhJUZ69465mgUVRMuu7Gi-73QUffH3Sd4R6RgEsOmW5Ekj9Wisor_83PVLPVMI5QEcxuqeYzCL4xym0P9yazpofIq640shtF8DyUFVIPrYVydvPiOa8ym_Rfx45BX9YA"/>
+                    <pic:cNvPr id="0" name="Picture 1"/>
                     <pic:cNvPicPr>
                       <a:picLocks noChangeAspect="1" noChangeArrowheads="1"/>
                     </pic:cNvPicPr>
@@ -2901,7 +3070,7 @@
                   <pic:spPr bwMode="auto">
                     <a:xfrm>
                       <a:off x="0" y="0"/>
-                      <a:ext cx="2655570" cy="2315906"/>
+                      <a:ext cx="2647950" cy="2314575"/>
                     </a:xfrm>
                     <a:prstGeom prst="rect">
                       <a:avLst/>
@@ -2924,34 +3093,7 @@
           <w:szCs w:val="18"/>
           <w:lang w:val="en-US"/>
         </w:rPr>
-        <w:t xml:space="preserve"> </w:t>
-      </w:r>
-      <w:r>
-        <w:rPr>
-          <w:b/>
-          <w:sz w:val="18"/>
-          <w:szCs w:val="18"/>
-          <w:lang w:val="en-US"/>
-        </w:rPr>
-        <w:t xml:space="preserve">Figure </w:t>
-      </w:r>
-      <w:r>
-        <w:rPr>
-          <w:b/>
-          <w:sz w:val="18"/>
-          <w:szCs w:val="18"/>
-          <w:lang w:val="en-US"/>
-        </w:rPr>
-        <w:t>3</w:t>
-      </w:r>
-      <w:r>
-        <w:rPr>
-          <w:b/>
-          <w:sz w:val="18"/>
-          <w:szCs w:val="18"/>
-          <w:lang w:val="en-US"/>
-        </w:rPr>
-        <w:t>:</w:t>
+        <w:t xml:space="preserve"> Figure 3:</w:t>
       </w:r>
       <w:r>
         <w:rPr>
@@ -2960,25 +3102,7 @@
           <w:szCs w:val="18"/>
           <w:lang w:val="en-US"/>
         </w:rPr>
-        <w:t xml:space="preserve"> </w:t>
-      </w:r>
-      <w:r>
-        <w:rPr>
-          <w:i/>
-          <w:sz w:val="18"/>
-          <w:szCs w:val="18"/>
-          <w:lang w:val="en-US"/>
-        </w:rPr>
-        <w:t xml:space="preserve">An active </w:t>
-      </w:r>
-      <w:r>
-        <w:rPr>
-          <w:i/>
-          <w:sz w:val="18"/>
-          <w:szCs w:val="18"/>
-          <w:lang w:val="en-US"/>
-        </w:rPr>
-        <w:t>multiDirectionalSlicedViewSegmatation3dVieWeR view.</w:t>
+        <w:t xml:space="preserve"> An active multiDirectionalSlicedViewSegmatation3dVieWeR view.</w:t>
       </w:r>
     </w:p>
     <w:p>
@@ -2991,7 +3115,7 @@
       <w:r>
         <w:rPr>
           <w:noProof/>
-          <w:lang w:val="en-US" w:eastAsia="nl-NL"/>
+          <w:lang w:eastAsia="nl-NL"/>
         </w:rPr>
         <w:drawing>
           <wp:inline distT="0" distB="0" distL="0" distR="0" wp14:anchorId="1A6D45BC" wp14:editId="358F3FF3">
@@ -3061,25 +3185,7 @@
           <w:szCs w:val="18"/>
           <w:lang w:val="en-US"/>
         </w:rPr>
-        <w:t xml:space="preserve">Figure </w:t>
-      </w:r>
-      <w:r>
-        <w:rPr>
-          <w:b/>
-          <w:sz w:val="18"/>
-          <w:szCs w:val="18"/>
-          <w:lang w:val="en-US"/>
-        </w:rPr>
-        <w:t>4</w:t>
-      </w:r>
-      <w:r>
-        <w:rPr>
-          <w:b/>
-          <w:sz w:val="18"/>
-          <w:szCs w:val="18"/>
-          <w:lang w:val="en-US"/>
-        </w:rPr>
-        <w:t>:</w:t>
+        <w:t>Figure 4:</w:t>
       </w:r>
       <w:r>
         <w:rPr>
@@ -3088,16 +3194,7 @@
           <w:szCs w:val="18"/>
           <w:lang w:val="en-US"/>
         </w:rPr>
-        <w:t xml:space="preserve"> </w:t>
-      </w:r>
-      <w:r>
-        <w:rPr>
-          <w:i/>
-          <w:sz w:val="18"/>
-          <w:szCs w:val="18"/>
-          <w:lang w:val="en-US"/>
-        </w:rPr>
-        <w:t>An example snapshot</w:t>
+        <w:t xml:space="preserve"> An example snapshot</w:t>
       </w:r>
     </w:p>
     <w:p>
@@ -3138,7 +3235,7 @@
           <w:lang w:val="en-US"/>
         </w:rPr>
       </w:pPr>
-      <w:commentRangeStart w:id="7"/>
+      <w:commentRangeStart w:id="6"/>
       <w:r>
         <w:rPr>
           <w:b/>
@@ -3148,7 +3245,7 @@
         </w:rPr>
         <w:t>Conclusion</w:t>
       </w:r>
-      <w:commentRangeEnd w:id="7"/>
+      <w:commentRangeEnd w:id="6"/>
       <w:r>
         <w:rPr>
           <w:rStyle w:val="Verwijzingopmerking"/>
@@ -3156,7 +3253,7 @@
           <w:szCs w:val="18"/>
           <w:lang w:val="en-US"/>
         </w:rPr>
-        <w:commentReference w:id="7"/>
+        <w:commentReference w:id="6"/>
       </w:r>
     </w:p>
     <w:p>
@@ -3195,8 +3292,36 @@
           <w:szCs w:val="18"/>
           <w:lang w:val="en-US"/>
         </w:rPr>
-        <w:t>WAS KUT, want geen documentatie</w:t>
-      </w:r>
+        <w:t xml:space="preserve">WAS KUT, want </w:t>
+      </w:r>
+      <w:proofErr w:type="spellStart"/>
+      <w:r>
+        <w:rPr>
+          <w:sz w:val="18"/>
+          <w:szCs w:val="18"/>
+          <w:lang w:val="en-US"/>
+        </w:rPr>
+        <w:t>geen</w:t>
+      </w:r>
+      <w:proofErr w:type="spellEnd"/>
+      <w:r>
+        <w:rPr>
+          <w:sz w:val="18"/>
+          <w:szCs w:val="18"/>
+          <w:lang w:val="en-US"/>
+        </w:rPr>
+        <w:t xml:space="preserve"> </w:t>
+      </w:r>
+      <w:proofErr w:type="spellStart"/>
+      <w:r>
+        <w:rPr>
+          <w:sz w:val="18"/>
+          <w:szCs w:val="18"/>
+          <w:lang w:val="en-US"/>
+        </w:rPr>
+        <w:t>documentatie</w:t>
+      </w:r>
+      <w:proofErr w:type="spellEnd"/>
     </w:p>
     <w:p>
       <w:pPr>
@@ -3240,6 +3365,8 @@
         </w:rPr>
         <w:t>Indicators</w:t>
       </w:r>
+      <w:bookmarkStart w:id="7" w:name="_GoBack"/>
+      <w:bookmarkEnd w:id="7"/>
     </w:p>
     <w:p>
       <w:pPr>
@@ -3256,13 +3383,23 @@
           <w:lang w:val="en-US"/>
         </w:rPr>
       </w:pPr>
-      <w:r>
-        <w:rPr>
-          <w:sz w:val="18"/>
-          <w:szCs w:val="18"/>
-          <w:lang w:val="en-US"/>
-        </w:rPr>
-        <w:t xml:space="preserve">On </w:t>
+      <w:proofErr w:type="spellStart"/>
+      <w:r>
+        <w:rPr>
+          <w:sz w:val="18"/>
+          <w:szCs w:val="18"/>
+          <w:lang w:val="en-US"/>
+        </w:rPr>
+        <w:t>Unselection</w:t>
+      </w:r>
+      <w:proofErr w:type="spellEnd"/>
+      <w:r>
+        <w:rPr>
+          <w:sz w:val="18"/>
+          <w:szCs w:val="18"/>
+          <w:lang w:val="en-US"/>
+        </w:rPr>
+        <w:t xml:space="preserve"> transparency by distance</w:t>
       </w:r>
     </w:p>
     <w:p>
@@ -3336,7 +3473,25 @@
           <w:szCs w:val="18"/>
           <w:lang w:val="en-US"/>
         </w:rPr>
-        <w:t>For further improvements the colored indicators from the original specifications could be added. It might be difficult to create them as an overlay in the vtk framework, but it would be nice to see how the other views are zoomed, compared to a specific 2d view.</w:t>
+        <w:t xml:space="preserve">For further improvements the colored indicators from the original specifications could be added. It might be difficult to create them as an overlay in the </w:t>
+      </w:r>
+      <w:proofErr w:type="spellStart"/>
+      <w:r>
+        <w:rPr>
+          <w:sz w:val="18"/>
+          <w:szCs w:val="18"/>
+          <w:lang w:val="en-US"/>
+        </w:rPr>
+        <w:t>vtk</w:t>
+      </w:r>
+      <w:proofErr w:type="spellEnd"/>
+      <w:r>
+        <w:rPr>
+          <w:sz w:val="18"/>
+          <w:szCs w:val="18"/>
+          <w:lang w:val="en-US"/>
+        </w:rPr>
+        <w:t xml:space="preserve"> framework, but it would be nice to see how the other views are zoomed, compared to a specific 2d view.</w:t>
       </w:r>
     </w:p>
     <w:p>
@@ -3376,7 +3531,97 @@
           <w:highlight w:val="yellow"/>
           <w:lang w:val="en-US"/>
         </w:rPr>
-        <w:t>2d views fullscreen.</w:t>
+        <w:t>2d</w:t>
+      </w:r>
+      <w:r>
+        <w:rPr>
+          <w:sz w:val="18"/>
+          <w:szCs w:val="18"/>
+          <w:highlight w:val="yellow"/>
+          <w:lang w:val="en-US"/>
+        </w:rPr>
+        <w:t>/3d</w:t>
+      </w:r>
+      <w:r>
+        <w:rPr>
+          <w:sz w:val="18"/>
+          <w:szCs w:val="18"/>
+          <w:highlight w:val="yellow"/>
+          <w:lang w:val="en-US"/>
+        </w:rPr>
+        <w:t xml:space="preserve"> views </w:t>
+      </w:r>
+      <w:proofErr w:type="spellStart"/>
+      <w:r>
+        <w:rPr>
+          <w:sz w:val="18"/>
+          <w:szCs w:val="18"/>
+          <w:highlight w:val="yellow"/>
+          <w:lang w:val="en-US"/>
+        </w:rPr>
+        <w:t>fullscreen</w:t>
+      </w:r>
+      <w:proofErr w:type="spellEnd"/>
+      <w:r>
+        <w:rPr>
+          <w:sz w:val="18"/>
+          <w:szCs w:val="18"/>
+          <w:highlight w:val="yellow"/>
+          <w:lang w:val="en-US"/>
+        </w:rPr>
+        <w:t>.</w:t>
+      </w:r>
+    </w:p>
+    <w:p>
+      <w:pPr>
+        <w:ind w:firstLine="284"/>
+        <w:jc w:val="both"/>
+        <w:rPr>
+          <w:sz w:val="18"/>
+          <w:szCs w:val="18"/>
+          <w:highlight w:val="yellow"/>
+          <w:lang w:val="en-US"/>
+        </w:rPr>
+      </w:pPr>
+      <w:r>
+        <w:rPr>
+          <w:sz w:val="18"/>
+          <w:szCs w:val="18"/>
+          <w:highlight w:val="yellow"/>
+          <w:lang w:val="en-US"/>
+        </w:rPr>
+        <w:t xml:space="preserve">Selection Colors per </w:t>
+      </w:r>
+      <w:proofErr w:type="spellStart"/>
+      <w:r>
+        <w:rPr>
+          <w:sz w:val="18"/>
+          <w:szCs w:val="18"/>
+          <w:highlight w:val="yellow"/>
+          <w:lang w:val="en-US"/>
+        </w:rPr>
+        <w:t>seedpoint</w:t>
+      </w:r>
+      <w:proofErr w:type="spellEnd"/>
+    </w:p>
+    <w:p>
+      <w:pPr>
+        <w:ind w:firstLine="284"/>
+        <w:jc w:val="both"/>
+        <w:rPr>
+          <w:sz w:val="18"/>
+          <w:szCs w:val="18"/>
+          <w:lang w:val="en-US"/>
+        </w:rPr>
+      </w:pPr>
+      <w:r>
+        <w:rPr>
+          <w:sz w:val="18"/>
+          <w:szCs w:val="18"/>
+          <w:highlight w:val="yellow"/>
+          <w:lang w:val="en-US"/>
+        </w:rPr>
+        <w:t>Selection Colors as transfer functions</w:t>
       </w:r>
     </w:p>
     <w:p>
@@ -3564,7 +3809,15 @@
         <w:pStyle w:val="Tekstopmerking"/>
       </w:pPr>
       <w:r>
-        <w:t>Ik stel voor in 3.2 de hoe het intern werkt qua algoritmen,  en dan in 3.3 de workflow met files selecteren, selecteren. Eigenlijk moeten ook alle nieuwe features en verwijderde features in de specifications verwerkt worden.</w:t>
+        <w:t xml:space="preserve">Ik stel voor in 3.2 de hoe het intern werkt qua algoritmen,  en dan in 3.3 de workflow met files selecteren, selecteren. Eigenlijk moeten ook alle nieuwe features en verwijderde features in de </w:t>
+      </w:r>
+      <w:proofErr w:type="spellStart"/>
+      <w:r>
+        <w:t>specifications</w:t>
+      </w:r>
+      <w:proofErr w:type="spellEnd"/>
+      <w:r>
+        <w:t xml:space="preserve"> verwerkt worden.</w:t>
       </w:r>
     </w:p>
     <w:p>
@@ -3572,11 +3825,19 @@
         <w:pStyle w:val="Tekstopmerking"/>
       </w:pPr>
       <w:r>
-        <w:t xml:space="preserve"> Proposed Method is vooral voor de lezer om te zien wat er in het eindproduct zit.</w:t>
+        <w:t xml:space="preserve"> </w:t>
+      </w:r>
+      <w:proofErr w:type="spellStart"/>
+      <w:r>
+        <w:t>Proposed</w:t>
+      </w:r>
+      <w:proofErr w:type="spellEnd"/>
+      <w:r>
+        <w:t xml:space="preserve"> Method is vooral voor de lezer om te zien wat er in het eindproduct zit.</w:t>
       </w:r>
     </w:p>
   </w:comment>
-  <w:comment w:id="7" w:author="Jan-Willem van Velzen" w:date="2014-06-22T16:24:00Z" w:initials="JvV">
+  <w:comment w:id="6" w:author="Jan-Willem van Velzen" w:date="2014-06-22T16:24:00Z" w:initials="JvV">
     <w:p>
       <w:pPr>
         <w:spacing w:after="0"/>
@@ -3708,8 +3969,17 @@
         <w:sz w:val="18"/>
         <w:szCs w:val="18"/>
       </w:rPr>
-      <w:t>©2014 The Authors</w:t>
+      <w:t xml:space="preserve">©2014 The </w:t>
     </w:r>
+    <w:proofErr w:type="spellStart"/>
+    <w:r>
+      <w:rPr>
+        <w:sz w:val="18"/>
+        <w:szCs w:val="18"/>
+      </w:rPr>
+      <w:t>Authors</w:t>
+    </w:r>
+    <w:proofErr w:type="spellEnd"/>
   </w:p>
 </w:ftr>
 </file>
@@ -3764,8 +4034,10 @@
         <w:r>
           <w:rPr>
             <w:rStyle w:val="Hyperlink"/>
+            <w:color w:val="auto"/>
             <w:sz w:val="16"/>
             <w:szCs w:val="16"/>
+            <w:u w:val="none"/>
           </w:rPr>
           <w:t>http://www.mitk.org</w:t>
         </w:r>
@@ -3800,8 +4072,10 @@
         <w:r>
           <w:rPr>
             <w:rStyle w:val="Hyperlink"/>
+            <w:color w:val="auto"/>
             <w:sz w:val="16"/>
             <w:szCs w:val="16"/>
+            <w:u w:val="none"/>
           </w:rPr>
           <w:t>http://www.slicer.org</w:t>
         </w:r>
@@ -5122,6 +5396,7 @@
   <w:style w:type="character" w:default="1" w:styleId="Standaardalinea-lettertype">
     <w:name w:val="Default Paragraph Font"/>
     <w:uiPriority w:val="1"/>
+    <w:semiHidden/>
     <w:unhideWhenUsed/>
   </w:style>
   <w:style w:type="table" w:default="1" w:styleId="Standaardtabel">
@@ -5690,7 +5965,7 @@
 </file>
 
 <file path=customXml/itemProps1.xml><?xml version="1.0" encoding="utf-8"?>
-<ds:datastoreItem xmlns:ds="http://schemas.openxmlformats.org/officeDocument/2006/customXml" ds:itemID="{3933FDA8-FDC2-4BBD-8275-582643361A18}">
+<ds:datastoreItem xmlns:ds="http://schemas.openxmlformats.org/officeDocument/2006/customXml" ds:itemID="{9ED5679E-A2AB-4D5E-A582-1E2E86C90DB3}">
   <ds:schemaRefs>
     <ds:schemaRef ds:uri="http://schemas.openxmlformats.org/officeDocument/2006/bibliography"/>
   </ds:schemaRefs>

</xml_diff>

<commit_message>
Add other file screenshot and fix Control Detection
</commit_message>
<xml_diff>
--- a/Extending Devide.docx
+++ b/Extending Devide.docx
@@ -3102,7 +3102,174 @@
           <w:szCs w:val="18"/>
           <w:lang w:val="en-US"/>
         </w:rPr>
-        <w:t xml:space="preserve"> An active multiDirectionalSlicedViewSegmatation3dVieWeR view.</w:t>
+        <w:t xml:space="preserve"> An active multiDirectionalSlicedViewSegmatation3dVieWeR view</w:t>
+      </w:r>
+      <w:r>
+        <w:rPr>
+          <w:i/>
+          <w:sz w:val="18"/>
+          <w:szCs w:val="18"/>
+          <w:lang w:val="en-US"/>
+        </w:rPr>
+        <w:t xml:space="preserve"> on </w:t>
+      </w:r>
+      <w:proofErr w:type="spellStart"/>
+      <w:r>
+        <w:rPr>
+          <w:i/>
+          <w:sz w:val="18"/>
+          <w:szCs w:val="18"/>
+          <w:lang w:val="en-US"/>
+        </w:rPr>
+        <w:t>head.vti</w:t>
+      </w:r>
+      <w:proofErr w:type="spellEnd"/>
+      <w:r>
+        <w:rPr>
+          <w:i/>
+          <w:sz w:val="18"/>
+          <w:szCs w:val="18"/>
+          <w:lang w:val="en-US"/>
+        </w:rPr>
+        <w:t>.</w:t>
+      </w:r>
+    </w:p>
+    <w:p>
+      <w:pPr>
+        <w:spacing w:after="0"/>
+        <w:ind w:right="-71"/>
+        <w:rPr>
+          <w:i/>
+          <w:sz w:val="18"/>
+          <w:szCs w:val="18"/>
+          <w:lang w:val="en-US"/>
+        </w:rPr>
+      </w:pPr>
+      <w:r>
+        <w:rPr>
+          <w:noProof/>
+          <w:lang w:eastAsia="nl-NL"/>
+        </w:rPr>
+        <w:drawing>
+          <wp:inline distT="0" distB="0" distL="0" distR="0" wp14:anchorId="07693055" wp14:editId="6A86EC74">
+            <wp:extent cx="2655570" cy="2320925"/>
+            <wp:effectExtent l="0" t="0" r="0" b="3175"/>
+            <wp:docPr id="3" name="Afbeelding 3"/>
+            <wp:cNvGraphicFramePr>
+              <a:graphicFrameLocks xmlns:a="http://schemas.openxmlformats.org/drawingml/2006/main" noChangeAspect="1"/>
+            </wp:cNvGraphicFramePr>
+            <a:graphic xmlns:a="http://schemas.openxmlformats.org/drawingml/2006/main">
+              <a:graphicData uri="http://schemas.openxmlformats.org/drawingml/2006/picture">
+                <pic:pic xmlns:pic="http://schemas.openxmlformats.org/drawingml/2006/picture">
+                  <pic:nvPicPr>
+                    <pic:cNvPr id="1" name=""/>
+                    <pic:cNvPicPr/>
+                  </pic:nvPicPr>
+                  <pic:blipFill>
+                    <a:blip r:embed="rId16"/>
+                    <a:stretch>
+                      <a:fillRect/>
+                    </a:stretch>
+                  </pic:blipFill>
+                  <pic:spPr>
+                    <a:xfrm>
+                      <a:off x="0" y="0"/>
+                      <a:ext cx="2655570" cy="2320925"/>
+                    </a:xfrm>
+                    <a:prstGeom prst="rect">
+                      <a:avLst/>
+                    </a:prstGeom>
+                  </pic:spPr>
+                </pic:pic>
+              </a:graphicData>
+            </a:graphic>
+          </wp:inline>
+        </w:drawing>
+      </w:r>
+    </w:p>
+    <w:p>
+      <w:pPr>
+        <w:ind w:right="-71"/>
+        <w:rPr>
+          <w:i/>
+          <w:sz w:val="18"/>
+          <w:szCs w:val="18"/>
+          <w:lang w:val="en-US"/>
+        </w:rPr>
+      </w:pPr>
+      <w:r>
+        <w:rPr>
+          <w:b/>
+          <w:sz w:val="18"/>
+          <w:szCs w:val="18"/>
+          <w:lang w:val="en-US"/>
+        </w:rPr>
+        <w:t xml:space="preserve">Figure </w:t>
+      </w:r>
+      <w:r>
+        <w:rPr>
+          <w:b/>
+          <w:sz w:val="18"/>
+          <w:szCs w:val="18"/>
+          <w:lang w:val="en-US"/>
+        </w:rPr>
+        <w:t>4</w:t>
+      </w:r>
+      <w:r>
+        <w:rPr>
+          <w:b/>
+          <w:sz w:val="18"/>
+          <w:szCs w:val="18"/>
+          <w:lang w:val="en-US"/>
+        </w:rPr>
+        <w:t>:</w:t>
+      </w:r>
+      <w:r>
+        <w:rPr>
+          <w:i/>
+          <w:sz w:val="18"/>
+          <w:szCs w:val="18"/>
+          <w:lang w:val="en-US"/>
+        </w:rPr>
+        <w:t xml:space="preserve"> An active multiDirectionalSlicedViewSegmatation3dVieWeR view</w:t>
+      </w:r>
+      <w:r>
+        <w:rPr>
+          <w:i/>
+          <w:sz w:val="18"/>
+          <w:szCs w:val="18"/>
+          <w:lang w:val="en-US"/>
+        </w:rPr>
+        <w:t xml:space="preserve"> on </w:t>
+      </w:r>
+      <w:proofErr w:type="spellStart"/>
+      <w:r>
+        <w:rPr>
+          <w:i/>
+          <w:sz w:val="18"/>
+          <w:szCs w:val="18"/>
+          <w:lang w:val="en-US"/>
+        </w:rPr>
+        <w:t>lungs</w:t>
+      </w:r>
+      <w:r>
+        <w:rPr>
+          <w:i/>
+          <w:sz w:val="18"/>
+          <w:szCs w:val="18"/>
+          <w:lang w:val="en-US"/>
+        </w:rPr>
+        <w:t>.vti</w:t>
+      </w:r>
+      <w:proofErr w:type="spellEnd"/>
+      <w:r>
+        <w:rPr>
+          <w:i/>
+          <w:sz w:val="18"/>
+          <w:szCs w:val="18"/>
+          <w:lang w:val="en-US"/>
+        </w:rPr>
+        <w:t>.</w:t>
       </w:r>
     </w:p>
     <w:p>
@@ -3135,7 +3302,7 @@
                     </pic:cNvPicPr>
                   </pic:nvPicPr>
                   <pic:blipFill>
-                    <a:blip r:embed="rId16" cstate="print">
+                    <a:blip r:embed="rId17" cstate="print">
                       <a:extLst>
                         <a:ext uri="{28A0092B-C50C-407E-A947-70E740481C1C}">
                           <a14:useLocalDpi xmlns:a14="http://schemas.microsoft.com/office/drawing/2010/main" val="0"/>
@@ -3185,7 +3352,25 @@
           <w:szCs w:val="18"/>
           <w:lang w:val="en-US"/>
         </w:rPr>
-        <w:t>Figure 4:</w:t>
+        <w:t xml:space="preserve">Figure </w:t>
+      </w:r>
+      <w:r>
+        <w:rPr>
+          <w:b/>
+          <w:sz w:val="18"/>
+          <w:szCs w:val="18"/>
+          <w:lang w:val="en-US"/>
+        </w:rPr>
+        <w:t>5</w:t>
+      </w:r>
+      <w:r>
+        <w:rPr>
+          <w:b/>
+          <w:sz w:val="18"/>
+          <w:szCs w:val="18"/>
+          <w:lang w:val="en-US"/>
+        </w:rPr>
+        <w:t>:</w:t>
       </w:r>
       <w:r>
         <w:rPr>
@@ -3365,8 +3550,6 @@
         </w:rPr>
         <w:t>Indicators</w:t>
       </w:r>
-      <w:bookmarkStart w:id="7" w:name="_GoBack"/>
-      <w:bookmarkEnd w:id="7"/>
     </w:p>
     <w:p>
       <w:pPr>
@@ -3418,7 +3601,7 @@
           <w:lang w:val="en-US"/>
         </w:rPr>
       </w:pPr>
-      <w:commentRangeStart w:id="8"/>
+      <w:commentRangeStart w:id="7"/>
       <w:r>
         <w:rPr>
           <w:b/>
@@ -3426,9 +3609,10 @@
           <w:szCs w:val="18"/>
           <w:lang w:val="en-US"/>
         </w:rPr>
+        <w:lastRenderedPageBreak/>
         <w:t>Future work</w:t>
       </w:r>
-      <w:commentRangeEnd w:id="8"/>
+      <w:commentRangeEnd w:id="7"/>
       <w:r>
         <w:rPr>
           <w:rStyle w:val="Verwijzingopmerking"/>
@@ -3436,7 +3620,7 @@
           <w:szCs w:val="18"/>
           <w:lang w:val="en-US"/>
         </w:rPr>
-        <w:commentReference w:id="8"/>
+        <w:commentReference w:id="7"/>
       </w:r>
     </w:p>
     <w:p>
@@ -3623,6 +3807,8 @@
         </w:rPr>
         <w:t>Selection Colors as transfer functions</w:t>
       </w:r>
+      <w:bookmarkStart w:id="8" w:name="_GoBack"/>
+      <w:bookmarkEnd w:id="8"/>
     </w:p>
     <w:p>
       <w:pPr>
@@ -3891,7 +4077,7 @@
       </w:r>
     </w:p>
   </w:comment>
-  <w:comment w:id="8" w:author="Jan-Willem van Velzen" w:date="2014-06-22T16:24:00Z" w:initials="JvV">
+  <w:comment w:id="7" w:author="Jan-Willem van Velzen" w:date="2014-06-22T16:24:00Z" w:initials="JvV">
     <w:p>
       <w:pPr>
         <w:spacing w:after="0"/>
@@ -5965,7 +6151,7 @@
 </file>
 
 <file path=customXml/itemProps1.xml><?xml version="1.0" encoding="utf-8"?>
-<ds:datastoreItem xmlns:ds="http://schemas.openxmlformats.org/officeDocument/2006/customXml" ds:itemID="{9ED5679E-A2AB-4D5E-A582-1E2E86C90DB3}">
+<ds:datastoreItem xmlns:ds="http://schemas.openxmlformats.org/officeDocument/2006/customXml" ds:itemID="{3021725E-8E89-4AA4-AB2E-B4E6089A0212}">
   <ds:schemaRefs>
     <ds:schemaRef ds:uri="http://schemas.openxmlformats.org/officeDocument/2006/bibliography"/>
   </ds:schemaRefs>

</xml_diff>

<commit_message>
add images at final page
</commit_message>
<xml_diff>
--- a/Extending Devide.docx
+++ b/Extending Devide.docx
@@ -4927,126 +4927,255 @@
           <w:szCs w:val="18"/>
           <w:lang w:val="en-US"/>
         </w:rPr>
-        <w:t xml:space="preserve"> woul</w:t>
+        <w:t xml:space="preserve"> would be to </w:t>
+      </w:r>
+      <w:r>
+        <w:rPr>
+          <w:sz w:val="18"/>
+          <w:szCs w:val="18"/>
+          <w:lang w:val="en-US"/>
+        </w:rPr>
+        <w:t xml:space="preserve">be able to (temporarily) make a 2d view take up the entire screen, </w:t>
+      </w:r>
+      <w:r>
+        <w:rPr>
+          <w:sz w:val="18"/>
+          <w:szCs w:val="18"/>
+          <w:lang w:val="en-US"/>
+        </w:rPr>
+        <w:t>so a precise selection can be made.</w:t>
+      </w:r>
+    </w:p>
+    <w:p>
+      <w:pPr>
+        <w:ind w:firstLine="284"/>
+        <w:jc w:val="both"/>
+        <w:rPr>
+          <w:sz w:val="18"/>
+          <w:szCs w:val="18"/>
+          <w:lang w:val="en-US"/>
+        </w:rPr>
+      </w:pPr>
+      <w:r>
+        <w:rPr>
+          <w:sz w:val="18"/>
+          <w:szCs w:val="18"/>
+          <w:lang w:val="en-US"/>
+        </w:rPr>
+        <w:t xml:space="preserve">It might also be a good idea, efficiency wise, to optimize the selection in the end, because currently the results for each of the </w:t>
+      </w:r>
+      <w:proofErr w:type="spellStart"/>
+      <w:r>
+        <w:rPr>
+          <w:sz w:val="18"/>
+          <w:szCs w:val="18"/>
+          <w:lang w:val="en-US"/>
+        </w:rPr>
+        <w:t>seedpoints</w:t>
+      </w:r>
+      <w:proofErr w:type="spellEnd"/>
+      <w:r>
+        <w:rPr>
+          <w:sz w:val="18"/>
+          <w:szCs w:val="18"/>
+          <w:lang w:val="en-US"/>
+        </w:rPr>
+        <w:t xml:space="preserve"> are just combined, without checking for selections that are selected through another </w:t>
+      </w:r>
+      <w:proofErr w:type="spellStart"/>
+      <w:r>
+        <w:rPr>
+          <w:sz w:val="18"/>
+          <w:szCs w:val="18"/>
+          <w:lang w:val="en-US"/>
+        </w:rPr>
+        <w:t>seedpoint</w:t>
+      </w:r>
+      <w:proofErr w:type="spellEnd"/>
+      <w:r>
+        <w:rPr>
+          <w:sz w:val="18"/>
+          <w:szCs w:val="18"/>
+          <w:lang w:val="en-US"/>
+        </w:rPr>
+        <w:t>.</w:t>
+      </w:r>
+    </w:p>
+    <w:p>
+      <w:pPr>
+        <w:ind w:firstLine="284"/>
+        <w:jc w:val="both"/>
+        <w:rPr>
+          <w:lang w:val="en-US"/>
+        </w:rPr>
+      </w:pPr>
+      <w:r>
+        <w:rPr>
+          <w:sz w:val="18"/>
+          <w:szCs w:val="18"/>
+          <w:lang w:val="en-US"/>
+        </w:rPr>
+        <w:t xml:space="preserve">Lastly, it might be nice to have some shading on the final selection, since now it can be a little hard to distinct shapes when looking at a selection head-on. The semi-transparent unselected data helps here to give an indication </w:t>
+      </w:r>
+      <w:proofErr w:type="spellStart"/>
+      <w:r>
+        <w:rPr>
+          <w:sz w:val="18"/>
+          <w:szCs w:val="18"/>
+          <w:lang w:val="en-US"/>
+        </w:rPr>
+        <w:t>fo</w:t>
+      </w:r>
+      <w:proofErr w:type="spellEnd"/>
+      <w:r>
+        <w:rPr>
+          <w:sz w:val="18"/>
+          <w:szCs w:val="18"/>
+          <w:lang w:val="en-US"/>
+        </w:rPr>
+        <w:t xml:space="preserve"> the shape, but this does not work in all cases.</w:t>
+      </w:r>
+      <w:r>
+        <w:rPr>
+          <w:lang w:val="en-US"/>
+        </w:rPr>
+        <w:t xml:space="preserve"> </w:t>
+      </w:r>
+    </w:p>
+    <w:p>
+      <w:pPr>
+        <w:ind w:firstLine="284"/>
+        <w:jc w:val="center"/>
+        <w:rPr>
+          <w:sz w:val="18"/>
+          <w:szCs w:val="18"/>
+          <w:lang w:val="en-US"/>
+        </w:rPr>
+      </w:pPr>
+      <w:r>
+        <w:rPr>
+          <w:noProof/>
+          <w:lang w:eastAsia="nl-NL"/>
+        </w:rPr>
+        <w:lastRenderedPageBreak/>
+        <w:drawing>
+          <wp:inline distT="0" distB="0" distL="0" distR="0" wp14:anchorId="21E3893F" wp14:editId="35F36840">
+            <wp:extent cx="2647950" cy="1543050"/>
+            <wp:effectExtent l="0" t="0" r="0" b="0"/>
+            <wp:docPr id="11" name="Afbeelding 11" descr="C:\Users\Jan-Willem\AppData\Local\Microsoft\Windows\INetCache\Content.Word\TUlogo.jpg"/>
+            <wp:cNvGraphicFramePr>
+              <a:graphicFrameLocks xmlns:a="http://schemas.openxmlformats.org/drawingml/2006/main" noChangeAspect="1"/>
+            </wp:cNvGraphicFramePr>
+            <a:graphic xmlns:a="http://schemas.openxmlformats.org/drawingml/2006/main">
+              <a:graphicData uri="http://schemas.openxmlformats.org/drawingml/2006/picture">
+                <pic:pic xmlns:pic="http://schemas.openxmlformats.org/drawingml/2006/picture">
+                  <pic:nvPicPr>
+                    <pic:cNvPr id="0" name="Picture 3" descr="C:\Users\Jan-Willem\AppData\Local\Microsoft\Windows\INetCache\Content.Word\TUlogo.jpg"/>
+                    <pic:cNvPicPr>
+                      <a:picLocks noChangeAspect="1" noChangeArrowheads="1"/>
+                    </pic:cNvPicPr>
+                  </pic:nvPicPr>
+                  <pic:blipFill>
+                    <a:blip r:embed="rId20" cstate="print">
+                      <a:extLst>
+                        <a:ext uri="{28A0092B-C50C-407E-A947-70E740481C1C}">
+                          <a14:useLocalDpi xmlns:a14="http://schemas.microsoft.com/office/drawing/2010/main" val="0"/>
+                        </a:ext>
+                      </a:extLst>
+                    </a:blip>
+                    <a:srcRect/>
+                    <a:stretch>
+                      <a:fillRect/>
+                    </a:stretch>
+                  </pic:blipFill>
+                  <pic:spPr bwMode="auto">
+                    <a:xfrm>
+                      <a:off x="0" y="0"/>
+                      <a:ext cx="2647950" cy="1543050"/>
+                    </a:xfrm>
+                    <a:prstGeom prst="rect">
+                      <a:avLst/>
+                    </a:prstGeom>
+                    <a:noFill/>
+                    <a:ln>
+                      <a:noFill/>
+                    </a:ln>
+                  </pic:spPr>
+                </pic:pic>
+              </a:graphicData>
+            </a:graphic>
+          </wp:inline>
+        </w:drawing>
+      </w:r>
+    </w:p>
+    <w:p>
+      <w:pPr>
+        <w:ind w:firstLine="284"/>
+        <w:jc w:val="center"/>
+        <w:rPr>
+          <w:sz w:val="18"/>
+          <w:szCs w:val="18"/>
+          <w:lang w:val="en-US"/>
+        </w:rPr>
+      </w:pPr>
+      <w:r>
+        <w:rPr>
+          <w:noProof/>
+          <w:sz w:val="18"/>
+          <w:szCs w:val="18"/>
+          <w:lang w:eastAsia="nl-NL"/>
+        </w:rPr>
+        <w:drawing>
+          <wp:inline distT="0" distB="0" distL="0" distR="0" wp14:anchorId="64C393B8" wp14:editId="0B05598A">
+            <wp:extent cx="1400175" cy="986486"/>
+            <wp:effectExtent l="0" t="0" r="0" b="4445"/>
+            <wp:docPr id="12" name="Afbeelding 12"/>
+            <wp:cNvGraphicFramePr>
+              <a:graphicFrameLocks xmlns:a="http://schemas.openxmlformats.org/drawingml/2006/main" noChangeAspect="1"/>
+            </wp:cNvGraphicFramePr>
+            <a:graphic xmlns:a="http://schemas.openxmlformats.org/drawingml/2006/main">
+              <a:graphicData uri="http://schemas.openxmlformats.org/drawingml/2006/picture">
+                <pic:pic xmlns:pic="http://schemas.openxmlformats.org/drawingml/2006/picture">
+                  <pic:nvPicPr>
+                    <pic:cNvPr id="0" name="Picture 7"/>
+                    <pic:cNvPicPr>
+                      <a:picLocks noChangeAspect="1" noChangeArrowheads="1"/>
+                    </pic:cNvPicPr>
+                  </pic:nvPicPr>
+                  <pic:blipFill>
+                    <a:blip r:embed="rId21">
+                      <a:extLst>
+                        <a:ext uri="{28A0092B-C50C-407E-A947-70E740481C1C}">
+                          <a14:useLocalDpi xmlns:a14="http://schemas.microsoft.com/office/drawing/2010/main" val="0"/>
+                        </a:ext>
+                      </a:extLst>
+                    </a:blip>
+                    <a:srcRect/>
+                    <a:stretch>
+                      <a:fillRect/>
+                    </a:stretch>
+                  </pic:blipFill>
+                  <pic:spPr bwMode="auto">
+                    <a:xfrm>
+                      <a:off x="0" y="0"/>
+                      <a:ext cx="1421049" cy="1001193"/>
+                    </a:xfrm>
+                    <a:prstGeom prst="rect">
+                      <a:avLst/>
+                    </a:prstGeom>
+                    <a:noFill/>
+                    <a:ln>
+                      <a:noFill/>
+                    </a:ln>
+                  </pic:spPr>
+                </pic:pic>
+              </a:graphicData>
+            </a:graphic>
+          </wp:inline>
+        </w:drawing>
       </w:r>
       <w:bookmarkStart w:id="8" w:name="_GoBack"/>
       <w:bookmarkEnd w:id="8"/>
-      <w:r>
-        <w:rPr>
-          <w:sz w:val="18"/>
-          <w:szCs w:val="18"/>
-          <w:lang w:val="en-US"/>
-        </w:rPr>
-        <w:t xml:space="preserve">d be to </w:t>
-      </w:r>
-      <w:r>
-        <w:rPr>
-          <w:sz w:val="18"/>
-          <w:szCs w:val="18"/>
-          <w:lang w:val="en-US"/>
-        </w:rPr>
-        <w:t xml:space="preserve">be able to (temporarily) make a 2d view take up the entire screen, </w:t>
-      </w:r>
-      <w:r>
-        <w:rPr>
-          <w:sz w:val="18"/>
-          <w:szCs w:val="18"/>
-          <w:lang w:val="en-US"/>
-        </w:rPr>
-        <w:t>so a precise selection can be made.</w:t>
-      </w:r>
-    </w:p>
-    <w:p>
-      <w:pPr>
-        <w:ind w:firstLine="284"/>
-        <w:jc w:val="both"/>
-        <w:rPr>
-          <w:sz w:val="18"/>
-          <w:szCs w:val="18"/>
-          <w:lang w:val="en-US"/>
-        </w:rPr>
-      </w:pPr>
-      <w:r>
-        <w:rPr>
-          <w:sz w:val="18"/>
-          <w:szCs w:val="18"/>
-          <w:lang w:val="en-US"/>
-        </w:rPr>
-        <w:t xml:space="preserve">It might also be a good idea, efficiency wise, to optimize the selection in the end, because currently the results for each of the </w:t>
-      </w:r>
-      <w:proofErr w:type="spellStart"/>
-      <w:r>
-        <w:rPr>
-          <w:sz w:val="18"/>
-          <w:szCs w:val="18"/>
-          <w:lang w:val="en-US"/>
-        </w:rPr>
-        <w:t>seedpoints</w:t>
-      </w:r>
-      <w:proofErr w:type="spellEnd"/>
-      <w:r>
-        <w:rPr>
-          <w:sz w:val="18"/>
-          <w:szCs w:val="18"/>
-          <w:lang w:val="en-US"/>
-        </w:rPr>
-        <w:t xml:space="preserve"> are just combined, without checking for selections that are selected through another </w:t>
-      </w:r>
-      <w:proofErr w:type="spellStart"/>
-      <w:r>
-        <w:rPr>
-          <w:sz w:val="18"/>
-          <w:szCs w:val="18"/>
-          <w:lang w:val="en-US"/>
-        </w:rPr>
-        <w:t>seedpoint</w:t>
-      </w:r>
-      <w:proofErr w:type="spellEnd"/>
-      <w:r>
-        <w:rPr>
-          <w:sz w:val="18"/>
-          <w:szCs w:val="18"/>
-          <w:lang w:val="en-US"/>
-        </w:rPr>
-        <w:t>.</w:t>
-      </w:r>
-    </w:p>
-    <w:p>
-      <w:pPr>
-        <w:ind w:firstLine="284"/>
-        <w:jc w:val="both"/>
-        <w:rPr>
-          <w:sz w:val="18"/>
-          <w:szCs w:val="18"/>
-          <w:lang w:val="en-US"/>
-        </w:rPr>
-      </w:pPr>
-      <w:r>
-        <w:rPr>
-          <w:sz w:val="18"/>
-          <w:szCs w:val="18"/>
-          <w:lang w:val="en-US"/>
-        </w:rPr>
-        <w:t xml:space="preserve">Lastly, it might be nice to have some shading on the final selection, since now it can be a little hard to distinct shapes when looking at a selection head-on. The semi-transparent unselected data helps here to give an indication </w:t>
-      </w:r>
-      <w:proofErr w:type="spellStart"/>
-      <w:r>
-        <w:rPr>
-          <w:sz w:val="18"/>
-          <w:szCs w:val="18"/>
-          <w:lang w:val="en-US"/>
-        </w:rPr>
-        <w:t>fo</w:t>
-      </w:r>
-      <w:proofErr w:type="spellEnd"/>
-      <w:r>
-        <w:rPr>
-          <w:sz w:val="18"/>
-          <w:szCs w:val="18"/>
-          <w:lang w:val="en-US"/>
-        </w:rPr>
-        <w:t xml:space="preserve"> the shape, but this does not work in all cases.</w:t>
-      </w:r>
     </w:p>
     <w:p>
       <w:pPr>
@@ -7395,7 +7524,7 @@
 </file>
 
 <file path=customXml/itemProps1.xml><?xml version="1.0" encoding="utf-8"?>
-<ds:datastoreItem xmlns:ds="http://schemas.openxmlformats.org/officeDocument/2006/customXml" ds:itemID="{068063C5-0EA0-4D64-B2CA-D2768FC231FE}">
+<ds:datastoreItem xmlns:ds="http://schemas.openxmlformats.org/officeDocument/2006/customXml" ds:itemID="{2D0F6277-AB31-4943-8794-947674B4EA59}">
   <ds:schemaRefs>
     <ds:schemaRef ds:uri="http://schemas.openxmlformats.org/officeDocument/2006/bibliography"/>
   </ds:schemaRefs>

</xml_diff>